<commit_message>
Minor fixes for the UDF design doc.
</commit_message>
<xml_diff>
--- a/docs/Caerus Design Document For NDP_UDF Support.docx
+++ b/docs/Caerus Design Document For NDP_UDF Support.docx
@@ -5326,12 +5326,21 @@
                 <w:lang w:val="fr-FR"/>
               </w:rPr>
             </w:pPr>
+            <w:proofErr w:type="spellStart"/>
             <w:r>
               <w:rPr>
                 <w:sz w:val="28"/>
                 <w:lang w:val="fr-FR"/>
               </w:rPr>
-              <w:t>Author(s)</w:t>
+              <w:t>Author</w:t>
+            </w:r>
+            <w:proofErr w:type="spellEnd"/>
+            <w:r>
+              <w:rPr>
+                <w:sz w:val="28"/>
+                <w:lang w:val="fr-FR"/>
+              </w:rPr>
+              <w:t>(s)</w:t>
             </w:r>
           </w:p>
         </w:tc>
@@ -5352,7 +5361,15 @@
                 <w:sz w:val="28"/>
                 <w:lang w:val="fr-FR"/>
               </w:rPr>
-              <w:t>Change Summa</w:t>
+              <w:t xml:space="preserve">Change </w:t>
+            </w:r>
+            <w:proofErr w:type="spellStart"/>
+            <w:r>
+              <w:rPr>
+                <w:sz w:val="28"/>
+                <w:lang w:val="fr-FR"/>
+              </w:rPr>
+              <w:t>Summa</w:t>
             </w:r>
             <w:r>
               <w:rPr>
@@ -5361,6 +5378,7 @@
               </w:rPr>
               <w:t>ry</w:t>
             </w:r>
+            <w:proofErr w:type="spellEnd"/>
           </w:p>
         </w:tc>
       </w:tr>
@@ -5503,13 +5521,7 @@
           </w:tcPr>
           <w:p>
             <w:r>
-              <w:t xml:space="preserve">Modified </w:t>
-            </w:r>
-            <w:r>
-              <w:t>Competitive Analysis</w:t>
-            </w:r>
-            <w:r>
-              <w:t xml:space="preserve"> </w:t>
+              <w:t xml:space="preserve">Modified Competitive Analysis </w:t>
             </w:r>
             <w:r>
               <w:t xml:space="preserve">section with the latest </w:t>
@@ -6066,7 +6078,15 @@
         <w:t>Function Gaps</w:t>
       </w:r>
       <w:r>
-        <w:t xml:space="preserve">: Although compute platforms like Spark have provided many standard function support, but significant amount of non-standard “functions” needed for different data science use cases (e.g. Kmeans) are still yet to implemented, UDFs are the solution.    </w:t>
+        <w:t xml:space="preserve">: Although compute platforms like Spark have provided many standard function support, but significant amount of non-standard “functions” needed for different data science use cases (e.g. </w:t>
+      </w:r>
+      <w:proofErr w:type="spellStart"/>
+      <w:r>
+        <w:t>Kmeans</w:t>
+      </w:r>
+      <w:proofErr w:type="spellEnd"/>
+      <w:r>
+        <w:t xml:space="preserve">) are still yet to implemented, UDFs are the solution.    </w:t>
       </w:r>
     </w:p>
     <w:p>
@@ -6109,23 +6129,27 @@
         <w:t xml:space="preserve">: The explosion of AI requires simplification of the entire ML/DL process, e.g., we can support inference via a UDF of “predict” as center of a simple SQL statement, or support complex feature engineering operations via a few UDFs. For example, in Spark world, the Spark UDFs are extensively used in ML support either via native </w:t>
       </w:r>
       <w:hyperlink r:id="rId10" w:history="1">
+        <w:proofErr w:type="spellStart"/>
         <w:r>
           <w:rPr>
             <w:rStyle w:val="Hyperlink"/>
           </w:rPr>
           <w:t>MLlib</w:t>
         </w:r>
+        <w:proofErr w:type="spellEnd"/>
       </w:hyperlink>
       <w:r>
         <w:t xml:space="preserve"> or other framework like </w:t>
       </w:r>
       <w:hyperlink r:id="rId11" w:history="1">
+        <w:proofErr w:type="spellStart"/>
         <w:r>
           <w:rPr>
             <w:rStyle w:val="Hyperlink"/>
           </w:rPr>
           <w:t>MLflow</w:t>
         </w:r>
+        <w:proofErr w:type="spellEnd"/>
       </w:hyperlink>
       <w:r>
         <w:t>.</w:t>
@@ -6380,8 +6404,18 @@
           <w:iCs/>
           <w:u w:val="single"/>
         </w:rPr>
-        <w:t xml:space="preserve"> compute</w:t>
-      </w:r>
+        <w:t xml:space="preserve"> </w:t>
+      </w:r>
+      <w:proofErr w:type="spellStart"/>
+      <w:r>
+        <w:rPr>
+          <w:i/>
+          <w:iCs/>
+          <w:u w:val="single"/>
+        </w:rPr>
+        <w:t>compute</w:t>
+      </w:r>
+      <w:proofErr w:type="spellEnd"/>
       <w:r>
         <w:rPr>
           <w:i/>
@@ -6633,8 +6667,21 @@
       <w:r>
         <w:t xml:space="preserve">IBM Cloud Object Storage, </w:t>
       </w:r>
-      <w:r>
-        <w:t xml:space="preserve">Ceph, MinIO etc. all have this support now. </w:t>
+      <w:proofErr w:type="spellStart"/>
+      <w:r>
+        <w:t>Ceph</w:t>
+      </w:r>
+      <w:proofErr w:type="spellEnd"/>
+      <w:r>
+        <w:t xml:space="preserve">, </w:t>
+      </w:r>
+      <w:proofErr w:type="spellStart"/>
+      <w:r>
+        <w:t>MinIO</w:t>
+      </w:r>
+      <w:proofErr w:type="spellEnd"/>
+      <w:r>
+        <w:t xml:space="preserve"> etc. all have this support now. </w:t>
       </w:r>
       <w:r>
         <w:t xml:space="preserve">This </w:t>
@@ -6736,7 +6783,15 @@
         <w:t>e</w:t>
       </w:r>
       <w:r>
-        <w:t xml:space="preserve"> Nifi and event target like Redis/Kafka to support HDFS version of this feature). We can integrate this feature into HDFS as needed.</w:t>
+        <w:t xml:space="preserve"> </w:t>
+      </w:r>
+      <w:proofErr w:type="spellStart"/>
+      <w:r>
+        <w:t>Nifi</w:t>
+      </w:r>
+      <w:proofErr w:type="spellEnd"/>
+      <w:r>
+        <w:t xml:space="preserve"> and event target like Redis/Kafka to support HDFS version of this feature). We can integrate this feature into HDFS as needed.</w:t>
       </w:r>
     </w:p>
     <w:p>
@@ -6947,14 +7002,27 @@
       <w:r>
         <w:t xml:space="preserve">Figure </w:t>
       </w:r>
-      <w:fldSimple w:instr=" SEQ Figure \* ARABIC ">
-        <w:r>
-          <w:rPr>
-            <w:noProof/>
-          </w:rPr>
-          <w:t>1</w:t>
-        </w:r>
-      </w:fldSimple>
+      <w:r>
+        <w:fldChar w:fldCharType="begin"/>
+      </w:r>
+      <w:r>
+        <w:instrText xml:space="preserve"> SEQ Figure \* ARABIC </w:instrText>
+      </w:r>
+      <w:r>
+        <w:fldChar w:fldCharType="separate"/>
+      </w:r>
+      <w:r>
+        <w:rPr>
+          <w:noProof/>
+        </w:rPr>
+        <w:t>1</w:t>
+      </w:r>
+      <w:r>
+        <w:rPr>
+          <w:noProof/>
+        </w:rPr>
+        <w:fldChar w:fldCharType="end"/>
+      </w:r>
       <w:r>
         <w:t>. Caerus DNP-UDF Use Case Example</w:t>
       </w:r>
@@ -6972,7 +7040,15 @@
       </w:r>
       <w:r>
         <w:lastRenderedPageBreak/>
-        <w:t>which will call it serverless platform (OpenFass with Kubernetes), a serverless function container will be deployed automatically under the orchestration of Kubernetes. This function can then retrieve the newly uploaded image, and execute following functionalities:</w:t>
+        <w:t>which will call it serverless platform (</w:t>
+      </w:r>
+      <w:proofErr w:type="spellStart"/>
+      <w:r>
+        <w:t>OpenFass</w:t>
+      </w:r>
+      <w:proofErr w:type="spellEnd"/>
+      <w:r>
+        <w:t xml:space="preserve"> with Kubernetes), a serverless function container will be deployed automatically under the orchestration of Kubernetes. This function can then retrieve the newly uploaded image, and execute following functionalities:</w:t>
       </w:r>
     </w:p>
     <w:p>
@@ -7036,7 +7112,23 @@
         <w:t>evaluate the risk</w:t>
       </w:r>
       <w:r>
-        <w:t xml:space="preserve"> followed by a De-identication module to comply with HIPAA. Finally, the de-identied is sent to the researcher</w:t>
+        <w:t xml:space="preserve"> followed by a De-</w:t>
+      </w:r>
+      <w:proofErr w:type="spellStart"/>
+      <w:r>
+        <w:t>identication</w:t>
+      </w:r>
+      <w:proofErr w:type="spellEnd"/>
+      <w:r>
+        <w:t xml:space="preserve"> module to comply with HIPAA. Finally, the de-</w:t>
+      </w:r>
+      <w:proofErr w:type="spellStart"/>
+      <w:r>
+        <w:t>identied</w:t>
+      </w:r>
+      <w:proofErr w:type="spellEnd"/>
+      <w:r>
+        <w:t xml:space="preserve"> is sent to the researcher</w:t>
       </w:r>
       <w:r>
         <w:t>s, and risk detection results to physicians</w:t>
@@ -7045,7 +7137,7 @@
         <w:t xml:space="preserve">. </w:t>
       </w:r>
       <w:r>
-        <w:t xml:space="preserve">The entire process is manual, error prone, not scale, and inefficient (need transfer large image files back-and-forth between storage and compute. </w:t>
+        <w:t>The entire process is manual, error prone, not scale, and inefficient and unnecessarily duplicate data (need transfer large image files back-and-forth between storage and compute).</w:t>
       </w:r>
     </w:p>
     <w:p>
@@ -7371,14 +7463,7 @@
           <w:b/>
           <w:bCs/>
         </w:rPr>
-        <w:t xml:space="preserve">Introduction of </w:t>
-      </w:r>
-      <w:r>
-        <w:rPr>
-          <w:b/>
-          <w:bCs/>
-        </w:rPr>
-        <w:t>Amazon S3 Object Lambda</w:t>
+        <w:t>Introduction of Amazon S3 Object Lambda</w:t>
       </w:r>
     </w:p>
     <w:p>
@@ -7493,24 +7578,34 @@
           <w:color w:val="16191F"/>
           <w:shd w:val="clear" w:color="auto" w:fill="FFFFFF"/>
         </w:rPr>
-        <w:t>“</w:t>
-      </w:r>
+        <w:t>“In addition to this list, S3 Object Lambda access points do not support </w:t>
+      </w:r>
+      <w:hyperlink r:id="rId17" w:history="1">
+        <w:r>
+          <w:rPr>
+            <w:rStyle w:val="Hyperlink"/>
+            <w:rFonts w:cs="Arial"/>
+            <w:shd w:val="clear" w:color="auto" w:fill="FFFFFF"/>
+          </w:rPr>
+          <w:t>POST Object</w:t>
+        </w:r>
+      </w:hyperlink>
       <w:r>
         <w:rPr>
           <w:rFonts w:cs="Arial"/>
           <w:color w:val="16191F"/>
           <w:shd w:val="clear" w:color="auto" w:fill="FFFFFF"/>
         </w:rPr>
-        <w:t>In addition to this list, S3 Object Lambda access points do not support </w:t>
-      </w:r>
-      <w:hyperlink r:id="rId17" w:history="1">
+        <w:t>, </w:t>
+      </w:r>
+      <w:hyperlink r:id="rId18" w:history="1">
         <w:r>
           <w:rPr>
             <w:rStyle w:val="Hyperlink"/>
             <w:rFonts w:cs="Arial"/>
             <w:shd w:val="clear" w:color="auto" w:fill="FFFFFF"/>
           </w:rPr>
-          <w:t>POST Object</w:t>
+          <w:t>Copy</w:t>
         </w:r>
       </w:hyperlink>
       <w:r>
@@ -7519,16 +7614,16 @@
           <w:color w:val="16191F"/>
           <w:shd w:val="clear" w:color="auto" w:fill="FFFFFF"/>
         </w:rPr>
-        <w:t>, </w:t>
-      </w:r>
-      <w:hyperlink r:id="rId18" w:history="1">
+        <w:t> (as the source), or </w:t>
+      </w:r>
+      <w:hyperlink r:id="rId19" w:history="1">
         <w:r>
           <w:rPr>
             <w:rStyle w:val="Hyperlink"/>
             <w:rFonts w:cs="Arial"/>
             <w:shd w:val="clear" w:color="auto" w:fill="FFFFFF"/>
           </w:rPr>
-          <w:t>Copy</w:t>
+          <w:t>Select Object Content</w:t>
         </w:r>
       </w:hyperlink>
       <w:r>
@@ -7537,33 +7632,7 @@
           <w:color w:val="16191F"/>
           <w:shd w:val="clear" w:color="auto" w:fill="FFFFFF"/>
         </w:rPr>
-        <w:t> (as the source), or </w:t>
-      </w:r>
-      <w:hyperlink r:id="rId19" w:history="1">
-        <w:r>
-          <w:rPr>
-            <w:rStyle w:val="Hyperlink"/>
-            <w:rFonts w:cs="Arial"/>
-            <w:shd w:val="clear" w:color="auto" w:fill="FFFFFF"/>
-          </w:rPr>
-          <w:t>Select Object Content</w:t>
-        </w:r>
-      </w:hyperlink>
-      <w:r>
-        <w:rPr>
-          <w:rFonts w:cs="Arial"/>
-          <w:color w:val="16191F"/>
-          <w:shd w:val="clear" w:color="auto" w:fill="FFFFFF"/>
-        </w:rPr>
-        <w:t>.</w:t>
-      </w:r>
-      <w:r>
-        <w:rPr>
-          <w:rFonts w:cs="Arial"/>
-          <w:color w:val="16191F"/>
-          <w:shd w:val="clear" w:color="auto" w:fill="FFFFFF"/>
-        </w:rPr>
-        <w:t>”</w:t>
+        <w:t>.”</w:t>
       </w:r>
     </w:p>
     <w:p>
@@ -7594,21 +7663,7 @@
           <w:b/>
           <w:bCs/>
         </w:rPr>
-        <w:t xml:space="preserve">Similarities between </w:t>
-      </w:r>
-      <w:r>
-        <w:rPr>
-          <w:b/>
-          <w:bCs/>
-        </w:rPr>
-        <w:t>Amazon S3 Object Lambda</w:t>
-      </w:r>
-      <w:r>
-        <w:rPr>
-          <w:b/>
-          <w:bCs/>
-        </w:rPr>
-        <w:t xml:space="preserve"> and Caerus NDP-UDF</w:t>
+        <w:t>Similarities between Amazon S3 Object Lambda and Caerus NDP-UDF</w:t>
       </w:r>
     </w:p>
     <w:p>
@@ -7692,15 +7747,7 @@
           <w:color w:val="16191F"/>
           <w:shd w:val="clear" w:color="auto" w:fill="FFFFFF"/>
         </w:rPr>
-        <w:t>:</w:t>
-      </w:r>
-      <w:r>
-        <w:rPr>
-          <w:rFonts w:cs="Arial"/>
-          <w:color w:val="16191F"/>
-          <w:shd w:val="clear" w:color="auto" w:fill="FFFFFF"/>
-        </w:rPr>
-        <w:t xml:space="preserve"> </w:t>
+        <w:t xml:space="preserve">: </w:t>
       </w:r>
       <w:r>
         <w:rPr>
@@ -7790,7 +7837,25 @@
           <w:color w:val="16191F"/>
           <w:shd w:val="clear" w:color="auto" w:fill="FFFFFF"/>
         </w:rPr>
-        <w:t xml:space="preserve"> support serverless framework (Amazon Lambda vs Caerus OpenFaas) for ease-of-use to end users so that they don’t need to worry infrastructure deployment and runtime management of UDF running environment.</w:t>
+        <w:t xml:space="preserve"> support serverless framework (Amazon Lambda vs Caerus </w:t>
+      </w:r>
+      <w:proofErr w:type="spellStart"/>
+      <w:r>
+        <w:rPr>
+          <w:rFonts w:cs="Arial"/>
+          <w:color w:val="16191F"/>
+          <w:shd w:val="clear" w:color="auto" w:fill="FFFFFF"/>
+        </w:rPr>
+        <w:t>OpenFaas</w:t>
+      </w:r>
+      <w:proofErr w:type="spellEnd"/>
+      <w:r>
+        <w:rPr>
+          <w:rFonts w:cs="Arial"/>
+          <w:color w:val="16191F"/>
+          <w:shd w:val="clear" w:color="auto" w:fill="FFFFFF"/>
+        </w:rPr>
+        <w:t>) for ease-of-use to end users so that they don’t need to worry infrastructure deployment and runtime management of UDF running environment.</w:t>
       </w:r>
       <w:r>
         <w:rPr>
@@ -7824,14 +7889,7 @@
           <w:b/>
           <w:bCs/>
         </w:rPr>
-        <w:t xml:space="preserve">Differences between </w:t>
-      </w:r>
-      <w:r>
-        <w:rPr>
-          <w:b/>
-          <w:bCs/>
-        </w:rPr>
-        <w:t>Amazon S3 Object Lambda and Caerus NDP-UDF</w:t>
+        <w:t>Differences between Amazon S3 Object Lambda and Caerus NDP-UDF</w:t>
       </w:r>
     </w:p>
     <w:p>
@@ -7865,15 +7923,7 @@
           <w:color w:val="16191F"/>
           <w:shd w:val="clear" w:color="auto" w:fill="FFFFFF"/>
         </w:rPr>
-        <w:t xml:space="preserve">: </w:t>
-      </w:r>
-      <w:r>
-        <w:rPr>
-          <w:rFonts w:cs="Arial"/>
-          <w:color w:val="16191F"/>
-          <w:shd w:val="clear" w:color="auto" w:fill="FFFFFF"/>
-        </w:rPr>
-        <w:t>Amazon currently only support</w:t>
+        <w:t>: Amazon currently only support</w:t>
       </w:r>
       <w:r>
         <w:rPr>
@@ -7971,31 +8021,7 @@
           <w:color w:val="16191F"/>
           <w:shd w:val="clear" w:color="auto" w:fill="FFFFFF"/>
         </w:rPr>
-        <w:t xml:space="preserve">Amazon currently </w:t>
-      </w:r>
-      <w:r>
-        <w:rPr>
-          <w:rFonts w:cs="Arial"/>
-          <w:color w:val="16191F"/>
-          <w:shd w:val="clear" w:color="auto" w:fill="FFFFFF"/>
-        </w:rPr>
-        <w:t>doesn’t</w:t>
-      </w:r>
-      <w:r>
-        <w:rPr>
-          <w:rFonts w:cs="Arial"/>
-          <w:color w:val="16191F"/>
-          <w:shd w:val="clear" w:color="auto" w:fill="FFFFFF"/>
-        </w:rPr>
-        <w:t xml:space="preserve"> support </w:t>
-      </w:r>
-      <w:r>
-        <w:rPr>
-          <w:rFonts w:cs="Arial"/>
-          <w:color w:val="16191F"/>
-          <w:shd w:val="clear" w:color="auto" w:fill="FFFFFF"/>
-        </w:rPr>
-        <w:t>this feature, while Caerus does</w:t>
+        <w:t>Amazon currently doesn’t support this feature, while Caerus does</w:t>
       </w:r>
       <w:r>
         <w:rPr>
@@ -8109,7 +8135,25 @@
           <w:color w:val="16191F"/>
           <w:shd w:val="clear" w:color="auto" w:fill="FFFFFF"/>
         </w:rPr>
-        <w:t>, such as S3, Ceph, and HDFS etc.</w:t>
+        <w:t xml:space="preserve">, such as S3, </w:t>
+      </w:r>
+      <w:proofErr w:type="spellStart"/>
+      <w:r>
+        <w:rPr>
+          <w:rFonts w:cs="Arial"/>
+          <w:color w:val="16191F"/>
+          <w:shd w:val="clear" w:color="auto" w:fill="FFFFFF"/>
+        </w:rPr>
+        <w:t>Ceph</w:t>
+      </w:r>
+      <w:proofErr w:type="spellEnd"/>
+      <w:r>
+        <w:rPr>
+          <w:rFonts w:cs="Arial"/>
+          <w:color w:val="16191F"/>
+          <w:shd w:val="clear" w:color="auto" w:fill="FFFFFF"/>
+        </w:rPr>
+        <w:t>, and HDFS etc.</w:t>
       </w:r>
       <w:r>
         <w:rPr>
@@ -8159,7 +8203,39 @@
           <w:color w:val="16191F"/>
           <w:shd w:val="clear" w:color="auto" w:fill="FFFFFF"/>
         </w:rPr>
-        <w:t xml:space="preserve"> hasn’t mentioned any of this support. But Caerus has a plan to support storage object location and special hardware (e.g. GPU) affinity support, so that Caerus can   </w:t>
+        <w:t xml:space="preserve"> hasn’t mentioned any of this support. But Caerus has a plan to support storage object location and special hardware (e.g. GPU) affinity support, so that Caerus can </w:t>
+      </w:r>
+      <w:r>
+        <w:rPr>
+          <w:rFonts w:cs="Arial"/>
+          <w:color w:val="16191F"/>
+          <w:shd w:val="clear" w:color="auto" w:fill="FFFFFF"/>
+        </w:rPr>
+        <w:t>run</w:t>
+      </w:r>
+      <w:r>
+        <w:rPr>
+          <w:rFonts w:cs="Arial"/>
+          <w:color w:val="16191F"/>
+          <w:shd w:val="clear" w:color="auto" w:fill="FFFFFF"/>
+        </w:rPr>
+        <w:t xml:space="preserve"> UDFs</w:t>
+      </w:r>
+      <w:r>
+        <w:rPr>
+          <w:rFonts w:cs="Arial"/>
+          <w:color w:val="16191F"/>
+          <w:shd w:val="clear" w:color="auto" w:fill="FFFFFF"/>
+        </w:rPr>
+        <w:t xml:space="preserve"> on the storage nodes that are the closest to the requested objects and have the compute resources like GPU that the UDFs need. </w:t>
+      </w:r>
+      <w:r>
+        <w:rPr>
+          <w:rFonts w:cs="Arial"/>
+          <w:color w:val="16191F"/>
+          <w:shd w:val="clear" w:color="auto" w:fill="FFFFFF"/>
+        </w:rPr>
+        <w:t xml:space="preserve">  </w:t>
       </w:r>
       <w:r>
         <w:rPr>
@@ -8197,15 +8273,7 @@
           <w:color w:val="16191F"/>
           <w:shd w:val="clear" w:color="auto" w:fill="FFFFFF"/>
         </w:rPr>
-        <w:t>: Amazon</w:t>
-      </w:r>
-      <w:r>
-        <w:rPr>
-          <w:rFonts w:cs="Arial"/>
-          <w:color w:val="16191F"/>
-          <w:shd w:val="clear" w:color="auto" w:fill="FFFFFF"/>
-        </w:rPr>
-        <w:t xml:space="preserve"> have many features </w:t>
+        <w:t xml:space="preserve">: Amazon have many features </w:t>
       </w:r>
       <w:r>
         <w:rPr>
@@ -8348,12 +8416,21 @@
           <w:numId w:val="25"/>
         </w:numPr>
       </w:pPr>
+      <w:proofErr w:type="spellStart"/>
       <w:r>
         <w:rPr>
           <w:b/>
           <w:bCs/>
         </w:rPr>
-        <w:t>MinIO S3 Select</w:t>
+        <w:t>MinIO</w:t>
+      </w:r>
+      <w:proofErr w:type="spellEnd"/>
+      <w:r>
+        <w:rPr>
+          <w:b/>
+          <w:bCs/>
+        </w:rPr>
+        <w:t xml:space="preserve"> S3 Select</w:t>
       </w:r>
       <w:r>
         <w:t>: similar to AWS S3 Select, UDF pushdown and Programmable Storage are not supported</w:t>
@@ -8372,8 +8449,17 @@
           <w:b/>
           <w:bCs/>
         </w:rPr>
-        <w:t>OpenStack Storlets</w:t>
-      </w:r>
+        <w:t xml:space="preserve">OpenStack </w:t>
+      </w:r>
+      <w:proofErr w:type="spellStart"/>
+      <w:r>
+        <w:rPr>
+          <w:b/>
+          <w:bCs/>
+        </w:rPr>
+        <w:t>Storlets</w:t>
+      </w:r>
+      <w:proofErr w:type="spellEnd"/>
       <w:r>
         <w:t>: OpenStack specific UDF framework implementation, not portable to other storage systems, standalone container UDF runner only</w:t>
       </w:r>
@@ -8410,15 +8496,41 @@
           <w:numId w:val="25"/>
         </w:numPr>
       </w:pPr>
+      <w:proofErr w:type="spellStart"/>
       <w:r>
         <w:rPr>
           <w:b/>
           <w:bCs/>
         </w:rPr>
-        <w:t>Ceph SkyhookDM</w:t>
-      </w:r>
-      <w:r>
-        <w:t>: Ceph specific UDF framework implementation, not portable to other storage systems, standalone VM</w:t>
+        <w:t>Ceph</w:t>
+      </w:r>
+      <w:proofErr w:type="spellEnd"/>
+      <w:r>
+        <w:rPr>
+          <w:b/>
+          <w:bCs/>
+        </w:rPr>
+        <w:t xml:space="preserve"> </w:t>
+      </w:r>
+      <w:proofErr w:type="spellStart"/>
+      <w:r>
+        <w:rPr>
+          <w:b/>
+          <w:bCs/>
+        </w:rPr>
+        <w:t>SkyhookDM</w:t>
+      </w:r>
+      <w:proofErr w:type="spellEnd"/>
+      <w:r>
+        <w:t xml:space="preserve">: </w:t>
+      </w:r>
+      <w:proofErr w:type="spellStart"/>
+      <w:r>
+        <w:t>Ceph</w:t>
+      </w:r>
+      <w:proofErr w:type="spellEnd"/>
+      <w:r>
+        <w:t xml:space="preserve"> specific UDF framework implementation, not portable to other storage systems, standalone VM</w:t>
       </w:r>
       <w:r>
         <w:t>-based</w:t>
@@ -8436,13 +8548,26 @@
         <w:t>s</w:t>
       </w:r>
       <w:r>
-        <w:t xml:space="preserve"> one database implementation based on Prosgre</w:t>
+        <w:t xml:space="preserve"> one database implementation based on </w:t>
+      </w:r>
+      <w:proofErr w:type="spellStart"/>
+      <w:r>
+        <w:t>Prosgre</w:t>
       </w:r>
       <w:r>
         <w:t>SQL</w:t>
       </w:r>
-      <w:r>
-        <w:t>, no other compute platforms are supported.</w:t>
+      <w:proofErr w:type="spellEnd"/>
+      <w:r>
+        <w:t xml:space="preserve">, no other </w:t>
+      </w:r>
+      <w:proofErr w:type="spellStart"/>
+      <w:r>
+        <w:t>compute</w:t>
+      </w:r>
+      <w:proofErr w:type="spellEnd"/>
+      <w:r>
+        <w:t xml:space="preserve"> platforms are supported.</w:t>
       </w:r>
     </w:p>
     <w:p>
@@ -8458,6 +8583,7 @@
           <w:b/>
           <w:bCs/>
         </w:rPr>
+        <w:lastRenderedPageBreak/>
         <w:t>A</w:t>
       </w:r>
       <w:r>
@@ -8497,7 +8623,6 @@
         <w:ind w:left="630"/>
       </w:pPr>
       <w:r>
-        <w:lastRenderedPageBreak/>
         <w:t xml:space="preserve"> </w:t>
       </w:r>
       <w:r>
@@ -9061,7 +9186,25 @@
           <w:color w:val="24292E"/>
           <w:lang w:eastAsia="zh-CN"/>
         </w:rPr>
-        <w:t>Support options to run UDF as serverless (using Openfaas framework, Q1) or standalone containers (Q3)</w:t>
+        <w:t xml:space="preserve">Support options to run UDF as serverless (using </w:t>
+      </w:r>
+      <w:proofErr w:type="spellStart"/>
+      <w:r>
+        <w:rPr>
+          <w:rFonts w:eastAsia="Times New Roman" w:cs="Arial"/>
+          <w:color w:val="24292E"/>
+          <w:lang w:eastAsia="zh-CN"/>
+        </w:rPr>
+        <w:t>Openfaas</w:t>
+      </w:r>
+      <w:proofErr w:type="spellEnd"/>
+      <w:r>
+        <w:rPr>
+          <w:rFonts w:eastAsia="Times New Roman" w:cs="Arial"/>
+          <w:color w:val="24292E"/>
+          <w:lang w:eastAsia="zh-CN"/>
+        </w:rPr>
+        <w:t xml:space="preserve"> framework, Q1) or standalone containers (Q3)</w:t>
       </w:r>
     </w:p>
     <w:p>
@@ -9161,7 +9304,43 @@
           <w:color w:val="24292E"/>
           <w:lang w:eastAsia="zh-CN"/>
         </w:rPr>
-        <w:t>Support any storage systems (Integration of Minio for Q1 as an example, Ceph and HDFS in Q2 and beyond)</w:t>
+        <w:t xml:space="preserve">Support any storage systems (Integration of </w:t>
+      </w:r>
+      <w:proofErr w:type="spellStart"/>
+      <w:r>
+        <w:rPr>
+          <w:rFonts w:eastAsia="Times New Roman" w:cs="Arial"/>
+          <w:color w:val="24292E"/>
+          <w:lang w:eastAsia="zh-CN"/>
+        </w:rPr>
+        <w:t>Minio</w:t>
+      </w:r>
+      <w:proofErr w:type="spellEnd"/>
+      <w:r>
+        <w:rPr>
+          <w:rFonts w:eastAsia="Times New Roman" w:cs="Arial"/>
+          <w:color w:val="24292E"/>
+          <w:lang w:eastAsia="zh-CN"/>
+        </w:rPr>
+        <w:t xml:space="preserve"> for Q1 as an example, </w:t>
+      </w:r>
+      <w:proofErr w:type="spellStart"/>
+      <w:r>
+        <w:rPr>
+          <w:rFonts w:eastAsia="Times New Roman" w:cs="Arial"/>
+          <w:color w:val="24292E"/>
+          <w:lang w:eastAsia="zh-CN"/>
+        </w:rPr>
+        <w:t>Ceph</w:t>
+      </w:r>
+      <w:proofErr w:type="spellEnd"/>
+      <w:r>
+        <w:rPr>
+          <w:rFonts w:eastAsia="Times New Roman" w:cs="Arial"/>
+          <w:color w:val="24292E"/>
+          <w:lang w:eastAsia="zh-CN"/>
+        </w:rPr>
+        <w:t xml:space="preserve"> and HDFS in Q2 and beyond)</w:t>
       </w:r>
     </w:p>
     <w:p>
@@ -9196,6 +9375,7 @@
         <w:rPr>
           <w:snapToGrid w:val="0"/>
         </w:rPr>
+        <w:lastRenderedPageBreak/>
         <w:t>References</w:t>
       </w:r>
       <w:bookmarkEnd w:id="23"/>
@@ -9226,7 +9406,6 @@
         <w:rPr>
           <w:snapToGrid w:val="0"/>
         </w:rPr>
-        <w:lastRenderedPageBreak/>
         <w:t>Definitions and Acronyms</w:t>
       </w:r>
       <w:bookmarkEnd w:id="24"/>
@@ -9241,14 +9420,27 @@
       <w:r>
         <w:t xml:space="preserve">Table </w:t>
       </w:r>
-      <w:fldSimple w:instr=" SEQ Table \* ARABIC ">
-        <w:r>
-          <w:rPr>
-            <w:noProof/>
-          </w:rPr>
-          <w:t>1</w:t>
-        </w:r>
-      </w:fldSimple>
+      <w:r>
+        <w:fldChar w:fldCharType="begin"/>
+      </w:r>
+      <w:r>
+        <w:instrText xml:space="preserve"> SEQ Table \* ARABIC </w:instrText>
+      </w:r>
+      <w:r>
+        <w:fldChar w:fldCharType="separate"/>
+      </w:r>
+      <w:r>
+        <w:rPr>
+          <w:noProof/>
+        </w:rPr>
+        <w:t>1</w:t>
+      </w:r>
+      <w:r>
+        <w:rPr>
+          <w:noProof/>
+        </w:rPr>
+        <w:fldChar w:fldCharType="end"/>
+      </w:r>
       <w:r>
         <w:t xml:space="preserve"> - Acronyms</w:t>
       </w:r>
@@ -9526,7 +9718,21 @@
         <w:rPr>
           <w:color w:val="000000" w:themeColor="text1"/>
         </w:rPr>
-        <w:t xml:space="preserve"> can theoretically support any storage systems and any compute platforms,</w:t>
+        <w:t xml:space="preserve"> can theoretically support any storage systems and any </w:t>
+      </w:r>
+      <w:proofErr w:type="spellStart"/>
+      <w:r>
+        <w:rPr>
+          <w:color w:val="000000" w:themeColor="text1"/>
+        </w:rPr>
+        <w:t>compute</w:t>
+      </w:r>
+      <w:proofErr w:type="spellEnd"/>
+      <w:r>
+        <w:rPr>
+          <w:color w:val="000000" w:themeColor="text1"/>
+        </w:rPr>
+        <w:t xml:space="preserve"> platforms,</w:t>
       </w:r>
       <w:r>
         <w:rPr>
@@ -9672,7 +9878,21 @@
         <w:rPr>
           <w:color w:val="000000" w:themeColor="text1"/>
         </w:rPr>
-        <w:t>Support at least one storage system types (choosing Object Storage, and pick MinIO as the first integration example).</w:t>
+        <w:t xml:space="preserve">Support at least one storage system types (choosing Object Storage, and pick </w:t>
+      </w:r>
+      <w:proofErr w:type="spellStart"/>
+      <w:r>
+        <w:rPr>
+          <w:color w:val="000000" w:themeColor="text1"/>
+        </w:rPr>
+        <w:t>MinIO</w:t>
+      </w:r>
+      <w:proofErr w:type="spellEnd"/>
+      <w:r>
+        <w:rPr>
+          <w:color w:val="000000" w:themeColor="text1"/>
+        </w:rPr>
+        <w:t xml:space="preserve"> as the first integration example).</w:t>
       </w:r>
       <w:r>
         <w:rPr>
@@ -9777,7 +9997,21 @@
         <w:rPr>
           <w:color w:val="000000" w:themeColor="text1"/>
         </w:rPr>
-        <w:t xml:space="preserve">Extend Programmable Storage to more storage system types such as HDFS. If needed Ceph support can be added. </w:t>
+        <w:t xml:space="preserve">Extend Programmable Storage to more storage system types such as HDFS. If needed </w:t>
+      </w:r>
+      <w:proofErr w:type="spellStart"/>
+      <w:r>
+        <w:rPr>
+          <w:color w:val="000000" w:themeColor="text1"/>
+        </w:rPr>
+        <w:t>Ceph</w:t>
+      </w:r>
+      <w:proofErr w:type="spellEnd"/>
+      <w:r>
+        <w:rPr>
+          <w:color w:val="000000" w:themeColor="text1"/>
+        </w:rPr>
+        <w:t xml:space="preserve"> support can be added. </w:t>
       </w:r>
     </w:p>
     <w:p>
@@ -9852,7 +10086,21 @@
         <w:rPr>
           <w:color w:val="000000" w:themeColor="text1"/>
         </w:rPr>
-        <w:t xml:space="preserve">Extend to other compute platforms if needed. </w:t>
+        <w:t xml:space="preserve">Extend to other </w:t>
+      </w:r>
+      <w:proofErr w:type="spellStart"/>
+      <w:r>
+        <w:rPr>
+          <w:color w:val="000000" w:themeColor="text1"/>
+        </w:rPr>
+        <w:t>compute</w:t>
+      </w:r>
+      <w:proofErr w:type="spellEnd"/>
+      <w:r>
+        <w:rPr>
+          <w:color w:val="000000" w:themeColor="text1"/>
+        </w:rPr>
+        <w:t xml:space="preserve"> platforms if needed. </w:t>
       </w:r>
     </w:p>
     <w:p>
@@ -9976,6 +10224,7 @@
         <w:rPr>
           <w:color w:val="000000" w:themeColor="text1"/>
         </w:rPr>
+        <w:lastRenderedPageBreak/>
         <w:t>Trying to use existing storage protocol as much as we can</w:t>
       </w:r>
       <w:r>
@@ -10013,7 +10262,6 @@
       </w:pPr>
       <w:bookmarkStart w:id="31" w:name="_Toc68171423"/>
       <w:r>
-        <w:lastRenderedPageBreak/>
         <w:t>Architectural Strategies</w:t>
       </w:r>
       <w:bookmarkEnd w:id="31"/>
@@ -10237,14 +10485,14 @@
             <v:path o:extrusionok="f" gradientshapeok="t" o:connecttype="rect"/>
             <o:lock v:ext="edit" aspectratio="t"/>
           </v:shapetype>
-          <v:shape id="_x0000_i1025" type="#_x0000_t75" style="width:475.2pt;height:255.15pt" o:ole="" o:bordertopcolor="this" o:borderleftcolor="this" o:borderbottomcolor="this" o:borderrightcolor="this">
+          <v:shape id="_x0000_i1025" type="#_x0000_t75" style="width:474.75pt;height:255pt" o:ole="" o:bordertopcolor="this" o:borderleftcolor="this" o:borderbottomcolor="this" o:borderrightcolor="this">
             <v:imagedata r:id="rId20" o:title=""/>
             <w10:bordertop type="single" width="4" shadow="t"/>
             <w10:borderleft type="single" width="4" shadow="t"/>
             <w10:borderbottom type="single" width="4" shadow="t"/>
             <w10:borderright type="single" width="4" shadow="t"/>
           </v:shape>
-          <o:OLEObject Type="Embed" ProgID="PowerPoint.Slide.12" ShapeID="_x0000_i1025" DrawAspect="Content" ObjectID="_1678784518" r:id="rId21"/>
+          <o:OLEObject Type="Embed" ProgID="PowerPoint.Slide.12" ShapeID="_x0000_i1025" DrawAspect="Content" ObjectID="_1678958367" r:id="rId21"/>
         </w:object>
       </w:r>
     </w:p>
@@ -10256,14 +10504,27 @@
       <w:r>
         <w:t xml:space="preserve">Figure </w:t>
       </w:r>
-      <w:fldSimple w:instr=" SEQ Figure \* ARABIC ">
-        <w:r>
-          <w:rPr>
-            <w:noProof/>
-          </w:rPr>
-          <w:t>2</w:t>
-        </w:r>
-      </w:fldSimple>
+      <w:r>
+        <w:fldChar w:fldCharType="begin"/>
+      </w:r>
+      <w:r>
+        <w:instrText xml:space="preserve"> SEQ Figure \* ARABIC </w:instrText>
+      </w:r>
+      <w:r>
+        <w:fldChar w:fldCharType="separate"/>
+      </w:r>
+      <w:r>
+        <w:rPr>
+          <w:noProof/>
+        </w:rPr>
+        <w:t>2</w:t>
+      </w:r>
+      <w:r>
+        <w:rPr>
+          <w:noProof/>
+        </w:rPr>
+        <w:fldChar w:fldCharType="end"/>
+      </w:r>
       <w:r>
         <w:t xml:space="preserve">. </w:t>
       </w:r>
@@ -10337,7 +10598,16 @@
           <w:color w:val="24292E"/>
           <w:lang w:eastAsia="zh-CN"/>
         </w:rPr>
-        <w:t>: a storage-side HTTP service that can accept and process common storage requests by complying standard protocols (e.g. AWS S3 storage protocol), the major difference of this service comparing with other similar service is that we have the ability to process UDF request as part of storage requests for direct invocation of UDFs.</w:t>
+        <w:t xml:space="preserve">: a storage-side HTTP service that can accept and process common storage requests by complying standard protocols (e.g. AWS S3 storage protocol), the major difference of </w:t>
+      </w:r>
+      <w:r>
+        <w:rPr>
+          <w:rFonts w:eastAsia="Times New Roman" w:cs="Arial"/>
+          <w:color w:val="24292E"/>
+          <w:lang w:eastAsia="zh-CN"/>
+        </w:rPr>
+        <w:lastRenderedPageBreak/>
+        <w:t>this service comparing with other similar service is that we have the ability to process UDF request as part of storage requests for direct invocation of UDFs.</w:t>
       </w:r>
     </w:p>
     <w:p>
@@ -10395,7 +10665,6 @@
           <w:color w:val="24292E"/>
           <w:lang w:eastAsia="zh-CN"/>
         </w:rPr>
-        <w:lastRenderedPageBreak/>
         <w:t>Caerus UDF Registry Service</w:t>
       </w:r>
       <w:r>
@@ -10552,7 +10821,25 @@
           <w:color w:val="24292E"/>
           <w:lang w:eastAsia="zh-CN"/>
         </w:rPr>
-        <w:t>: In serverless mode, we will use Openfaas scheme which uses Docker Hub (public and private) as UDFs repository</w:t>
+        <w:t xml:space="preserve">: In serverless mode, we will use </w:t>
+      </w:r>
+      <w:proofErr w:type="spellStart"/>
+      <w:r>
+        <w:rPr>
+          <w:rFonts w:eastAsia="Times New Roman" w:cs="Arial"/>
+          <w:color w:val="24292E"/>
+          <w:lang w:eastAsia="zh-CN"/>
+        </w:rPr>
+        <w:t>Openfaas</w:t>
+      </w:r>
+      <w:proofErr w:type="spellEnd"/>
+      <w:r>
+        <w:rPr>
+          <w:rFonts w:eastAsia="Times New Roman" w:cs="Arial"/>
+          <w:color w:val="24292E"/>
+          <w:lang w:eastAsia="zh-CN"/>
+        </w:rPr>
+        <w:t xml:space="preserve"> scheme which uses Docker Hub (public and private) as UDFs repository</w:t>
       </w:r>
     </w:p>
     <w:p>
@@ -10711,8 +10998,20 @@
           <w:color w:val="24292E"/>
           <w:lang w:eastAsia="zh-CN"/>
         </w:rPr>
-        <w:t>Caerus Faas</w:t>
-      </w:r>
+        <w:t xml:space="preserve">Caerus </w:t>
+      </w:r>
+      <w:proofErr w:type="spellStart"/>
+      <w:r>
+        <w:rPr>
+          <w:rFonts w:eastAsia="Times New Roman" w:cs="Arial"/>
+          <w:b/>
+          <w:bCs/>
+          <w:color w:val="24292E"/>
+          <w:lang w:eastAsia="zh-CN"/>
+        </w:rPr>
+        <w:t>Faas</w:t>
+      </w:r>
+      <w:proofErr w:type="spellEnd"/>
       <w:r>
         <w:rPr>
           <w:rFonts w:eastAsia="Times New Roman" w:cs="Arial"/>
@@ -10754,15 +11053,109 @@
           <w:color w:val="24292E"/>
           <w:lang w:eastAsia="zh-CN"/>
         </w:rPr>
-        <w:t>Caerus Faas Client</w:t>
-      </w:r>
-      <w:r>
-        <w:rPr>
-          <w:rFonts w:eastAsia="Times New Roman" w:cs="Arial"/>
-          <w:color w:val="24292E"/>
-          <w:lang w:eastAsia="zh-CN"/>
-        </w:rPr>
-        <w:t>: A modified version of Openfaas client library (from a public github source) that is part of the Caerus UDF Service, allow it to send request to Openfaas framework in serverless mode. Our major contributions are adding authentication support, updating code and depend libraries (e.g. from okhttp to okhttp3 etc.).</w:t>
+        <w:t xml:space="preserve">Caerus </w:t>
+      </w:r>
+      <w:proofErr w:type="spellStart"/>
+      <w:r>
+        <w:rPr>
+          <w:rFonts w:eastAsia="Times New Roman" w:cs="Arial"/>
+          <w:b/>
+          <w:bCs/>
+          <w:color w:val="24292E"/>
+          <w:lang w:eastAsia="zh-CN"/>
+        </w:rPr>
+        <w:t>Faas</w:t>
+      </w:r>
+      <w:proofErr w:type="spellEnd"/>
+      <w:r>
+        <w:rPr>
+          <w:rFonts w:eastAsia="Times New Roman" w:cs="Arial"/>
+          <w:b/>
+          <w:bCs/>
+          <w:color w:val="24292E"/>
+          <w:lang w:eastAsia="zh-CN"/>
+        </w:rPr>
+        <w:t xml:space="preserve"> Client</w:t>
+      </w:r>
+      <w:r>
+        <w:rPr>
+          <w:rFonts w:eastAsia="Times New Roman" w:cs="Arial"/>
+          <w:color w:val="24292E"/>
+          <w:lang w:eastAsia="zh-CN"/>
+        </w:rPr>
+        <w:t xml:space="preserve">: A modified version of </w:t>
+      </w:r>
+      <w:proofErr w:type="spellStart"/>
+      <w:r>
+        <w:rPr>
+          <w:rFonts w:eastAsia="Times New Roman" w:cs="Arial"/>
+          <w:color w:val="24292E"/>
+          <w:lang w:eastAsia="zh-CN"/>
+        </w:rPr>
+        <w:t>Openfaas</w:t>
+      </w:r>
+      <w:proofErr w:type="spellEnd"/>
+      <w:r>
+        <w:rPr>
+          <w:rFonts w:eastAsia="Times New Roman" w:cs="Arial"/>
+          <w:color w:val="24292E"/>
+          <w:lang w:eastAsia="zh-CN"/>
+        </w:rPr>
+        <w:t xml:space="preserve"> client library (from a public </w:t>
+      </w:r>
+      <w:proofErr w:type="spellStart"/>
+      <w:r>
+        <w:rPr>
+          <w:rFonts w:eastAsia="Times New Roman" w:cs="Arial"/>
+          <w:color w:val="24292E"/>
+          <w:lang w:eastAsia="zh-CN"/>
+        </w:rPr>
+        <w:t>github</w:t>
+      </w:r>
+      <w:proofErr w:type="spellEnd"/>
+      <w:r>
+        <w:rPr>
+          <w:rFonts w:eastAsia="Times New Roman" w:cs="Arial"/>
+          <w:color w:val="24292E"/>
+          <w:lang w:eastAsia="zh-CN"/>
+        </w:rPr>
+        <w:t xml:space="preserve"> source) that is part of the Caerus UDF Service, allow it to send request to </w:t>
+      </w:r>
+      <w:proofErr w:type="spellStart"/>
+      <w:r>
+        <w:rPr>
+          <w:rFonts w:eastAsia="Times New Roman" w:cs="Arial"/>
+          <w:color w:val="24292E"/>
+          <w:lang w:eastAsia="zh-CN"/>
+        </w:rPr>
+        <w:t>Openfaas</w:t>
+      </w:r>
+      <w:proofErr w:type="spellEnd"/>
+      <w:r>
+        <w:rPr>
+          <w:rFonts w:eastAsia="Times New Roman" w:cs="Arial"/>
+          <w:color w:val="24292E"/>
+          <w:lang w:eastAsia="zh-CN"/>
+        </w:rPr>
+        <w:t xml:space="preserve"> framework in serverless mode. Our major contributions are adding authentication support, updating code and depend libraries (e.g. from </w:t>
+      </w:r>
+      <w:proofErr w:type="spellStart"/>
+      <w:r>
+        <w:rPr>
+          <w:rFonts w:eastAsia="Times New Roman" w:cs="Arial"/>
+          <w:color w:val="24292E"/>
+          <w:lang w:eastAsia="zh-CN"/>
+        </w:rPr>
+        <w:t>okhttp</w:t>
+      </w:r>
+      <w:proofErr w:type="spellEnd"/>
+      <w:r>
+        <w:rPr>
+          <w:rFonts w:eastAsia="Times New Roman" w:cs="Arial"/>
+          <w:color w:val="24292E"/>
+          <w:lang w:eastAsia="zh-CN"/>
+        </w:rPr>
+        <w:t xml:space="preserve"> to okhttp3 etc.).</w:t>
       </w:r>
     </w:p>
     <w:p>
@@ -10779,6 +11172,7 @@
           <w:lang w:eastAsia="zh-CN"/>
         </w:rPr>
       </w:pPr>
+      <w:proofErr w:type="spellStart"/>
       <w:r>
         <w:rPr>
           <w:rFonts w:eastAsia="Times New Roman" w:cs="Arial"/>
@@ -10787,7 +11181,18 @@
           <w:color w:val="24292E"/>
           <w:lang w:eastAsia="zh-CN"/>
         </w:rPr>
-        <w:t>Openfaas Server-side Framework</w:t>
+        <w:t>Openfaas</w:t>
+      </w:r>
+      <w:proofErr w:type="spellEnd"/>
+      <w:r>
+        <w:rPr>
+          <w:rFonts w:eastAsia="Times New Roman" w:cs="Arial"/>
+          <w:b/>
+          <w:bCs/>
+          <w:color w:val="24292E"/>
+          <w:lang w:eastAsia="zh-CN"/>
+        </w:rPr>
+        <w:t xml:space="preserve"> Server-side Framework</w:t>
       </w:r>
       <w:r>
         <w:rPr>
@@ -10811,7 +11216,25 @@
           <w:color w:val="24292E"/>
           <w:lang w:eastAsia="zh-CN"/>
         </w:rPr>
-        <w:t>tions to set up Openfaas platform for Caerus UDF support.</w:t>
+        <w:t xml:space="preserve">tions to set up </w:t>
+      </w:r>
+      <w:proofErr w:type="spellStart"/>
+      <w:r>
+        <w:rPr>
+          <w:rFonts w:eastAsia="Times New Roman" w:cs="Arial"/>
+          <w:color w:val="24292E"/>
+          <w:lang w:eastAsia="zh-CN"/>
+        </w:rPr>
+        <w:t>Openfaas</w:t>
+      </w:r>
+      <w:proofErr w:type="spellEnd"/>
+      <w:r>
+        <w:rPr>
+          <w:rFonts w:eastAsia="Times New Roman" w:cs="Arial"/>
+          <w:color w:val="24292E"/>
+          <w:lang w:eastAsia="zh-CN"/>
+        </w:rPr>
+        <w:t xml:space="preserve"> platform for Caerus UDF support.</w:t>
       </w:r>
       <w:r>
         <w:rPr>
@@ -10926,7 +11349,25 @@
           <w:color w:val="24292E"/>
           <w:lang w:eastAsia="zh-CN"/>
         </w:rPr>
-        <w:t> example that compiles, publishes and deploys UDF as an Openfaas serverless function that combines user defined function and common boilerplate code. It will read/write to storage directly via storage client.</w:t>
+        <w:t xml:space="preserve"> example that compiles, publishes and deploys UDF as an </w:t>
+      </w:r>
+      <w:proofErr w:type="spellStart"/>
+      <w:r>
+        <w:rPr>
+          <w:rFonts w:eastAsia="Times New Roman" w:cs="Arial"/>
+          <w:color w:val="24292E"/>
+          <w:lang w:eastAsia="zh-CN"/>
+        </w:rPr>
+        <w:t>Openfaas</w:t>
+      </w:r>
+      <w:proofErr w:type="spellEnd"/>
+      <w:r>
+        <w:rPr>
+          <w:rFonts w:eastAsia="Times New Roman" w:cs="Arial"/>
+          <w:color w:val="24292E"/>
+          <w:lang w:eastAsia="zh-CN"/>
+        </w:rPr>
+        <w:t xml:space="preserve"> serverless function that combines user defined function and common boilerplate code. It will read/write to storage directly via storage client.</w:t>
       </w:r>
     </w:p>
     <w:p>
@@ -10976,6 +11417,7 @@
       </w:pPr>
       <w:bookmarkStart w:id="34" w:name="_Toc68171425"/>
       <w:r>
+        <w:lastRenderedPageBreak/>
         <w:t>Execution Sequences</w:t>
       </w:r>
       <w:r>
@@ -11078,7 +11520,6 @@
         <w:rPr>
           <w:lang w:eastAsia="zh-CN"/>
         </w:rPr>
-        <w:lastRenderedPageBreak/>
         <w:t>Programmable Storage</w:t>
       </w:r>
       <w:r>
@@ -11188,7 +11629,25 @@
           <w:color w:val="24292E"/>
           <w:lang w:eastAsia="zh-CN"/>
         </w:rPr>
-        <w:t xml:space="preserve">, including OpenFaas serverless framework and event publishing target like Redis clusters </w:t>
+        <w:t xml:space="preserve">, including </w:t>
+      </w:r>
+      <w:proofErr w:type="spellStart"/>
+      <w:r>
+        <w:rPr>
+          <w:rFonts w:eastAsia="Times New Roman" w:cs="Arial"/>
+          <w:color w:val="24292E"/>
+          <w:lang w:eastAsia="zh-CN"/>
+        </w:rPr>
+        <w:t>OpenFaas</w:t>
+      </w:r>
+      <w:proofErr w:type="spellEnd"/>
+      <w:r>
+        <w:rPr>
+          <w:rFonts w:eastAsia="Times New Roman" w:cs="Arial"/>
+          <w:color w:val="24292E"/>
+          <w:lang w:eastAsia="zh-CN"/>
+        </w:rPr>
+        <w:t xml:space="preserve"> serverless framework and event publishing target like Redis clusters </w:t>
       </w:r>
       <w:r>
         <w:rPr>
@@ -11276,7 +11735,25 @@
           <w:color w:val="24292E"/>
           <w:lang w:eastAsia="zh-CN"/>
         </w:rPr>
-        <w:t xml:space="preserve"> onMessage() function callback</w:t>
+        <w:t xml:space="preserve"> </w:t>
+      </w:r>
+      <w:proofErr w:type="spellStart"/>
+      <w:r>
+        <w:rPr>
+          <w:rFonts w:eastAsia="Times New Roman" w:cs="Arial"/>
+          <w:color w:val="24292E"/>
+          <w:lang w:eastAsia="zh-CN"/>
+        </w:rPr>
+        <w:t>onMessage</w:t>
+      </w:r>
+      <w:proofErr w:type="spellEnd"/>
+      <w:r>
+        <w:rPr>
+          <w:rFonts w:eastAsia="Times New Roman" w:cs="Arial"/>
+          <w:color w:val="24292E"/>
+          <w:lang w:eastAsia="zh-CN"/>
+        </w:rPr>
+        <w:t>() function callback</w:t>
       </w:r>
       <w:r>
         <w:rPr>
@@ -11544,15 +12021,105 @@
           <w:color w:val="24292E"/>
           <w:lang w:eastAsia="zh-CN"/>
         </w:rPr>
-        <w:t xml:space="preserve"> modern storage systems now support event notification system, for example, AWS S3, Ceph and MinIO all support storage bucket notification, this feature allows user to register storage events, such as put, get, delete, copy etc. on specific storage bucket or folder, anytime a registered event happens, such as an object has been put into the registered bucket, the event can be published to targets like Redis, Kafka, Webhooks, AMQP, ElasticSearch, ProstgreSQL and NATs etc. Storage system will normally provide APIs</w:t>
-      </w:r>
-      <w:r>
-        <w:rPr>
-          <w:rFonts w:eastAsia="Times New Roman" w:cs="Arial"/>
-          <w:color w:val="24292E"/>
-          <w:lang w:eastAsia="zh-CN"/>
-        </w:rPr>
-        <w:t>, e.g. MinIO CLI commands,</w:t>
+        <w:t xml:space="preserve"> modern storage systems now support event notification system, for example, AWS S3, </w:t>
+      </w:r>
+      <w:proofErr w:type="spellStart"/>
+      <w:r>
+        <w:rPr>
+          <w:rFonts w:eastAsia="Times New Roman" w:cs="Arial"/>
+          <w:color w:val="24292E"/>
+          <w:lang w:eastAsia="zh-CN"/>
+        </w:rPr>
+        <w:t>Ceph</w:t>
+      </w:r>
+      <w:proofErr w:type="spellEnd"/>
+      <w:r>
+        <w:rPr>
+          <w:rFonts w:eastAsia="Times New Roman" w:cs="Arial"/>
+          <w:color w:val="24292E"/>
+          <w:lang w:eastAsia="zh-CN"/>
+        </w:rPr>
+        <w:t xml:space="preserve"> and </w:t>
+      </w:r>
+      <w:proofErr w:type="spellStart"/>
+      <w:r>
+        <w:rPr>
+          <w:rFonts w:eastAsia="Times New Roman" w:cs="Arial"/>
+          <w:color w:val="24292E"/>
+          <w:lang w:eastAsia="zh-CN"/>
+        </w:rPr>
+        <w:t>MinIO</w:t>
+      </w:r>
+      <w:proofErr w:type="spellEnd"/>
+      <w:r>
+        <w:rPr>
+          <w:rFonts w:eastAsia="Times New Roman" w:cs="Arial"/>
+          <w:color w:val="24292E"/>
+          <w:lang w:eastAsia="zh-CN"/>
+        </w:rPr>
+        <w:t xml:space="preserve"> all support storage bucket notification, this feature allows user to register storage events, such as put, get, delete, copy etc. on specific storage bucket or folder, anytime a registered event happens, such as an object has been put into the registered bucket, the event can be published to targets like Redis, Kafka, Webhooks, AMQP, </w:t>
+      </w:r>
+      <w:proofErr w:type="spellStart"/>
+      <w:r>
+        <w:rPr>
+          <w:rFonts w:eastAsia="Times New Roman" w:cs="Arial"/>
+          <w:color w:val="24292E"/>
+          <w:lang w:eastAsia="zh-CN"/>
+        </w:rPr>
+        <w:t>ElasticSearch</w:t>
+      </w:r>
+      <w:proofErr w:type="spellEnd"/>
+      <w:r>
+        <w:rPr>
+          <w:rFonts w:eastAsia="Times New Roman" w:cs="Arial"/>
+          <w:color w:val="24292E"/>
+          <w:lang w:eastAsia="zh-CN"/>
+        </w:rPr>
+        <w:t xml:space="preserve">, </w:t>
+      </w:r>
+      <w:proofErr w:type="spellStart"/>
+      <w:r>
+        <w:rPr>
+          <w:rFonts w:eastAsia="Times New Roman" w:cs="Arial"/>
+          <w:color w:val="24292E"/>
+          <w:lang w:eastAsia="zh-CN"/>
+        </w:rPr>
+        <w:t>ProstgreSQL</w:t>
+      </w:r>
+      <w:proofErr w:type="spellEnd"/>
+      <w:r>
+        <w:rPr>
+          <w:rFonts w:eastAsia="Times New Roman" w:cs="Arial"/>
+          <w:color w:val="24292E"/>
+          <w:lang w:eastAsia="zh-CN"/>
+        </w:rPr>
+        <w:t xml:space="preserve"> and NATs etc. Storage system will normally provide APIs</w:t>
+      </w:r>
+      <w:r>
+        <w:rPr>
+          <w:rFonts w:eastAsia="Times New Roman" w:cs="Arial"/>
+          <w:color w:val="24292E"/>
+          <w:lang w:eastAsia="zh-CN"/>
+        </w:rPr>
+        <w:t xml:space="preserve">, e.g. </w:t>
+      </w:r>
+      <w:proofErr w:type="spellStart"/>
+      <w:r>
+        <w:rPr>
+          <w:rFonts w:eastAsia="Times New Roman" w:cs="Arial"/>
+          <w:color w:val="24292E"/>
+          <w:lang w:eastAsia="zh-CN"/>
+        </w:rPr>
+        <w:t>MinIO</w:t>
+      </w:r>
+      <w:proofErr w:type="spellEnd"/>
+      <w:r>
+        <w:rPr>
+          <w:rFonts w:eastAsia="Times New Roman" w:cs="Arial"/>
+          <w:color w:val="24292E"/>
+          <w:lang w:eastAsia="zh-CN"/>
+        </w:rPr>
+        <w:t xml:space="preserve"> CLI commands,</w:t>
       </w:r>
       <w:r>
         <w:rPr>
@@ -11678,7 +12245,25 @@
           <w:color w:val="24292E"/>
           <w:lang w:eastAsia="zh-CN"/>
         </w:rPr>
-        <w:t>As long as such operation(s) is registered, notification(s) will be sent from storage system to the event target, e.g. Redis. The Caerus UDF Event Listener Service will get a onMessage() function callback</w:t>
+        <w:t xml:space="preserve">As long as such operation(s) is registered, notification(s) will be sent from storage system to the event target, e.g. Redis. The Caerus UDF Event Listener Service will get a </w:t>
+      </w:r>
+      <w:proofErr w:type="spellStart"/>
+      <w:r>
+        <w:rPr>
+          <w:rFonts w:eastAsia="Times New Roman" w:cs="Arial"/>
+          <w:color w:val="24292E"/>
+          <w:lang w:eastAsia="zh-CN"/>
+        </w:rPr>
+        <w:t>onMessage</w:t>
+      </w:r>
+      <w:proofErr w:type="spellEnd"/>
+      <w:r>
+        <w:rPr>
+          <w:rFonts w:eastAsia="Times New Roman" w:cs="Arial"/>
+          <w:color w:val="24292E"/>
+          <w:lang w:eastAsia="zh-CN"/>
+        </w:rPr>
+        <w:t>() function callback</w:t>
       </w:r>
       <w:r>
         <w:rPr>
@@ -11783,7 +12368,25 @@
           <w:color w:val="24292E"/>
           <w:lang w:eastAsia="zh-CN"/>
         </w:rPr>
-        <w:t>When a registered storage event happens, event target like Redis will send notification to Caerus Event Listening Service via the callback function (OnMessage function). The Caerus Event Listening Service will first get all the registered UDFs</w:t>
+        <w:t>When a registered storage event happens, event target like Redis will send notification to Caerus Event Listening Service via the callback function (</w:t>
+      </w:r>
+      <w:proofErr w:type="spellStart"/>
+      <w:r>
+        <w:rPr>
+          <w:rFonts w:eastAsia="Times New Roman" w:cs="Arial"/>
+          <w:color w:val="24292E"/>
+          <w:lang w:eastAsia="zh-CN"/>
+        </w:rPr>
+        <w:t>OnMessage</w:t>
+      </w:r>
+      <w:proofErr w:type="spellEnd"/>
+      <w:r>
+        <w:rPr>
+          <w:rFonts w:eastAsia="Times New Roman" w:cs="Arial"/>
+          <w:color w:val="24292E"/>
+          <w:lang w:eastAsia="zh-CN"/>
+        </w:rPr>
+        <w:t xml:space="preserve"> function). The Caerus Event Listening Service will first get all the registered UDFs</w:t>
       </w:r>
       <w:r>
         <w:rPr>
@@ -11980,6 +12583,7 @@
           <w:color w:val="24292E"/>
           <w:lang w:eastAsia="zh-CN"/>
         </w:rPr>
+        <w:lastRenderedPageBreak/>
         <w:t>UDF Invocation</w:t>
       </w:r>
     </w:p>
@@ -12142,7 +12746,6 @@
           <w:color w:val="24292E"/>
           <w:lang w:eastAsia="zh-CN"/>
         </w:rPr>
-        <w:lastRenderedPageBreak/>
         <w:tab/>
       </w:r>
       <w:r>
@@ -12153,14 +12756,14 @@
           <w:lang w:eastAsia="zh-CN"/>
         </w:rPr>
         <w:object w:dxaOrig="9530" w:dyaOrig="5349" w14:anchorId="6B3799E8">
-          <v:shape id="_x0000_i1026" type="#_x0000_t75" style="width:476.35pt;height:267.25pt" o:ole="" o:bordertopcolor="this" o:borderleftcolor="this" o:borderbottomcolor="this" o:borderrightcolor="this">
+          <v:shape id="_x0000_i1026" type="#_x0000_t75" style="width:476.25pt;height:267.75pt" o:ole="" o:bordertopcolor="this" o:borderleftcolor="this" o:borderbottomcolor="this" o:borderrightcolor="this">
             <v:imagedata r:id="rId22" o:title=""/>
             <w10:bordertop type="single" width="4" shadow="t"/>
             <w10:borderleft type="single" width="4" shadow="t"/>
             <w10:borderbottom type="single" width="4" shadow="t"/>
             <w10:borderright type="single" width="4" shadow="t"/>
           </v:shape>
-          <o:OLEObject Type="Embed" ProgID="PowerPoint.Slide.12" ShapeID="_x0000_i1026" DrawAspect="Content" ObjectID="_1678784519" r:id="rId23"/>
+          <o:OLEObject Type="Embed" ProgID="PowerPoint.Slide.12" ShapeID="_x0000_i1026" DrawAspect="Content" ObjectID="_1678958368" r:id="rId23"/>
         </w:object>
       </w:r>
     </w:p>
@@ -12172,14 +12775,27 @@
       <w:r>
         <w:t xml:space="preserve">Figure </w:t>
       </w:r>
-      <w:fldSimple w:instr=" SEQ Figure \* ARABIC ">
-        <w:r>
-          <w:rPr>
-            <w:noProof/>
-          </w:rPr>
-          <w:t>3</w:t>
-        </w:r>
-      </w:fldSimple>
+      <w:r>
+        <w:fldChar w:fldCharType="begin"/>
+      </w:r>
+      <w:r>
+        <w:instrText xml:space="preserve"> SEQ Figure \* ARABIC </w:instrText>
+      </w:r>
+      <w:r>
+        <w:fldChar w:fldCharType="separate"/>
+      </w:r>
+      <w:r>
+        <w:rPr>
+          <w:noProof/>
+        </w:rPr>
+        <w:t>3</w:t>
+      </w:r>
+      <w:r>
+        <w:rPr>
+          <w:noProof/>
+        </w:rPr>
+        <w:fldChar w:fldCharType="end"/>
+      </w:r>
       <w:r>
         <w:t>.</w:t>
       </w:r>
@@ -12531,7 +13147,25 @@
           <w:color w:val="24292E"/>
           <w:lang w:eastAsia="zh-CN"/>
         </w:rPr>
-        <w:t xml:space="preserve"> UDF will be invoked via OpenFaas APIs</w:t>
+        <w:t xml:space="preserve"> UDF will be invoked via </w:t>
+      </w:r>
+      <w:proofErr w:type="spellStart"/>
+      <w:r>
+        <w:rPr>
+          <w:rFonts w:eastAsia="Times New Roman" w:cs="Arial"/>
+          <w:color w:val="24292E"/>
+          <w:lang w:eastAsia="zh-CN"/>
+        </w:rPr>
+        <w:t>OpenFaas</w:t>
+      </w:r>
+      <w:proofErr w:type="spellEnd"/>
+      <w:r>
+        <w:rPr>
+          <w:rFonts w:eastAsia="Times New Roman" w:cs="Arial"/>
+          <w:color w:val="24292E"/>
+          <w:lang w:eastAsia="zh-CN"/>
+        </w:rPr>
+        <w:t xml:space="preserve"> APIs</w:t>
       </w:r>
       <w:r>
         <w:rPr>
@@ -12608,6 +13242,7 @@
           <w:color w:val="24292E"/>
           <w:lang w:eastAsia="zh-CN"/>
         </w:rPr>
+        <w:lastRenderedPageBreak/>
         <w:t>Any exception and critical error during the entire process will be logged into logs of related Caerus services</w:t>
       </w:r>
       <w:r>
@@ -12706,7 +13341,6 @@
           <w:color w:val="24292E"/>
           <w:lang w:eastAsia="zh-CN"/>
         </w:rPr>
-        <w:lastRenderedPageBreak/>
         <w:tab/>
       </w:r>
       <w:r>
@@ -12717,14 +13351,14 @@
           <w:lang w:eastAsia="zh-CN"/>
         </w:rPr>
         <w:object w:dxaOrig="7200" w:dyaOrig="4050" w14:anchorId="6CD42EA1">
-          <v:shape id="_x0000_i1027" type="#_x0000_t75" style="width:5in;height:202.75pt" o:ole="" o:bordertopcolor="this" o:borderleftcolor="this" o:borderbottomcolor="this" o:borderrightcolor="this">
+          <v:shape id="_x0000_i1027" type="#_x0000_t75" style="width:5in;height:202.5pt" o:ole="" o:bordertopcolor="this" o:borderleftcolor="this" o:borderbottomcolor="this" o:borderrightcolor="this">
             <v:imagedata r:id="rId24" o:title=""/>
             <w10:bordertop type="single" width="4" shadow="t"/>
             <w10:borderleft type="single" width="4" shadow="t"/>
             <w10:borderbottom type="single" width="4" shadow="t"/>
             <w10:borderright type="single" width="4" shadow="t"/>
           </v:shape>
-          <o:OLEObject Type="Embed" ProgID="PowerPoint.Slide.12" ShapeID="_x0000_i1027" DrawAspect="Content" ObjectID="_1678784520" r:id="rId25"/>
+          <o:OLEObject Type="Embed" ProgID="PowerPoint.Slide.12" ShapeID="_x0000_i1027" DrawAspect="Content" ObjectID="_1678958369" r:id="rId25"/>
         </w:object>
       </w:r>
     </w:p>
@@ -12736,14 +13370,27 @@
       <w:r>
         <w:t xml:space="preserve">Figure </w:t>
       </w:r>
-      <w:fldSimple w:instr=" SEQ Figure \* ARABIC ">
-        <w:r>
-          <w:rPr>
-            <w:noProof/>
-          </w:rPr>
-          <w:t>4</w:t>
-        </w:r>
-      </w:fldSimple>
+      <w:r>
+        <w:fldChar w:fldCharType="begin"/>
+      </w:r>
+      <w:r>
+        <w:instrText xml:space="preserve"> SEQ Figure \* ARABIC </w:instrText>
+      </w:r>
+      <w:r>
+        <w:fldChar w:fldCharType="separate"/>
+      </w:r>
+      <w:r>
+        <w:rPr>
+          <w:noProof/>
+        </w:rPr>
+        <w:t>4</w:t>
+      </w:r>
+      <w:r>
+        <w:rPr>
+          <w:noProof/>
+        </w:rPr>
+        <w:fldChar w:fldCharType="end"/>
+      </w:r>
       <w:r>
         <w:t>. Direct Invocation of UDF</w:t>
       </w:r>
@@ -13402,6 +14049,7 @@
           <w:color w:val="24292E"/>
           <w:lang w:eastAsia="zh-CN"/>
         </w:rPr>
+        <w:lastRenderedPageBreak/>
         <w:t>UDF Registration</w:t>
       </w:r>
     </w:p>
@@ -13529,7 +14177,6 @@
           <w:color w:val="24292E"/>
           <w:lang w:eastAsia="zh-CN"/>
         </w:rPr>
-        <w:lastRenderedPageBreak/>
         <w:t>I</w:t>
       </w:r>
       <w:r>
@@ -13789,7 +14436,25 @@
           <w:color w:val="24292E"/>
           <w:lang w:eastAsia="zh-CN"/>
         </w:rPr>
-        <w:t xml:space="preserve"> to pushdown its UDFs is via chang</w:t>
+        <w:t xml:space="preserve"> to </w:t>
+      </w:r>
+      <w:proofErr w:type="spellStart"/>
+      <w:r>
+        <w:rPr>
+          <w:rFonts w:eastAsia="Times New Roman" w:cs="Arial"/>
+          <w:color w:val="24292E"/>
+          <w:lang w:eastAsia="zh-CN"/>
+        </w:rPr>
+        <w:t>pushdown</w:t>
+      </w:r>
+      <w:proofErr w:type="spellEnd"/>
+      <w:r>
+        <w:rPr>
+          <w:rFonts w:eastAsia="Times New Roman" w:cs="Arial"/>
+          <w:color w:val="24292E"/>
+          <w:lang w:eastAsia="zh-CN"/>
+        </w:rPr>
+        <w:t xml:space="preserve"> its UDFs is via chang</w:t>
       </w:r>
       <w:r>
         <w:rPr>
@@ -14250,18 +14915,28 @@
         </w:rPr>
         <w:t xml:space="preserve"> and </w:t>
       </w:r>
+      <w:proofErr w:type="spellStart"/>
       <w:r>
         <w:rPr>
           <w:b/>
           <w:bCs/>
           <w:color w:val="auto"/>
         </w:rPr>
-        <w:t>OpenFaas Framework</w:t>
-      </w:r>
-      <w:r>
-        <w:rPr>
+        <w:t>OpenFaas</w:t>
+      </w:r>
+      <w:proofErr w:type="spellEnd"/>
+      <w:r>
+        <w:rPr>
+          <w:b/>
+          <w:bCs/>
           <w:color w:val="auto"/>
         </w:rPr>
+        <w:t xml:space="preserve"> Framework</w:t>
+      </w:r>
+      <w:r>
+        <w:rPr>
+          <w:color w:val="auto"/>
+        </w:rPr>
         <w:t xml:space="preserve"> (K8S etc.) are only one running instance per storage system. Caerus NDP-UDF Backend Services on each storage node behave as multiple client services for these common services. </w:t>
       </w:r>
     </w:p>
@@ -14271,6 +14946,7 @@
       </w:pPr>
       <w:bookmarkStart w:id="43" w:name="_Toc68171432"/>
       <w:r>
+        <w:lastRenderedPageBreak/>
         <w:t>Network Architecture</w:t>
       </w:r>
       <w:bookmarkEnd w:id="43"/>
@@ -14313,16 +14989,24 @@
         </w:rPr>
         <w:t xml:space="preserve">Caerus </w:t>
       </w:r>
+      <w:proofErr w:type="spellStart"/>
       <w:r>
         <w:rPr>
           <w:color w:val="auto"/>
         </w:rPr>
-        <w:t xml:space="preserve">github </w:t>
-      </w:r>
+        <w:t>github</w:t>
+      </w:r>
+      <w:proofErr w:type="spellEnd"/>
       <w:r>
         <w:rPr>
           <w:color w:val="auto"/>
         </w:rPr>
+        <w:t xml:space="preserve"> </w:t>
+      </w:r>
+      <w:r>
+        <w:rPr>
+          <w:color w:val="auto"/>
+        </w:rPr>
         <w:t xml:space="preserve">project </w:t>
       </w:r>
       <w:r>
@@ -14344,7 +15028,6 @@
       </w:pPr>
       <w:bookmarkStart w:id="44" w:name="_Toc68171433"/>
       <w:r>
-        <w:lastRenderedPageBreak/>
         <w:t>Data Architecture</w:t>
       </w:r>
       <w:bookmarkEnd w:id="44"/>
@@ -14611,15 +15294,16 @@
           <w:snapToGrid w:val="0"/>
         </w:rPr>
       </w:pPr>
-      <w:bookmarkStart w:id="45" w:name="_Toc207164893"/>
-      <w:bookmarkStart w:id="46" w:name="_Toc68171434"/>
+      <w:bookmarkStart w:id="45" w:name="_Toc68171434"/>
+      <w:bookmarkStart w:id="46" w:name="_Toc207164893"/>
       <w:r>
         <w:rPr>
           <w:snapToGrid w:val="0"/>
         </w:rPr>
+        <w:lastRenderedPageBreak/>
         <w:t>Design Decomposition</w:t>
       </w:r>
-      <w:bookmarkEnd w:id="46"/>
+      <w:bookmarkEnd w:id="45"/>
     </w:p>
     <w:p>
       <w:r>
@@ -14656,7 +15340,6 @@
         </w:numPr>
       </w:pPr>
       <w:r>
-        <w:lastRenderedPageBreak/>
         <w:t>Outputs:</w:t>
       </w:r>
       <w:r>
@@ -14680,7 +15363,23 @@
     </w:p>
     <w:p>
       <w:r>
-        <w:t xml:space="preserve">Note: for detail code API documents, we use Javadoc and Swagger, both are generated from code directly, to generate these documents, just simply follow the procedure in Caerus github udf top level by calling the build script, it will generate documents for all the Caerus UDF related services. </w:t>
+        <w:t xml:space="preserve">Note: for detail code API documents, we use Javadoc and Swagger, both are generated from code directly, to generate these documents, just simply follow the procedure in Caerus </w:t>
+      </w:r>
+      <w:proofErr w:type="spellStart"/>
+      <w:r>
+        <w:t>github</w:t>
+      </w:r>
+      <w:proofErr w:type="spellEnd"/>
+      <w:r>
+        <w:t xml:space="preserve"> </w:t>
+      </w:r>
+      <w:proofErr w:type="spellStart"/>
+      <w:r>
+        <w:t>udf</w:t>
+      </w:r>
+      <w:proofErr w:type="spellEnd"/>
+      <w:r>
+        <w:t xml:space="preserve"> top level by calling the build script, it will generate documents for all the Caerus UDF related services. </w:t>
       </w:r>
     </w:p>
     <w:p>
@@ -15120,15 +15819,69 @@
           <w:color w:val="24292E"/>
           <w:lang w:eastAsia="zh-CN"/>
         </w:rPr>
-        <w:t xml:space="preserve"> (StorageAdaptor)</w:t>
-      </w:r>
-      <w:r>
-        <w:rPr>
-          <w:rFonts w:eastAsia="Times New Roman" w:cs="Arial"/>
-          <w:color w:val="24292E"/>
-          <w:lang w:eastAsia="zh-CN"/>
-        </w:rPr>
-        <w:t xml:space="preserve"> that can be instantiated into different storage client classes like MinIO, Ceph, HDFS</w:t>
+        <w:t xml:space="preserve"> (</w:t>
+      </w:r>
+      <w:proofErr w:type="spellStart"/>
+      <w:r>
+        <w:rPr>
+          <w:rFonts w:eastAsia="Times New Roman" w:cs="Arial"/>
+          <w:color w:val="24292E"/>
+          <w:lang w:eastAsia="zh-CN"/>
+        </w:rPr>
+        <w:t>StorageAdaptor</w:t>
+      </w:r>
+      <w:proofErr w:type="spellEnd"/>
+      <w:r>
+        <w:rPr>
+          <w:rFonts w:eastAsia="Times New Roman" w:cs="Arial"/>
+          <w:color w:val="24292E"/>
+          <w:lang w:eastAsia="zh-CN"/>
+        </w:rPr>
+        <w:t>)</w:t>
+      </w:r>
+      <w:r>
+        <w:rPr>
+          <w:rFonts w:eastAsia="Times New Roman" w:cs="Arial"/>
+          <w:color w:val="24292E"/>
+          <w:lang w:eastAsia="zh-CN"/>
+        </w:rPr>
+        <w:t xml:space="preserve"> that can be instantiated into different storage client classes like </w:t>
+      </w:r>
+      <w:proofErr w:type="spellStart"/>
+      <w:r>
+        <w:rPr>
+          <w:rFonts w:eastAsia="Times New Roman" w:cs="Arial"/>
+          <w:color w:val="24292E"/>
+          <w:lang w:eastAsia="zh-CN"/>
+        </w:rPr>
+        <w:t>MinIO</w:t>
+      </w:r>
+      <w:proofErr w:type="spellEnd"/>
+      <w:r>
+        <w:rPr>
+          <w:rFonts w:eastAsia="Times New Roman" w:cs="Arial"/>
+          <w:color w:val="24292E"/>
+          <w:lang w:eastAsia="zh-CN"/>
+        </w:rPr>
+        <w:t xml:space="preserve">, </w:t>
+      </w:r>
+      <w:proofErr w:type="spellStart"/>
+      <w:r>
+        <w:rPr>
+          <w:rFonts w:eastAsia="Times New Roman" w:cs="Arial"/>
+          <w:color w:val="24292E"/>
+          <w:lang w:eastAsia="zh-CN"/>
+        </w:rPr>
+        <w:t>Ceph</w:t>
+      </w:r>
+      <w:proofErr w:type="spellEnd"/>
+      <w:r>
+        <w:rPr>
+          <w:rFonts w:eastAsia="Times New Roman" w:cs="Arial"/>
+          <w:color w:val="24292E"/>
+          <w:lang w:eastAsia="zh-CN"/>
+        </w:rPr>
+        <w:t>, HDFS</w:t>
       </w:r>
       <w:r>
         <w:rPr>
@@ -15168,15 +15921,69 @@
           <w:color w:val="24292E"/>
           <w:lang w:eastAsia="zh-CN"/>
         </w:rPr>
-        <w:t xml:space="preserve">. Inside the client implementation, storage SDK (e.g. MinIO Java SDK, HDFS Java Client, Ceph SDK etc.) is used to issue storage requests to the storage system. The UDF metadata information is also </w:t>
-      </w:r>
-      <w:r>
-        <w:rPr>
-          <w:rFonts w:eastAsia="Times New Roman" w:cs="Arial"/>
-          <w:color w:val="24292E"/>
-          <w:lang w:eastAsia="zh-CN"/>
-        </w:rPr>
-        <w:t>tagged with the storage object using standard storage protocols, for example, in MinIO case, we use metadata tags</w:t>
+        <w:t xml:space="preserve">. Inside the client implementation, storage SDK (e.g. </w:t>
+      </w:r>
+      <w:proofErr w:type="spellStart"/>
+      <w:r>
+        <w:rPr>
+          <w:rFonts w:eastAsia="Times New Roman" w:cs="Arial"/>
+          <w:color w:val="24292E"/>
+          <w:lang w:eastAsia="zh-CN"/>
+        </w:rPr>
+        <w:t>MinIO</w:t>
+      </w:r>
+      <w:proofErr w:type="spellEnd"/>
+      <w:r>
+        <w:rPr>
+          <w:rFonts w:eastAsia="Times New Roman" w:cs="Arial"/>
+          <w:color w:val="24292E"/>
+          <w:lang w:eastAsia="zh-CN"/>
+        </w:rPr>
+        <w:t xml:space="preserve"> Java SDK, HDFS Java Client, </w:t>
+      </w:r>
+      <w:proofErr w:type="spellStart"/>
+      <w:r>
+        <w:rPr>
+          <w:rFonts w:eastAsia="Times New Roman" w:cs="Arial"/>
+          <w:color w:val="24292E"/>
+          <w:lang w:eastAsia="zh-CN"/>
+        </w:rPr>
+        <w:t>Ceph</w:t>
+      </w:r>
+      <w:proofErr w:type="spellEnd"/>
+      <w:r>
+        <w:rPr>
+          <w:rFonts w:eastAsia="Times New Roman" w:cs="Arial"/>
+          <w:color w:val="24292E"/>
+          <w:lang w:eastAsia="zh-CN"/>
+        </w:rPr>
+        <w:t xml:space="preserve"> SDK etc.) is used to issue storage requests to the storage system. The UDF metadata information is also </w:t>
+      </w:r>
+      <w:r>
+        <w:rPr>
+          <w:rFonts w:eastAsia="Times New Roman" w:cs="Arial"/>
+          <w:color w:val="24292E"/>
+          <w:lang w:eastAsia="zh-CN"/>
+        </w:rPr>
+        <w:t xml:space="preserve">tagged with the storage object using standard storage protocols, for example, in </w:t>
+      </w:r>
+      <w:proofErr w:type="spellStart"/>
+      <w:r>
+        <w:rPr>
+          <w:rFonts w:eastAsia="Times New Roman" w:cs="Arial"/>
+          <w:color w:val="24292E"/>
+          <w:lang w:eastAsia="zh-CN"/>
+        </w:rPr>
+        <w:t>MinIO</w:t>
+      </w:r>
+      <w:proofErr w:type="spellEnd"/>
+      <w:r>
+        <w:rPr>
+          <w:rFonts w:eastAsia="Times New Roman" w:cs="Arial"/>
+          <w:color w:val="24292E"/>
+          <w:lang w:eastAsia="zh-CN"/>
+        </w:rPr>
+        <w:t xml:space="preserve"> case, we use metadata tags</w:t>
       </w:r>
       <w:r>
         <w:rPr>
@@ -15243,6 +16050,7 @@
           <w:color w:val="24292E"/>
           <w:lang w:eastAsia="zh-CN"/>
         </w:rPr>
+        <w:lastRenderedPageBreak/>
         <w:drawing>
           <wp:inline distT="0" distB="0" distL="0" distR="0" wp14:anchorId="1F19EE6F" wp14:editId="0B39B3B7">
             <wp:extent cx="5210175" cy="428625"/>
@@ -15398,6 +16206,7 @@
         </w:rPr>
         <w:t>following software packages under “</w:t>
       </w:r>
+      <w:proofErr w:type="spellStart"/>
       <w:r>
         <w:rPr>
           <w:rFonts w:ascii="Consolas" w:hAnsi="Consolas"/>
@@ -15406,7 +16215,18 @@
           <w:szCs w:val="18"/>
           <w:shd w:val="clear" w:color="auto" w:fill="FFFFFF"/>
         </w:rPr>
-        <w:t xml:space="preserve">org.openinfralabs.caerus.ndpService” </w:t>
+        <w:t>org.openinfralabs.caerus.ndpService</w:t>
+      </w:r>
+      <w:proofErr w:type="spellEnd"/>
+      <w:r>
+        <w:rPr>
+          <w:rFonts w:ascii="Consolas" w:hAnsi="Consolas"/>
+          <w:color w:val="24292E"/>
+          <w:sz w:val="18"/>
+          <w:szCs w:val="18"/>
+          <w:shd w:val="clear" w:color="auto" w:fill="FFFFFF"/>
+        </w:rPr>
+        <w:t xml:space="preserve">” </w:t>
       </w:r>
       <w:r>
         <w:rPr>
@@ -15438,7 +16258,6 @@
           <w:color w:val="24292E"/>
           <w:lang w:eastAsia="zh-CN"/>
         </w:rPr>
-        <w:lastRenderedPageBreak/>
         <w:t xml:space="preserve">config: create storage system client entry point by taking parameters (IP, port, credentials etc.) from separate resource files </w:t>
       </w:r>
     </w:p>
@@ -15575,7 +16394,43 @@
           <w:color w:val="24292E"/>
           <w:lang w:eastAsia="zh-CN"/>
         </w:rPr>
-        <w:t>service: StorageAdaptor interface class and its implementation to different storage systems, e.g. MinIO etc.</w:t>
+        <w:t xml:space="preserve">service: </w:t>
+      </w:r>
+      <w:proofErr w:type="spellStart"/>
+      <w:r>
+        <w:rPr>
+          <w:rFonts w:eastAsia="Times New Roman" w:cs="Arial"/>
+          <w:color w:val="24292E"/>
+          <w:lang w:eastAsia="zh-CN"/>
+        </w:rPr>
+        <w:t>StorageAdaptor</w:t>
+      </w:r>
+      <w:proofErr w:type="spellEnd"/>
+      <w:r>
+        <w:rPr>
+          <w:rFonts w:eastAsia="Times New Roman" w:cs="Arial"/>
+          <w:color w:val="24292E"/>
+          <w:lang w:eastAsia="zh-CN"/>
+        </w:rPr>
+        <w:t xml:space="preserve"> interface class and its implementation to different storage systems, e.g. </w:t>
+      </w:r>
+      <w:proofErr w:type="spellStart"/>
+      <w:r>
+        <w:rPr>
+          <w:rFonts w:eastAsia="Times New Roman" w:cs="Arial"/>
+          <w:color w:val="24292E"/>
+          <w:lang w:eastAsia="zh-CN"/>
+        </w:rPr>
+        <w:t>MinIO</w:t>
+      </w:r>
+      <w:proofErr w:type="spellEnd"/>
+      <w:r>
+        <w:rPr>
+          <w:rFonts w:eastAsia="Times New Roman" w:cs="Arial"/>
+          <w:color w:val="24292E"/>
+          <w:lang w:eastAsia="zh-CN"/>
+        </w:rPr>
+        <w:t xml:space="preserve"> etc.</w:t>
       </w:r>
       <w:r>
         <w:rPr>
@@ -15687,14 +16542,27 @@
       <w:r>
         <w:t xml:space="preserve">Figure </w:t>
       </w:r>
-      <w:fldSimple w:instr=" SEQ Figure \* ARABIC ">
-        <w:r>
-          <w:rPr>
-            <w:noProof/>
-          </w:rPr>
-          <w:t>5</w:t>
-        </w:r>
-      </w:fldSimple>
+      <w:r>
+        <w:fldChar w:fldCharType="begin"/>
+      </w:r>
+      <w:r>
+        <w:instrText xml:space="preserve"> SEQ Figure \* ARABIC </w:instrText>
+      </w:r>
+      <w:r>
+        <w:fldChar w:fldCharType="separate"/>
+      </w:r>
+      <w:r>
+        <w:rPr>
+          <w:noProof/>
+        </w:rPr>
+        <w:t>5</w:t>
+      </w:r>
+      <w:r>
+        <w:rPr>
+          <w:noProof/>
+        </w:rPr>
+        <w:fldChar w:fldCharType="end"/>
+      </w:r>
       <w:r>
         <w:t>. Caerus NDP Service</w:t>
       </w:r>
@@ -15785,7 +16653,25 @@
           <w:color w:val="24292E"/>
           <w:lang w:eastAsia="zh-CN"/>
         </w:rPr>
-        <w:t xml:space="preserve"> by Eclipse ObjectAid plugin (note: can be replaced if we can find better generator)</w:t>
+        <w:t xml:space="preserve"> by Eclipse </w:t>
+      </w:r>
+      <w:proofErr w:type="spellStart"/>
+      <w:r>
+        <w:rPr>
+          <w:rFonts w:eastAsia="Times New Roman" w:cs="Arial"/>
+          <w:color w:val="24292E"/>
+          <w:lang w:eastAsia="zh-CN"/>
+        </w:rPr>
+        <w:t>ObjectAid</w:t>
+      </w:r>
+      <w:proofErr w:type="spellEnd"/>
+      <w:r>
+        <w:rPr>
+          <w:rFonts w:eastAsia="Times New Roman" w:cs="Arial"/>
+          <w:color w:val="24292E"/>
+          <w:lang w:eastAsia="zh-CN"/>
+        </w:rPr>
+        <w:t xml:space="preserve"> plugin (note: can be replaced if we can find better generator)</w:t>
       </w:r>
       <w:r>
         <w:rPr>
@@ -15817,7 +16703,25 @@
           <w:color w:val="24292E"/>
           <w:lang w:eastAsia="zh-CN"/>
         </w:rPr>
-        <w:t>referenced by the API document (JavaDoc and Swagger API document in the source code).</w:t>
+        <w:t>referenced by the API document (</w:t>
+      </w:r>
+      <w:proofErr w:type="spellStart"/>
+      <w:r>
+        <w:rPr>
+          <w:rFonts w:eastAsia="Times New Roman" w:cs="Arial"/>
+          <w:color w:val="24292E"/>
+          <w:lang w:eastAsia="zh-CN"/>
+        </w:rPr>
+        <w:t>JavaDoc</w:t>
+      </w:r>
+      <w:proofErr w:type="spellEnd"/>
+      <w:r>
+        <w:rPr>
+          <w:rFonts w:eastAsia="Times New Roman" w:cs="Arial"/>
+          <w:color w:val="24292E"/>
+          <w:lang w:eastAsia="zh-CN"/>
+        </w:rPr>
+        <w:t xml:space="preserve"> and Swagger API document in the source code).</w:t>
       </w:r>
     </w:p>
     <w:p>
@@ -15887,14 +16791,27 @@
       <w:r>
         <w:t xml:space="preserve">Figure </w:t>
       </w:r>
-      <w:fldSimple w:instr=" SEQ Figure \* ARABIC ">
-        <w:r>
-          <w:rPr>
-            <w:noProof/>
-          </w:rPr>
-          <w:t>6</w:t>
-        </w:r>
-      </w:fldSimple>
+      <w:r>
+        <w:fldChar w:fldCharType="begin"/>
+      </w:r>
+      <w:r>
+        <w:instrText xml:space="preserve"> SEQ Figure \* ARABIC </w:instrText>
+      </w:r>
+      <w:r>
+        <w:fldChar w:fldCharType="separate"/>
+      </w:r>
+      <w:r>
+        <w:rPr>
+          <w:noProof/>
+        </w:rPr>
+        <w:t>6</w:t>
+      </w:r>
+      <w:r>
+        <w:rPr>
+          <w:noProof/>
+        </w:rPr>
+        <w:fldChar w:fldCharType="end"/>
+      </w:r>
       <w:r>
         <w:t>. Caerus NDP Service Class Diagram</w:t>
       </w:r>
@@ -16054,7 +16971,25 @@
           <w:color w:val="24292E"/>
           <w:lang w:eastAsia="zh-CN"/>
         </w:rPr>
-        <w:t>the caller (NDP Service) from UDF management details (register, validate, invoke, serverless vs standalone vs. future webassembly etc.).</w:t>
+        <w:t xml:space="preserve">the caller (NDP Service) from UDF management details (register, validate, invoke, serverless vs standalone vs. future </w:t>
+      </w:r>
+      <w:proofErr w:type="spellStart"/>
+      <w:r>
+        <w:rPr>
+          <w:rFonts w:eastAsia="Times New Roman" w:cs="Arial"/>
+          <w:color w:val="24292E"/>
+          <w:lang w:eastAsia="zh-CN"/>
+        </w:rPr>
+        <w:t>webassembly</w:t>
+      </w:r>
+      <w:proofErr w:type="spellEnd"/>
+      <w:r>
+        <w:rPr>
+          <w:rFonts w:eastAsia="Times New Roman" w:cs="Arial"/>
+          <w:color w:val="24292E"/>
+          <w:lang w:eastAsia="zh-CN"/>
+        </w:rPr>
+        <w:t xml:space="preserve"> etc.).</w:t>
       </w:r>
       <w:r>
         <w:rPr>
@@ -16162,7 +17097,43 @@
           <w:color w:val="24292E"/>
           <w:lang w:eastAsia="zh-CN"/>
         </w:rPr>
-        <w:t xml:space="preserve">In Serverless mode, it will communicate with OpenFaas via Caerus OpenFaas Java Client SDK for validation, and invocation of UDFs. </w:t>
+        <w:t xml:space="preserve">In Serverless mode, it will communicate with </w:t>
+      </w:r>
+      <w:proofErr w:type="spellStart"/>
+      <w:r>
+        <w:rPr>
+          <w:rFonts w:eastAsia="Times New Roman" w:cs="Arial"/>
+          <w:color w:val="24292E"/>
+          <w:lang w:eastAsia="zh-CN"/>
+        </w:rPr>
+        <w:t>OpenFaas</w:t>
+      </w:r>
+      <w:proofErr w:type="spellEnd"/>
+      <w:r>
+        <w:rPr>
+          <w:rFonts w:eastAsia="Times New Roman" w:cs="Arial"/>
+          <w:color w:val="24292E"/>
+          <w:lang w:eastAsia="zh-CN"/>
+        </w:rPr>
+        <w:t xml:space="preserve"> via Caerus </w:t>
+      </w:r>
+      <w:proofErr w:type="spellStart"/>
+      <w:r>
+        <w:rPr>
+          <w:rFonts w:eastAsia="Times New Roman" w:cs="Arial"/>
+          <w:color w:val="24292E"/>
+          <w:lang w:eastAsia="zh-CN"/>
+        </w:rPr>
+        <w:t>OpenFaas</w:t>
+      </w:r>
+      <w:proofErr w:type="spellEnd"/>
+      <w:r>
+        <w:rPr>
+          <w:rFonts w:eastAsia="Times New Roman" w:cs="Arial"/>
+          <w:color w:val="24292E"/>
+          <w:lang w:eastAsia="zh-CN"/>
+        </w:rPr>
+        <w:t xml:space="preserve"> Java Client SDK for validation, and invocation of UDFs. </w:t>
       </w:r>
     </w:p>
     <w:p>
@@ -16235,6 +17206,7 @@
         </w:rPr>
         <w:t>, under the namespace of “</w:t>
       </w:r>
+      <w:proofErr w:type="spellStart"/>
       <w:r>
         <w:rPr>
           <w:rFonts w:ascii="Consolas" w:hAnsi="Consolas"/>
@@ -16245,13 +17217,32 @@
         </w:rPr>
         <w:t>org.openinfralabs.caerus.udfService</w:t>
       </w:r>
-      <w:r>
-        <w:rPr>
-          <w:rFonts w:eastAsia="Times New Roman" w:cs="Arial"/>
-          <w:color w:val="24292E"/>
-          <w:lang w:eastAsia="zh-CN"/>
-        </w:rPr>
-        <w:t xml:space="preserve">”, there are two modules: the controller module is a REST service request handler that can accept HTTP (GET) request with storage object information and UDF metadata as input; while the model module contains UDF definitions. The generated class diagram by Eclipse ObjectAid plugin is listed in Fig. </w:t>
+      <w:proofErr w:type="spellEnd"/>
+      <w:r>
+        <w:rPr>
+          <w:rFonts w:eastAsia="Times New Roman" w:cs="Arial"/>
+          <w:color w:val="24292E"/>
+          <w:lang w:eastAsia="zh-CN"/>
+        </w:rPr>
+        <w:t xml:space="preserve">”, there are two modules: the controller module is a REST service request handler that can accept HTTP (GET) request with storage object information and UDF metadata as input; while the model module contains UDF definitions. The generated class diagram by Eclipse </w:t>
+      </w:r>
+      <w:proofErr w:type="spellStart"/>
+      <w:r>
+        <w:rPr>
+          <w:rFonts w:eastAsia="Times New Roman" w:cs="Arial"/>
+          <w:color w:val="24292E"/>
+          <w:lang w:eastAsia="zh-CN"/>
+        </w:rPr>
+        <w:t>ObjectAid</w:t>
+      </w:r>
+      <w:proofErr w:type="spellEnd"/>
+      <w:r>
+        <w:rPr>
+          <w:rFonts w:eastAsia="Times New Roman" w:cs="Arial"/>
+          <w:color w:val="24292E"/>
+          <w:lang w:eastAsia="zh-CN"/>
+        </w:rPr>
+        <w:t xml:space="preserve"> plugin is listed in Fig. </w:t>
       </w:r>
       <w:r>
         <w:rPr>
@@ -16267,7 +17258,25 @@
           <w:color w:val="24292E"/>
           <w:lang w:eastAsia="zh-CN"/>
         </w:rPr>
-        <w:t>. More detail class APIs and definition can be referenced by the API document (JavaDoc and Swagger API document in the source code).</w:t>
+        <w:t>. More detail class APIs and definition can be referenced by the API document (</w:t>
+      </w:r>
+      <w:proofErr w:type="spellStart"/>
+      <w:r>
+        <w:rPr>
+          <w:rFonts w:eastAsia="Times New Roman" w:cs="Arial"/>
+          <w:color w:val="24292E"/>
+          <w:lang w:eastAsia="zh-CN"/>
+        </w:rPr>
+        <w:t>JavaDoc</w:t>
+      </w:r>
+      <w:proofErr w:type="spellEnd"/>
+      <w:r>
+        <w:rPr>
+          <w:rFonts w:eastAsia="Times New Roman" w:cs="Arial"/>
+          <w:color w:val="24292E"/>
+          <w:lang w:eastAsia="zh-CN"/>
+        </w:rPr>
+        <w:t xml:space="preserve"> and Swagger API document in the source code).</w:t>
       </w:r>
     </w:p>
     <w:p>
@@ -16342,14 +17351,27 @@
       <w:r>
         <w:t xml:space="preserve">Figure </w:t>
       </w:r>
-      <w:fldSimple w:instr=" SEQ Figure \* ARABIC ">
-        <w:r>
-          <w:rPr>
-            <w:noProof/>
-          </w:rPr>
-          <w:t>7</w:t>
-        </w:r>
-      </w:fldSimple>
+      <w:r>
+        <w:fldChar w:fldCharType="begin"/>
+      </w:r>
+      <w:r>
+        <w:instrText xml:space="preserve"> SEQ Figure \* ARABIC </w:instrText>
+      </w:r>
+      <w:r>
+        <w:fldChar w:fldCharType="separate"/>
+      </w:r>
+      <w:r>
+        <w:rPr>
+          <w:noProof/>
+        </w:rPr>
+        <w:t>7</w:t>
+      </w:r>
+      <w:r>
+        <w:rPr>
+          <w:noProof/>
+        </w:rPr>
+        <w:fldChar w:fldCharType="end"/>
+      </w:r>
       <w:r>
         <w:t xml:space="preserve">. </w:t>
       </w:r>
@@ -16457,7 +17479,43 @@
           <w:color w:val="24292E"/>
           <w:lang w:eastAsia="zh-CN"/>
         </w:rPr>
-        <w:t xml:space="preserve">Currently it is a “passive” service that doesn’t need to take any input, an OnMessage() function is implemented for listening event from event target such as Redis. However, for completeness. It does have a controller that can accept REST requests and then send request to the event target, this can be use for test purpose or there is special need to modify certain event in the target.  </w:t>
+        <w:t xml:space="preserve">Currently it is a “passive” service that doesn’t need to take any input, an </w:t>
+      </w:r>
+      <w:proofErr w:type="spellStart"/>
+      <w:r>
+        <w:rPr>
+          <w:rFonts w:eastAsia="Times New Roman" w:cs="Arial"/>
+          <w:color w:val="24292E"/>
+          <w:lang w:eastAsia="zh-CN"/>
+        </w:rPr>
+        <w:t>OnMessage</w:t>
+      </w:r>
+      <w:proofErr w:type="spellEnd"/>
+      <w:r>
+        <w:rPr>
+          <w:rFonts w:eastAsia="Times New Roman" w:cs="Arial"/>
+          <w:color w:val="24292E"/>
+          <w:lang w:eastAsia="zh-CN"/>
+        </w:rPr>
+        <w:t xml:space="preserve">() function is implemented for listening event from event target such as Redis. However, for completeness. It does have a controller that can accept REST requests and then send request to the event target, this can be </w:t>
+      </w:r>
+      <w:proofErr w:type="spellStart"/>
+      <w:r>
+        <w:rPr>
+          <w:rFonts w:eastAsia="Times New Roman" w:cs="Arial"/>
+          <w:color w:val="24292E"/>
+          <w:lang w:eastAsia="zh-CN"/>
+        </w:rPr>
+        <w:t>use</w:t>
+      </w:r>
+      <w:proofErr w:type="spellEnd"/>
+      <w:r>
+        <w:rPr>
+          <w:rFonts w:eastAsia="Times New Roman" w:cs="Arial"/>
+          <w:color w:val="24292E"/>
+          <w:lang w:eastAsia="zh-CN"/>
+        </w:rPr>
+        <w:t xml:space="preserve"> for test purpose or there is special need to modify certain event in the target.  </w:t>
       </w:r>
     </w:p>
     <w:p>
@@ -16497,7 +17555,43 @@
           <w:color w:val="24292E"/>
           <w:lang w:eastAsia="zh-CN"/>
         </w:rPr>
-        <w:t xml:space="preserve">In Serverless mode, it will communicate with OpenFaas via Caerus OpenFaas Java Client SDK for validation, and invocation of UDFs. </w:t>
+        <w:t xml:space="preserve">In Serverless mode, it will communicate with </w:t>
+      </w:r>
+      <w:proofErr w:type="spellStart"/>
+      <w:r>
+        <w:rPr>
+          <w:rFonts w:eastAsia="Times New Roman" w:cs="Arial"/>
+          <w:color w:val="24292E"/>
+          <w:lang w:eastAsia="zh-CN"/>
+        </w:rPr>
+        <w:t>OpenFaas</w:t>
+      </w:r>
+      <w:proofErr w:type="spellEnd"/>
+      <w:r>
+        <w:rPr>
+          <w:rFonts w:eastAsia="Times New Roman" w:cs="Arial"/>
+          <w:color w:val="24292E"/>
+          <w:lang w:eastAsia="zh-CN"/>
+        </w:rPr>
+        <w:t xml:space="preserve"> via Caerus </w:t>
+      </w:r>
+      <w:proofErr w:type="spellStart"/>
+      <w:r>
+        <w:rPr>
+          <w:rFonts w:eastAsia="Times New Roman" w:cs="Arial"/>
+          <w:color w:val="24292E"/>
+          <w:lang w:eastAsia="zh-CN"/>
+        </w:rPr>
+        <w:t>OpenFaas</w:t>
+      </w:r>
+      <w:proofErr w:type="spellEnd"/>
+      <w:r>
+        <w:rPr>
+          <w:rFonts w:eastAsia="Times New Roman" w:cs="Arial"/>
+          <w:color w:val="24292E"/>
+          <w:lang w:eastAsia="zh-CN"/>
+        </w:rPr>
+        <w:t xml:space="preserve"> Java Client SDK for validation, and invocation of UDFs. </w:t>
       </w:r>
     </w:p>
     <w:p>
@@ -16582,7 +17676,25 @@
           <w:color w:val="24292E"/>
           <w:lang w:eastAsia="zh-CN"/>
         </w:rPr>
-        <w:t>We are using the exact same object definitions as the most storage systems when they publish the events, for example, in MinIO and AWS implementation, they all use AWS S3 SDK “</w:t>
+        <w:t xml:space="preserve">We are using the exact same object definitions as the most storage systems when they publish the events, for example, in </w:t>
+      </w:r>
+      <w:proofErr w:type="spellStart"/>
+      <w:r>
+        <w:rPr>
+          <w:rFonts w:eastAsia="Times New Roman" w:cs="Arial"/>
+          <w:color w:val="24292E"/>
+          <w:lang w:eastAsia="zh-CN"/>
+        </w:rPr>
+        <w:t>MinIO</w:t>
+      </w:r>
+      <w:proofErr w:type="spellEnd"/>
+      <w:r>
+        <w:rPr>
+          <w:rFonts w:eastAsia="Times New Roman" w:cs="Arial"/>
+          <w:color w:val="24292E"/>
+          <w:lang w:eastAsia="zh-CN"/>
+        </w:rPr>
+        <w:t xml:space="preserve"> and AWS implementation, they all use AWS S3 SDK “</w:t>
       </w:r>
       <w:r>
         <w:rPr>
@@ -16668,13 +17780,23 @@
         </w:rPr>
         <w:t>“</w:t>
       </w:r>
+      <w:proofErr w:type="spellStart"/>
       <w:r>
         <w:rPr>
           <w:rFonts w:ascii="Consolas" w:hAnsi="Consolas"/>
           <w:color w:val="24292E"/>
           <w:shd w:val="clear" w:color="auto" w:fill="FFFFFF"/>
         </w:rPr>
-        <w:t>org.openinfralabs.caerus.eventListenerService”</w:t>
+        <w:t>org.openinfralabs.caerus.eventListenerService</w:t>
+      </w:r>
+      <w:proofErr w:type="spellEnd"/>
+      <w:r>
+        <w:rPr>
+          <w:rFonts w:ascii="Consolas" w:hAnsi="Consolas"/>
+          <w:color w:val="24292E"/>
+          <w:shd w:val="clear" w:color="auto" w:fill="FFFFFF"/>
+        </w:rPr>
+        <w:t>”</w:t>
       </w:r>
       <w:r>
         <w:rPr>
@@ -16812,7 +17934,25 @@
           <w:color w:val="24292E"/>
           <w:lang w:eastAsia="zh-CN"/>
         </w:rPr>
-        <w:t>receiver: OnMessage function implementation (see above communication mechanism)</w:t>
+        <w:t xml:space="preserve">receiver: </w:t>
+      </w:r>
+      <w:proofErr w:type="spellStart"/>
+      <w:r>
+        <w:rPr>
+          <w:rFonts w:eastAsia="Times New Roman" w:cs="Arial"/>
+          <w:color w:val="24292E"/>
+          <w:lang w:eastAsia="zh-CN"/>
+        </w:rPr>
+        <w:t>OnMessage</w:t>
+      </w:r>
+      <w:proofErr w:type="spellEnd"/>
+      <w:r>
+        <w:rPr>
+          <w:rFonts w:eastAsia="Times New Roman" w:cs="Arial"/>
+          <w:color w:val="24292E"/>
+          <w:lang w:eastAsia="zh-CN"/>
+        </w:rPr>
+        <w:t xml:space="preserve"> function implementation (see above communication mechanism)</w:t>
       </w:r>
     </w:p>
     <w:p>
@@ -16879,7 +18019,25 @@
           <w:color w:val="24292E"/>
           <w:lang w:eastAsia="zh-CN"/>
         </w:rPr>
-        <w:t xml:space="preserve">The generated class diagram by Eclipse ObjectAid plugin is listed in Fig. </w:t>
+        <w:t xml:space="preserve">The generated class diagram by Eclipse </w:t>
+      </w:r>
+      <w:proofErr w:type="spellStart"/>
+      <w:r>
+        <w:rPr>
+          <w:rFonts w:eastAsia="Times New Roman" w:cs="Arial"/>
+          <w:color w:val="24292E"/>
+          <w:lang w:eastAsia="zh-CN"/>
+        </w:rPr>
+        <w:t>ObjectAid</w:t>
+      </w:r>
+      <w:proofErr w:type="spellEnd"/>
+      <w:r>
+        <w:rPr>
+          <w:rFonts w:eastAsia="Times New Roman" w:cs="Arial"/>
+          <w:color w:val="24292E"/>
+          <w:lang w:eastAsia="zh-CN"/>
+        </w:rPr>
+        <w:t xml:space="preserve"> plugin is listed in Fig. </w:t>
       </w:r>
       <w:r>
         <w:rPr>
@@ -16895,7 +18053,25 @@
           <w:color w:val="24292E"/>
           <w:lang w:eastAsia="zh-CN"/>
         </w:rPr>
-        <w:t>. More detail class APIs and definition can be referenced by the API document (JavaDoc and Swagger API document in the source code).</w:t>
+        <w:t>. More detail class APIs and definition can be referenced by the API document (</w:t>
+      </w:r>
+      <w:proofErr w:type="spellStart"/>
+      <w:r>
+        <w:rPr>
+          <w:rFonts w:eastAsia="Times New Roman" w:cs="Arial"/>
+          <w:color w:val="24292E"/>
+          <w:lang w:eastAsia="zh-CN"/>
+        </w:rPr>
+        <w:t>JavaDoc</w:t>
+      </w:r>
+      <w:proofErr w:type="spellEnd"/>
+      <w:r>
+        <w:rPr>
+          <w:rFonts w:eastAsia="Times New Roman" w:cs="Arial"/>
+          <w:color w:val="24292E"/>
+          <w:lang w:eastAsia="zh-CN"/>
+        </w:rPr>
+        <w:t xml:space="preserve"> and Swagger API document in the source code).</w:t>
       </w:r>
     </w:p>
     <w:p>
@@ -16967,14 +18143,27 @@
       <w:r>
         <w:t xml:space="preserve">Figure </w:t>
       </w:r>
-      <w:fldSimple w:instr=" SEQ Figure \* ARABIC ">
-        <w:r>
-          <w:rPr>
-            <w:noProof/>
-          </w:rPr>
-          <w:t>8</w:t>
-        </w:r>
-      </w:fldSimple>
+      <w:r>
+        <w:fldChar w:fldCharType="begin"/>
+      </w:r>
+      <w:r>
+        <w:instrText xml:space="preserve"> SEQ Figure \* ARABIC </w:instrText>
+      </w:r>
+      <w:r>
+        <w:fldChar w:fldCharType="separate"/>
+      </w:r>
+      <w:r>
+        <w:rPr>
+          <w:noProof/>
+        </w:rPr>
+        <w:t>8</w:t>
+      </w:r>
+      <w:r>
+        <w:rPr>
+          <w:noProof/>
+        </w:rPr>
+        <w:fldChar w:fldCharType="end"/>
+      </w:r>
       <w:r>
         <w:t>. Caerus Event Listener Service</w:t>
       </w:r>
@@ -17050,7 +18239,25 @@
           <w:color w:val="24292E"/>
           <w:shd w:val="clear" w:color="auto" w:fill="FFFFFF"/>
         </w:rPr>
-        <w:t xml:space="preserve">, where in serverless mode, the registration of UDFs is handled via OpenFaas SDK and framework. </w:t>
+        <w:t xml:space="preserve">, where in serverless mode, the registration of UDFs is handled via </w:t>
+      </w:r>
+      <w:proofErr w:type="spellStart"/>
+      <w:r>
+        <w:rPr>
+          <w:rFonts w:cs="Arial"/>
+          <w:color w:val="24292E"/>
+          <w:shd w:val="clear" w:color="auto" w:fill="FFFFFF"/>
+        </w:rPr>
+        <w:t>OpenFaas</w:t>
+      </w:r>
+      <w:proofErr w:type="spellEnd"/>
+      <w:r>
+        <w:rPr>
+          <w:rFonts w:cs="Arial"/>
+          <w:color w:val="24292E"/>
+          <w:shd w:val="clear" w:color="auto" w:fill="FFFFFF"/>
+        </w:rPr>
+        <w:t xml:space="preserve"> SDK and framework. </w:t>
       </w:r>
       <w:r>
         <w:rPr>
@@ -17256,6 +18463,7 @@
         </w:rPr>
         <w:t>“</w:t>
       </w:r>
+      <w:proofErr w:type="spellStart"/>
       <w:r>
         <w:rPr>
           <w:rFonts w:ascii="Consolas" w:hAnsi="Consolas"/>
@@ -17272,6 +18480,7 @@
         </w:rPr>
         <w:t>UdfRegistry</w:t>
       </w:r>
+      <w:proofErr w:type="spellEnd"/>
       <w:r>
         <w:rPr>
           <w:rFonts w:ascii="Consolas" w:hAnsi="Consolas"/>
@@ -17486,7 +18695,97 @@
           <w:color w:val="24292E"/>
           <w:lang w:eastAsia="zh-CN"/>
         </w:rPr>
-        <w:t xml:space="preserve">interface and implementation of different registry service including fetchAllUdfs, getUdfById, deleteUdfById, updateUdfInfo, updateUdfExecutable etc. </w:t>
+        <w:t xml:space="preserve">interface and implementation of different registry service including </w:t>
+      </w:r>
+      <w:proofErr w:type="spellStart"/>
+      <w:r>
+        <w:rPr>
+          <w:rFonts w:eastAsia="Times New Roman" w:cs="Arial"/>
+          <w:color w:val="24292E"/>
+          <w:lang w:eastAsia="zh-CN"/>
+        </w:rPr>
+        <w:t>fetchAllUdfs</w:t>
+      </w:r>
+      <w:proofErr w:type="spellEnd"/>
+      <w:r>
+        <w:rPr>
+          <w:rFonts w:eastAsia="Times New Roman" w:cs="Arial"/>
+          <w:color w:val="24292E"/>
+          <w:lang w:eastAsia="zh-CN"/>
+        </w:rPr>
+        <w:t xml:space="preserve">, </w:t>
+      </w:r>
+      <w:proofErr w:type="spellStart"/>
+      <w:r>
+        <w:rPr>
+          <w:rFonts w:eastAsia="Times New Roman" w:cs="Arial"/>
+          <w:color w:val="24292E"/>
+          <w:lang w:eastAsia="zh-CN"/>
+        </w:rPr>
+        <w:t>getUdfById</w:t>
+      </w:r>
+      <w:proofErr w:type="spellEnd"/>
+      <w:r>
+        <w:rPr>
+          <w:rFonts w:eastAsia="Times New Roman" w:cs="Arial"/>
+          <w:color w:val="24292E"/>
+          <w:lang w:eastAsia="zh-CN"/>
+        </w:rPr>
+        <w:t xml:space="preserve">, </w:t>
+      </w:r>
+      <w:proofErr w:type="spellStart"/>
+      <w:r>
+        <w:rPr>
+          <w:rFonts w:eastAsia="Times New Roman" w:cs="Arial"/>
+          <w:color w:val="24292E"/>
+          <w:lang w:eastAsia="zh-CN"/>
+        </w:rPr>
+        <w:t>deleteUdfById</w:t>
+      </w:r>
+      <w:proofErr w:type="spellEnd"/>
+      <w:r>
+        <w:rPr>
+          <w:rFonts w:eastAsia="Times New Roman" w:cs="Arial"/>
+          <w:color w:val="24292E"/>
+          <w:lang w:eastAsia="zh-CN"/>
+        </w:rPr>
+        <w:t xml:space="preserve">, </w:t>
+      </w:r>
+      <w:proofErr w:type="spellStart"/>
+      <w:r>
+        <w:rPr>
+          <w:rFonts w:eastAsia="Times New Roman" w:cs="Arial"/>
+          <w:color w:val="24292E"/>
+          <w:lang w:eastAsia="zh-CN"/>
+        </w:rPr>
+        <w:t>updateUdfInfo</w:t>
+      </w:r>
+      <w:proofErr w:type="spellEnd"/>
+      <w:r>
+        <w:rPr>
+          <w:rFonts w:eastAsia="Times New Roman" w:cs="Arial"/>
+          <w:color w:val="24292E"/>
+          <w:lang w:eastAsia="zh-CN"/>
+        </w:rPr>
+        <w:t xml:space="preserve">, </w:t>
+      </w:r>
+      <w:proofErr w:type="spellStart"/>
+      <w:r>
+        <w:rPr>
+          <w:rFonts w:eastAsia="Times New Roman" w:cs="Arial"/>
+          <w:color w:val="24292E"/>
+          <w:lang w:eastAsia="zh-CN"/>
+        </w:rPr>
+        <w:t>updateUdfExecutable</w:t>
+      </w:r>
+      <w:proofErr w:type="spellEnd"/>
+      <w:r>
+        <w:rPr>
+          <w:rFonts w:eastAsia="Times New Roman" w:cs="Arial"/>
+          <w:color w:val="24292E"/>
+          <w:lang w:eastAsia="zh-CN"/>
+        </w:rPr>
+        <w:t xml:space="preserve"> etc. </w:t>
       </w:r>
       <w:r>
         <w:rPr>
@@ -17522,7 +18821,25 @@
           <w:color w:val="24292E"/>
           <w:lang w:eastAsia="zh-CN"/>
         </w:rPr>
-        <w:t xml:space="preserve">The generated class diagram by Eclipse ObjectAid plugin is listed in Fig. </w:t>
+        <w:t xml:space="preserve">The generated class diagram by Eclipse </w:t>
+      </w:r>
+      <w:proofErr w:type="spellStart"/>
+      <w:r>
+        <w:rPr>
+          <w:rFonts w:eastAsia="Times New Roman" w:cs="Arial"/>
+          <w:color w:val="24292E"/>
+          <w:lang w:eastAsia="zh-CN"/>
+        </w:rPr>
+        <w:t>ObjectAid</w:t>
+      </w:r>
+      <w:proofErr w:type="spellEnd"/>
+      <w:r>
+        <w:rPr>
+          <w:rFonts w:eastAsia="Times New Roman" w:cs="Arial"/>
+          <w:color w:val="24292E"/>
+          <w:lang w:eastAsia="zh-CN"/>
+        </w:rPr>
+        <w:t xml:space="preserve"> plugin is listed in Fig. </w:t>
       </w:r>
       <w:r>
         <w:rPr>
@@ -17538,7 +18855,25 @@
           <w:color w:val="24292E"/>
           <w:lang w:eastAsia="zh-CN"/>
         </w:rPr>
-        <w:t>. More detail class APIs and definition can be referenced by the API document (JavaDoc and Swagger API document in the source code).</w:t>
+        <w:t>. More detail class APIs and definition can be referenced by the API document (</w:t>
+      </w:r>
+      <w:proofErr w:type="spellStart"/>
+      <w:r>
+        <w:rPr>
+          <w:rFonts w:eastAsia="Times New Roman" w:cs="Arial"/>
+          <w:color w:val="24292E"/>
+          <w:lang w:eastAsia="zh-CN"/>
+        </w:rPr>
+        <w:t>JavaDoc</w:t>
+      </w:r>
+      <w:proofErr w:type="spellEnd"/>
+      <w:r>
+        <w:rPr>
+          <w:rFonts w:eastAsia="Times New Roman" w:cs="Arial"/>
+          <w:color w:val="24292E"/>
+          <w:lang w:eastAsia="zh-CN"/>
+        </w:rPr>
+        <w:t xml:space="preserve"> and Swagger API document in the source code).</w:t>
       </w:r>
     </w:p>
     <w:p>
@@ -17625,14 +18960,27 @@
       <w:r>
         <w:t xml:space="preserve">Figure </w:t>
       </w:r>
-      <w:fldSimple w:instr=" SEQ Figure \* ARABIC ">
-        <w:r>
-          <w:rPr>
-            <w:noProof/>
-          </w:rPr>
-          <w:t>9</w:t>
-        </w:r>
-      </w:fldSimple>
+      <w:r>
+        <w:fldChar w:fldCharType="begin"/>
+      </w:r>
+      <w:r>
+        <w:instrText xml:space="preserve"> SEQ Figure \* ARABIC </w:instrText>
+      </w:r>
+      <w:r>
+        <w:fldChar w:fldCharType="separate"/>
+      </w:r>
+      <w:r>
+        <w:rPr>
+          <w:noProof/>
+        </w:rPr>
+        <w:t>9</w:t>
+      </w:r>
+      <w:r>
+        <w:rPr>
+          <w:noProof/>
+        </w:rPr>
+        <w:fldChar w:fldCharType="end"/>
+      </w:r>
       <w:r>
         <w:t>. Caerus UDF Registry Service</w:t>
       </w:r>
@@ -17735,7 +19083,25 @@
           <w:color w:val="24292E"/>
           <w:lang w:eastAsia="zh-CN"/>
         </w:rPr>
-        <w:t>: In serverless mode, we will use Openfaas scheme which uses Docker Hub (public and private) as UDFs repository</w:t>
+        <w:t xml:space="preserve">: In serverless mode, we will use </w:t>
+      </w:r>
+      <w:proofErr w:type="spellStart"/>
+      <w:r>
+        <w:rPr>
+          <w:rFonts w:eastAsia="Times New Roman" w:cs="Arial"/>
+          <w:color w:val="24292E"/>
+          <w:lang w:eastAsia="zh-CN"/>
+        </w:rPr>
+        <w:t>Openfaas</w:t>
+      </w:r>
+      <w:proofErr w:type="spellEnd"/>
+      <w:r>
+        <w:rPr>
+          <w:rFonts w:eastAsia="Times New Roman" w:cs="Arial"/>
+          <w:color w:val="24292E"/>
+          <w:lang w:eastAsia="zh-CN"/>
+        </w:rPr>
+        <w:t xml:space="preserve"> scheme which uses Docker Hub (public and private) as UDFs repository</w:t>
       </w:r>
     </w:p>
     <w:p>
@@ -17744,7 +19110,15 @@
       </w:pPr>
       <w:bookmarkStart w:id="69" w:name="_Toc68171452"/>
       <w:r>
-        <w:t>Caerus Faas (Function-As-A-Service)</w:t>
+        <w:t xml:space="preserve">Caerus </w:t>
+      </w:r>
+      <w:proofErr w:type="spellStart"/>
+      <w:r>
+        <w:t>Faas</w:t>
+      </w:r>
+      <w:proofErr w:type="spellEnd"/>
+      <w:r>
+        <w:t xml:space="preserve"> (Function-As-A-Service)</w:t>
       </w:r>
       <w:bookmarkEnd w:id="69"/>
       <w:r>
@@ -17793,15 +19167,109 @@
           <w:color w:val="24292E"/>
           <w:lang w:eastAsia="zh-CN"/>
         </w:rPr>
-        <w:t>Caerus Faas Client</w:t>
-      </w:r>
-      <w:r>
-        <w:rPr>
-          <w:rFonts w:eastAsia="Times New Roman" w:cs="Arial"/>
-          <w:color w:val="24292E"/>
-          <w:lang w:eastAsia="zh-CN"/>
-        </w:rPr>
-        <w:t>: A modified version of Openfaas client library (from a public github source) that is part of the Caerus UDF Service, allow it to send request to Openfaas framework in serverless mode. Our major contributions are adding authentication support, updating code and depend libraries (e.g. from okhttp to okhttp3 etc.).</w:t>
+        <w:t xml:space="preserve">Caerus </w:t>
+      </w:r>
+      <w:proofErr w:type="spellStart"/>
+      <w:r>
+        <w:rPr>
+          <w:rFonts w:eastAsia="Times New Roman" w:cs="Arial"/>
+          <w:b/>
+          <w:bCs/>
+          <w:color w:val="24292E"/>
+          <w:lang w:eastAsia="zh-CN"/>
+        </w:rPr>
+        <w:t>Faas</w:t>
+      </w:r>
+      <w:proofErr w:type="spellEnd"/>
+      <w:r>
+        <w:rPr>
+          <w:rFonts w:eastAsia="Times New Roman" w:cs="Arial"/>
+          <w:b/>
+          <w:bCs/>
+          <w:color w:val="24292E"/>
+          <w:lang w:eastAsia="zh-CN"/>
+        </w:rPr>
+        <w:t xml:space="preserve"> Client</w:t>
+      </w:r>
+      <w:r>
+        <w:rPr>
+          <w:rFonts w:eastAsia="Times New Roman" w:cs="Arial"/>
+          <w:color w:val="24292E"/>
+          <w:lang w:eastAsia="zh-CN"/>
+        </w:rPr>
+        <w:t xml:space="preserve">: A modified version of </w:t>
+      </w:r>
+      <w:proofErr w:type="spellStart"/>
+      <w:r>
+        <w:rPr>
+          <w:rFonts w:eastAsia="Times New Roman" w:cs="Arial"/>
+          <w:color w:val="24292E"/>
+          <w:lang w:eastAsia="zh-CN"/>
+        </w:rPr>
+        <w:t>Openfaas</w:t>
+      </w:r>
+      <w:proofErr w:type="spellEnd"/>
+      <w:r>
+        <w:rPr>
+          <w:rFonts w:eastAsia="Times New Roman" w:cs="Arial"/>
+          <w:color w:val="24292E"/>
+          <w:lang w:eastAsia="zh-CN"/>
+        </w:rPr>
+        <w:t xml:space="preserve"> client library (from a public </w:t>
+      </w:r>
+      <w:proofErr w:type="spellStart"/>
+      <w:r>
+        <w:rPr>
+          <w:rFonts w:eastAsia="Times New Roman" w:cs="Arial"/>
+          <w:color w:val="24292E"/>
+          <w:lang w:eastAsia="zh-CN"/>
+        </w:rPr>
+        <w:t>github</w:t>
+      </w:r>
+      <w:proofErr w:type="spellEnd"/>
+      <w:r>
+        <w:rPr>
+          <w:rFonts w:eastAsia="Times New Roman" w:cs="Arial"/>
+          <w:color w:val="24292E"/>
+          <w:lang w:eastAsia="zh-CN"/>
+        </w:rPr>
+        <w:t xml:space="preserve"> source) that is part of the Caerus UDF Service, allow it to send request to </w:t>
+      </w:r>
+      <w:proofErr w:type="spellStart"/>
+      <w:r>
+        <w:rPr>
+          <w:rFonts w:eastAsia="Times New Roman" w:cs="Arial"/>
+          <w:color w:val="24292E"/>
+          <w:lang w:eastAsia="zh-CN"/>
+        </w:rPr>
+        <w:t>Openfaas</w:t>
+      </w:r>
+      <w:proofErr w:type="spellEnd"/>
+      <w:r>
+        <w:rPr>
+          <w:rFonts w:eastAsia="Times New Roman" w:cs="Arial"/>
+          <w:color w:val="24292E"/>
+          <w:lang w:eastAsia="zh-CN"/>
+        </w:rPr>
+        <w:t xml:space="preserve"> framework in serverless mode. Our major contributions are adding authentication support, updating code and depend libraries (e.g. from </w:t>
+      </w:r>
+      <w:proofErr w:type="spellStart"/>
+      <w:r>
+        <w:rPr>
+          <w:rFonts w:eastAsia="Times New Roman" w:cs="Arial"/>
+          <w:color w:val="24292E"/>
+          <w:lang w:eastAsia="zh-CN"/>
+        </w:rPr>
+        <w:t>okhttp</w:t>
+      </w:r>
+      <w:proofErr w:type="spellEnd"/>
+      <w:r>
+        <w:rPr>
+          <w:rFonts w:eastAsia="Times New Roman" w:cs="Arial"/>
+          <w:color w:val="24292E"/>
+          <w:lang w:eastAsia="zh-CN"/>
+        </w:rPr>
+        <w:t xml:space="preserve"> to okhttp3 etc.).</w:t>
       </w:r>
     </w:p>
     <w:p>
@@ -17818,6 +19286,7 @@
           <w:lang w:eastAsia="zh-CN"/>
         </w:rPr>
       </w:pPr>
+      <w:proofErr w:type="spellStart"/>
       <w:r>
         <w:rPr>
           <w:rFonts w:eastAsia="Times New Roman" w:cs="Arial"/>
@@ -17826,7 +19295,18 @@
           <w:color w:val="24292E"/>
           <w:lang w:eastAsia="zh-CN"/>
         </w:rPr>
-        <w:t>Openfaas Server-side Framework</w:t>
+        <w:t>Openfaas</w:t>
+      </w:r>
+      <w:proofErr w:type="spellEnd"/>
+      <w:r>
+        <w:rPr>
+          <w:rFonts w:eastAsia="Times New Roman" w:cs="Arial"/>
+          <w:b/>
+          <w:bCs/>
+          <w:color w:val="24292E"/>
+          <w:lang w:eastAsia="zh-CN"/>
+        </w:rPr>
+        <w:t xml:space="preserve"> Server-side Framework</w:t>
       </w:r>
       <w:r>
         <w:rPr>
@@ -17850,7 +19330,25 @@
           <w:color w:val="24292E"/>
           <w:lang w:eastAsia="zh-CN"/>
         </w:rPr>
-        <w:t>tions to set up Openfaas platform for Caerus UDF support.</w:t>
+        <w:t xml:space="preserve">tions to set up </w:t>
+      </w:r>
+      <w:proofErr w:type="spellStart"/>
+      <w:r>
+        <w:rPr>
+          <w:rFonts w:eastAsia="Times New Roman" w:cs="Arial"/>
+          <w:color w:val="24292E"/>
+          <w:lang w:eastAsia="zh-CN"/>
+        </w:rPr>
+        <w:t>Openfaas</w:t>
+      </w:r>
+      <w:proofErr w:type="spellEnd"/>
+      <w:r>
+        <w:rPr>
+          <w:rFonts w:eastAsia="Times New Roman" w:cs="Arial"/>
+          <w:color w:val="24292E"/>
+          <w:lang w:eastAsia="zh-CN"/>
+        </w:rPr>
+        <w:t xml:space="preserve"> platform for Caerus UDF support.</w:t>
       </w:r>
     </w:p>
     <w:p>
@@ -17870,7 +19368,25 @@
           <w:color w:val="24292E"/>
           <w:lang w:eastAsia="zh-CN"/>
         </w:rPr>
-        <w:t xml:space="preserve">The generated class diagram by Eclipse ObjectAid plugin is listed in Fig. </w:t>
+        <w:t xml:space="preserve">The generated class diagram by Eclipse </w:t>
+      </w:r>
+      <w:proofErr w:type="spellStart"/>
+      <w:r>
+        <w:rPr>
+          <w:rFonts w:eastAsia="Times New Roman" w:cs="Arial"/>
+          <w:color w:val="24292E"/>
+          <w:lang w:eastAsia="zh-CN"/>
+        </w:rPr>
+        <w:t>ObjectAid</w:t>
+      </w:r>
+      <w:proofErr w:type="spellEnd"/>
+      <w:r>
+        <w:rPr>
+          <w:rFonts w:eastAsia="Times New Roman" w:cs="Arial"/>
+          <w:color w:val="24292E"/>
+          <w:lang w:eastAsia="zh-CN"/>
+        </w:rPr>
+        <w:t xml:space="preserve"> plugin is listed in Fig. </w:t>
       </w:r>
       <w:r>
         <w:rPr>
@@ -17902,15 +19418,51 @@
           <w:color w:val="24292E"/>
           <w:lang w:eastAsia="zh-CN"/>
         </w:rPr>
-        <w:t xml:space="preserve">of Caerus Faas Client </w:t>
-      </w:r>
-      <w:r>
-        <w:rPr>
-          <w:rFonts w:eastAsia="Times New Roman" w:cs="Arial"/>
-          <w:color w:val="24292E"/>
-          <w:lang w:eastAsia="zh-CN"/>
-        </w:rPr>
-        <w:t>can be referenced by the API document (JavaDoc and Swagger API document in the source code).</w:t>
+        <w:t xml:space="preserve">of Caerus </w:t>
+      </w:r>
+      <w:proofErr w:type="spellStart"/>
+      <w:r>
+        <w:rPr>
+          <w:rFonts w:eastAsia="Times New Roman" w:cs="Arial"/>
+          <w:color w:val="24292E"/>
+          <w:lang w:eastAsia="zh-CN"/>
+        </w:rPr>
+        <w:t>Faas</w:t>
+      </w:r>
+      <w:proofErr w:type="spellEnd"/>
+      <w:r>
+        <w:rPr>
+          <w:rFonts w:eastAsia="Times New Roman" w:cs="Arial"/>
+          <w:color w:val="24292E"/>
+          <w:lang w:eastAsia="zh-CN"/>
+        </w:rPr>
+        <w:t xml:space="preserve"> Client </w:t>
+      </w:r>
+      <w:r>
+        <w:rPr>
+          <w:rFonts w:eastAsia="Times New Roman" w:cs="Arial"/>
+          <w:color w:val="24292E"/>
+          <w:lang w:eastAsia="zh-CN"/>
+        </w:rPr>
+        <w:t>can be referenced by the API document (</w:t>
+      </w:r>
+      <w:proofErr w:type="spellStart"/>
+      <w:r>
+        <w:rPr>
+          <w:rFonts w:eastAsia="Times New Roman" w:cs="Arial"/>
+          <w:color w:val="24292E"/>
+          <w:lang w:eastAsia="zh-CN"/>
+        </w:rPr>
+        <w:t>JavaDoc</w:t>
+      </w:r>
+      <w:proofErr w:type="spellEnd"/>
+      <w:r>
+        <w:rPr>
+          <w:rFonts w:eastAsia="Times New Roman" w:cs="Arial"/>
+          <w:color w:val="24292E"/>
+          <w:lang w:eastAsia="zh-CN"/>
+        </w:rPr>
+        <w:t xml:space="preserve"> and Swagger API document in the source code).</w:t>
       </w:r>
     </w:p>
     <w:p>
@@ -17988,16 +19540,37 @@
       <w:r>
         <w:t xml:space="preserve">Figure </w:t>
       </w:r>
-      <w:fldSimple w:instr=" SEQ Figure \* ARABIC ">
-        <w:r>
-          <w:rPr>
-            <w:noProof/>
-          </w:rPr>
-          <w:t>10</w:t>
-        </w:r>
-      </w:fldSimple>
-      <w:r>
-        <w:t>. Caerus OpenFaas Client</w:t>
+      <w:r>
+        <w:fldChar w:fldCharType="begin"/>
+      </w:r>
+      <w:r>
+        <w:instrText xml:space="preserve"> SEQ Figure \* ARABIC </w:instrText>
+      </w:r>
+      <w:r>
+        <w:fldChar w:fldCharType="separate"/>
+      </w:r>
+      <w:r>
+        <w:rPr>
+          <w:noProof/>
+        </w:rPr>
+        <w:t>10</w:t>
+      </w:r>
+      <w:r>
+        <w:rPr>
+          <w:noProof/>
+        </w:rPr>
+        <w:fldChar w:fldCharType="end"/>
+      </w:r>
+      <w:r>
+        <w:t xml:space="preserve">. Caerus </w:t>
+      </w:r>
+      <w:proofErr w:type="spellStart"/>
+      <w:r>
+        <w:t>OpenFaas</w:t>
+      </w:r>
+      <w:proofErr w:type="spellEnd"/>
+      <w:r>
+        <w:t xml:space="preserve"> Client</w:t>
       </w:r>
       <w:bookmarkEnd w:id="70"/>
     </w:p>
@@ -18068,7 +19641,25 @@
           <w:color w:val="24292E"/>
           <w:lang w:eastAsia="zh-CN"/>
         </w:rPr>
-        <w:t xml:space="preserve">The generated class diagram by Eclipse ObjectAid plugin is listed in Fig. </w:t>
+        <w:t xml:space="preserve">The generated class diagram by Eclipse </w:t>
+      </w:r>
+      <w:proofErr w:type="spellStart"/>
+      <w:r>
+        <w:rPr>
+          <w:rFonts w:eastAsia="Times New Roman" w:cs="Arial"/>
+          <w:color w:val="24292E"/>
+          <w:lang w:eastAsia="zh-CN"/>
+        </w:rPr>
+        <w:t>ObjectAid</w:t>
+      </w:r>
+      <w:proofErr w:type="spellEnd"/>
+      <w:r>
+        <w:rPr>
+          <w:rFonts w:eastAsia="Times New Roman" w:cs="Arial"/>
+          <w:color w:val="24292E"/>
+          <w:lang w:eastAsia="zh-CN"/>
+        </w:rPr>
+        <w:t xml:space="preserve"> plugin is listed in Fig. </w:t>
       </w:r>
       <w:r>
         <w:rPr>
@@ -18092,7 +19683,43 @@
           <w:color w:val="24292E"/>
           <w:lang w:eastAsia="zh-CN"/>
         </w:rPr>
-        <w:t>. More detail class APIs and definition of Caerus Faas Client can be referenced by the API document (JavaDoc and Swagger API document in the source code).</w:t>
+        <w:t xml:space="preserve">. More detail class APIs and definition of Caerus </w:t>
+      </w:r>
+      <w:proofErr w:type="spellStart"/>
+      <w:r>
+        <w:rPr>
+          <w:rFonts w:eastAsia="Times New Roman" w:cs="Arial"/>
+          <w:color w:val="24292E"/>
+          <w:lang w:eastAsia="zh-CN"/>
+        </w:rPr>
+        <w:t>Faas</w:t>
+      </w:r>
+      <w:proofErr w:type="spellEnd"/>
+      <w:r>
+        <w:rPr>
+          <w:rFonts w:eastAsia="Times New Roman" w:cs="Arial"/>
+          <w:color w:val="24292E"/>
+          <w:lang w:eastAsia="zh-CN"/>
+        </w:rPr>
+        <w:t xml:space="preserve"> Client can be referenced by the API document (</w:t>
+      </w:r>
+      <w:proofErr w:type="spellStart"/>
+      <w:r>
+        <w:rPr>
+          <w:rFonts w:eastAsia="Times New Roman" w:cs="Arial"/>
+          <w:color w:val="24292E"/>
+          <w:lang w:eastAsia="zh-CN"/>
+        </w:rPr>
+        <w:t>JavaDoc</w:t>
+      </w:r>
+      <w:proofErr w:type="spellEnd"/>
+      <w:r>
+        <w:rPr>
+          <w:rFonts w:eastAsia="Times New Roman" w:cs="Arial"/>
+          <w:color w:val="24292E"/>
+          <w:lang w:eastAsia="zh-CN"/>
+        </w:rPr>
+        <w:t xml:space="preserve"> and Swagger API document in the source code).</w:t>
       </w:r>
     </w:p>
     <w:p>
@@ -18181,14 +19808,27 @@
       <w:r>
         <w:t xml:space="preserve">Figure </w:t>
       </w:r>
-      <w:fldSimple w:instr=" SEQ Figure \* ARABIC ">
-        <w:r>
-          <w:rPr>
-            <w:noProof/>
-          </w:rPr>
-          <w:t>11</w:t>
-        </w:r>
-      </w:fldSimple>
+      <w:r>
+        <w:fldChar w:fldCharType="begin"/>
+      </w:r>
+      <w:r>
+        <w:instrText xml:space="preserve"> SEQ Figure \* ARABIC </w:instrText>
+      </w:r>
+      <w:r>
+        <w:fldChar w:fldCharType="separate"/>
+      </w:r>
+      <w:r>
+        <w:rPr>
+          <w:noProof/>
+        </w:rPr>
+        <w:t>11</w:t>
+      </w:r>
+      <w:r>
+        <w:rPr>
+          <w:noProof/>
+        </w:rPr>
+        <w:fldChar w:fldCharType="end"/>
+      </w:r>
       <w:r>
         <w:t xml:space="preserve">. </w:t>
       </w:r>
@@ -18230,7 +19870,25 @@
           <w:color w:val="24292E"/>
           <w:lang w:eastAsia="zh-CN"/>
         </w:rPr>
-        <w:t xml:space="preserve">It only contains a UDF example that can create custmiziable thumbnails (different size, watermarks etc.) from large storage objects (image files). The implementation is using Java and Maven build. It has two separate sample functions: </w:t>
+        <w:t xml:space="preserve">It only contains a UDF example that can create </w:t>
+      </w:r>
+      <w:proofErr w:type="spellStart"/>
+      <w:r>
+        <w:rPr>
+          <w:rFonts w:eastAsia="Times New Roman" w:cs="Arial"/>
+          <w:color w:val="24292E"/>
+          <w:lang w:eastAsia="zh-CN"/>
+        </w:rPr>
+        <w:t>custmiziable</w:t>
+      </w:r>
+      <w:proofErr w:type="spellEnd"/>
+      <w:r>
+        <w:rPr>
+          <w:rFonts w:eastAsia="Times New Roman" w:cs="Arial"/>
+          <w:color w:val="24292E"/>
+          <w:lang w:eastAsia="zh-CN"/>
+        </w:rPr>
+        <w:t xml:space="preserve"> thumbnails (different size, watermarks etc.) from large storage objects (image files). The implementation is using Java and Maven build. It has two separate sample functions: </w:t>
       </w:r>
     </w:p>
     <w:p>
@@ -18271,7 +19929,25 @@
           <w:color w:val="24292E"/>
           <w:lang w:eastAsia="zh-CN"/>
         </w:rPr>
-        <w:t> example that compiles, publishes and deploys UDF as an Openfaas serverless function that combines user defined function and common boilerplate code. It will read/write to storage directly via storage client.</w:t>
+        <w:t xml:space="preserve"> example that compiles, publishes and deploys UDF as an </w:t>
+      </w:r>
+      <w:proofErr w:type="spellStart"/>
+      <w:r>
+        <w:rPr>
+          <w:rFonts w:eastAsia="Times New Roman" w:cs="Arial"/>
+          <w:color w:val="24292E"/>
+          <w:lang w:eastAsia="zh-CN"/>
+        </w:rPr>
+        <w:t>Openfaas</w:t>
+      </w:r>
+      <w:proofErr w:type="spellEnd"/>
+      <w:r>
+        <w:rPr>
+          <w:rFonts w:eastAsia="Times New Roman" w:cs="Arial"/>
+          <w:color w:val="24292E"/>
+          <w:lang w:eastAsia="zh-CN"/>
+        </w:rPr>
+        <w:t xml:space="preserve"> serverless function that combines user defined function and common boilerplate code. It will read/write to storage directly via storage client.</w:t>
       </w:r>
       <w:r>
         <w:rPr>
@@ -18280,6 +19956,117 @@
           <w:lang w:eastAsia="zh-CN"/>
         </w:rPr>
         <w:t xml:space="preserve"> The code path is under “</w:t>
+      </w:r>
+      <w:proofErr w:type="spellStart"/>
+      <w:r>
+        <w:fldChar w:fldCharType="begin"/>
+      </w:r>
+      <w:r>
+        <w:instrText xml:space="preserve"> HYPERLINK "http</w:instrText>
+      </w:r>
+      <w:r>
+        <w:instrText xml:space="preserve">s://github.com/futurewei-cloud/caerus" </w:instrText>
+      </w:r>
+      <w:r>
+        <w:fldChar w:fldCharType="separate"/>
+      </w:r>
+      <w:r>
+        <w:rPr>
+          <w:rStyle w:val="Hyperlink"/>
+          <w:rFonts w:ascii="Segoe UI" w:hAnsi="Segoe UI" w:cs="Segoe UI"/>
+          <w:shd w:val="clear" w:color="auto" w:fill="FFFFFF"/>
+        </w:rPr>
+        <w:t>caerus</w:t>
+      </w:r>
+      <w:proofErr w:type="spellEnd"/>
+      <w:r>
+        <w:rPr>
+          <w:rStyle w:val="Hyperlink"/>
+          <w:rFonts w:ascii="Segoe UI" w:hAnsi="Segoe UI" w:cs="Segoe UI"/>
+          <w:shd w:val="clear" w:color="auto" w:fill="FFFFFF"/>
+        </w:rPr>
+        <w:fldChar w:fldCharType="end"/>
+      </w:r>
+      <w:r>
+        <w:rPr>
+          <w:rStyle w:val="mx-1"/>
+          <w:rFonts w:ascii="Segoe UI" w:hAnsi="Segoe UI" w:cs="Segoe UI"/>
+          <w:color w:val="24292E"/>
+          <w:shd w:val="clear" w:color="auto" w:fill="FFFFFF"/>
+        </w:rPr>
+        <w:t>/</w:t>
+      </w:r>
+      <w:proofErr w:type="spellStart"/>
+      <w:r>
+        <w:fldChar w:fldCharType="begin"/>
+      </w:r>
+      <w:r>
+        <w:instrText xml:space="preserve"> HYPERLINK "https://github.com/futurewei-cloud/caerus/tree/master/ndp" </w:instrText>
+      </w:r>
+      <w:r>
+        <w:fldChar w:fldCharType="separate"/>
+      </w:r>
+      <w:r>
+        <w:rPr>
+          <w:rStyle w:val="Hyperlink"/>
+          <w:rFonts w:ascii="Segoe UI" w:hAnsi="Segoe UI" w:cs="Segoe UI"/>
+          <w:shd w:val="clear" w:color="auto" w:fill="FFFFFF"/>
+        </w:rPr>
+        <w:t>ndp</w:t>
+      </w:r>
+      <w:proofErr w:type="spellEnd"/>
+      <w:r>
+        <w:rPr>
+          <w:rStyle w:val="Hyperlink"/>
+          <w:rFonts w:ascii="Segoe UI" w:hAnsi="Segoe UI" w:cs="Segoe UI"/>
+          <w:shd w:val="clear" w:color="auto" w:fill="FFFFFF"/>
+        </w:rPr>
+        <w:fldChar w:fldCharType="end"/>
+      </w:r>
+      <w:r>
+        <w:rPr>
+          <w:rStyle w:val="mx-1"/>
+          <w:rFonts w:ascii="Segoe UI" w:hAnsi="Segoe UI" w:cs="Segoe UI"/>
+          <w:color w:val="24292E"/>
+          <w:shd w:val="clear" w:color="auto" w:fill="FFFFFF"/>
+        </w:rPr>
+        <w:t>/</w:t>
+      </w:r>
+      <w:proofErr w:type="spellStart"/>
+      <w:r>
+        <w:fldChar w:fldCharType="begin"/>
+      </w:r>
+      <w:r>
+        <w:instrText xml:space="preserve"> HYPERLINK "https://github.com/futurewei-cloud/caerus/tree/master/ndp/udf" </w:instrText>
+      </w:r>
+      <w:r>
+        <w:fldChar w:fldCharType="separate"/>
+      </w:r>
+      <w:r>
+        <w:rPr>
+          <w:rStyle w:val="Hyperlink"/>
+          <w:rFonts w:ascii="Segoe UI" w:hAnsi="Segoe UI" w:cs="Segoe UI"/>
+          <w:shd w:val="clear" w:color="auto" w:fill="FFFFFF"/>
+        </w:rPr>
+        <w:t>udf</w:t>
+      </w:r>
+      <w:proofErr w:type="spellEnd"/>
+      <w:r>
+        <w:rPr>
+          <w:rStyle w:val="Hyperlink"/>
+          <w:rFonts w:ascii="Segoe UI" w:hAnsi="Segoe UI" w:cs="Segoe UI"/>
+          <w:shd w:val="clear" w:color="auto" w:fill="FFFFFF"/>
+        </w:rPr>
+        <w:fldChar w:fldCharType="end"/>
+      </w:r>
+      <w:r>
+        <w:rPr>
+          <w:rStyle w:val="mx-1"/>
+          <w:rFonts w:ascii="Segoe UI" w:hAnsi="Segoe UI" w:cs="Segoe UI"/>
+          <w:color w:val="24292E"/>
+          <w:shd w:val="clear" w:color="auto" w:fill="FFFFFF"/>
+        </w:rPr>
+        <w:t>/</w:t>
       </w:r>
       <w:hyperlink r:id="rId40" w:history="1">
         <w:r>
@@ -18288,7 +20075,7 @@
             <w:rFonts w:ascii="Segoe UI" w:hAnsi="Segoe UI" w:cs="Segoe UI"/>
             <w:shd w:val="clear" w:color="auto" w:fill="FFFFFF"/>
           </w:rPr>
-          <w:t>caerus</w:t>
+          <w:t>examples</w:t>
         </w:r>
       </w:hyperlink>
       <w:r>
@@ -18300,63 +20087,7 @@
         </w:rPr>
         <w:t>/</w:t>
       </w:r>
-      <w:hyperlink r:id="rId41" w:history="1">
-        <w:r>
-          <w:rPr>
-            <w:rStyle w:val="Hyperlink"/>
-            <w:rFonts w:ascii="Segoe UI" w:hAnsi="Segoe UI" w:cs="Segoe UI"/>
-            <w:shd w:val="clear" w:color="auto" w:fill="FFFFFF"/>
-          </w:rPr>
-          <w:t>ndp</w:t>
-        </w:r>
-      </w:hyperlink>
-      <w:r>
-        <w:rPr>
-          <w:rStyle w:val="mx-1"/>
-          <w:rFonts w:ascii="Segoe UI" w:hAnsi="Segoe UI" w:cs="Segoe UI"/>
-          <w:color w:val="24292E"/>
-          <w:shd w:val="clear" w:color="auto" w:fill="FFFFFF"/>
-        </w:rPr>
-        <w:t>/</w:t>
-      </w:r>
-      <w:hyperlink r:id="rId42" w:history="1">
-        <w:r>
-          <w:rPr>
-            <w:rStyle w:val="Hyperlink"/>
-            <w:rFonts w:ascii="Segoe UI" w:hAnsi="Segoe UI" w:cs="Segoe UI"/>
-            <w:shd w:val="clear" w:color="auto" w:fill="FFFFFF"/>
-          </w:rPr>
-          <w:t>udf</w:t>
-        </w:r>
-      </w:hyperlink>
-      <w:r>
-        <w:rPr>
-          <w:rStyle w:val="mx-1"/>
-          <w:rFonts w:ascii="Segoe UI" w:hAnsi="Segoe UI" w:cs="Segoe UI"/>
-          <w:color w:val="24292E"/>
-          <w:shd w:val="clear" w:color="auto" w:fill="FFFFFF"/>
-        </w:rPr>
-        <w:t>/</w:t>
-      </w:r>
-      <w:hyperlink r:id="rId43" w:history="1">
-        <w:r>
-          <w:rPr>
-            <w:rStyle w:val="Hyperlink"/>
-            <w:rFonts w:ascii="Segoe UI" w:hAnsi="Segoe UI" w:cs="Segoe UI"/>
-            <w:shd w:val="clear" w:color="auto" w:fill="FFFFFF"/>
-          </w:rPr>
-          <w:t>examples</w:t>
-        </w:r>
-      </w:hyperlink>
-      <w:r>
-        <w:rPr>
-          <w:rStyle w:val="mx-1"/>
-          <w:rFonts w:ascii="Segoe UI" w:hAnsi="Segoe UI" w:cs="Segoe UI"/>
-          <w:color w:val="24292E"/>
-          <w:shd w:val="clear" w:color="auto" w:fill="FFFFFF"/>
-        </w:rPr>
-        <w:t>/</w:t>
-      </w:r>
+      <w:proofErr w:type="spellStart"/>
       <w:r>
         <w:rPr>
           <w:rStyle w:val="Strong"/>
@@ -18366,6 +20097,7 @@
         </w:rPr>
         <w:t>thumbnail_serverless</w:t>
       </w:r>
+      <w:proofErr w:type="spellEnd"/>
       <w:r>
         <w:rPr>
           <w:rStyle w:val="mx-1"/>
@@ -18425,14 +20157,122 @@
         </w:rPr>
         <w:t>. The code path is under “</w:t>
       </w:r>
-      <w:hyperlink r:id="rId44" w:history="1">
+      <w:proofErr w:type="spellStart"/>
+      <w:r>
+        <w:fldChar w:fldCharType="begin"/>
+      </w:r>
+      <w:r>
+        <w:instrText xml:space="preserve"> HYPERLINK "https://github.com/futurewei-cloud/caerus" </w:instrText>
+      </w:r>
+      <w:r>
+        <w:fldChar w:fldCharType="separate"/>
+      </w:r>
+      <w:r>
+        <w:rPr>
+          <w:rStyle w:val="Hyperlink"/>
+          <w:rFonts w:ascii="Segoe UI" w:hAnsi="Segoe UI" w:cs="Segoe UI"/>
+          <w:shd w:val="clear" w:color="auto" w:fill="FFFFFF"/>
+        </w:rPr>
+        <w:t>caerus</w:t>
+      </w:r>
+      <w:proofErr w:type="spellEnd"/>
+      <w:r>
+        <w:rPr>
+          <w:rStyle w:val="Hyperlink"/>
+          <w:rFonts w:ascii="Segoe UI" w:hAnsi="Segoe UI" w:cs="Segoe UI"/>
+          <w:shd w:val="clear" w:color="auto" w:fill="FFFFFF"/>
+        </w:rPr>
+        <w:fldChar w:fldCharType="end"/>
+      </w:r>
+      <w:r>
+        <w:rPr>
+          <w:rStyle w:val="mx-1"/>
+          <w:rFonts w:ascii="Segoe UI" w:hAnsi="Segoe UI" w:cs="Segoe UI"/>
+          <w:color w:val="24292E"/>
+          <w:shd w:val="clear" w:color="auto" w:fill="FFFFFF"/>
+        </w:rPr>
+        <w:t>/</w:t>
+      </w:r>
+      <w:proofErr w:type="spellStart"/>
+      <w:r>
+        <w:fldChar w:fldCharType="begin"/>
+      </w:r>
+      <w:r>
+        <w:instrText xml:space="preserve"> HYPERLINK "https://github.com/futurewei-cloud/caerus/tree/master/ndp" </w:instrText>
+      </w:r>
+      <w:r>
+        <w:fldChar w:fldCharType="separate"/>
+      </w:r>
+      <w:r>
+        <w:rPr>
+          <w:rStyle w:val="Hyperlink"/>
+          <w:rFonts w:ascii="Segoe UI" w:hAnsi="Segoe UI" w:cs="Segoe UI"/>
+          <w:shd w:val="clear" w:color="auto" w:fill="FFFFFF"/>
+        </w:rPr>
+        <w:t>ndp</w:t>
+      </w:r>
+      <w:proofErr w:type="spellEnd"/>
+      <w:r>
+        <w:rPr>
+          <w:rStyle w:val="Hyperlink"/>
+          <w:rFonts w:ascii="Segoe UI" w:hAnsi="Segoe UI" w:cs="Segoe UI"/>
+          <w:shd w:val="clear" w:color="auto" w:fill="FFFFFF"/>
+        </w:rPr>
+        <w:fldChar w:fldCharType="end"/>
+      </w:r>
+      <w:r>
+        <w:rPr>
+          <w:rStyle w:val="mx-1"/>
+          <w:rFonts w:ascii="Segoe UI" w:hAnsi="Segoe UI" w:cs="Segoe UI"/>
+          <w:color w:val="24292E"/>
+          <w:shd w:val="clear" w:color="auto" w:fill="FFFFFF"/>
+        </w:rPr>
+        <w:t>/</w:t>
+      </w:r>
+      <w:proofErr w:type="spellStart"/>
+      <w:r>
+        <w:fldChar w:fldCharType="begin"/>
+      </w:r>
+      <w:r>
+        <w:instrText xml:space="preserve"> HYPERLINK "https://github.com/futurewei-cloud/caerus/tree/master/ndp/udf" </w:instrText>
+      </w:r>
+      <w:r>
+        <w:fldChar w:fldCharType="separate"/>
+      </w:r>
+      <w:r>
+        <w:rPr>
+          <w:rStyle w:val="Hyperlink"/>
+          <w:rFonts w:ascii="Segoe UI" w:hAnsi="Segoe UI" w:cs="Segoe UI"/>
+          <w:shd w:val="clear" w:color="auto" w:fill="FFFFFF"/>
+        </w:rPr>
+        <w:t>udf</w:t>
+      </w:r>
+      <w:proofErr w:type="spellEnd"/>
+      <w:r>
+        <w:rPr>
+          <w:rStyle w:val="Hyperlink"/>
+          <w:rFonts w:ascii="Segoe UI" w:hAnsi="Segoe UI" w:cs="Segoe UI"/>
+          <w:shd w:val="clear" w:color="auto" w:fill="FFFFFF"/>
+        </w:rPr>
+        <w:fldChar w:fldCharType="end"/>
+      </w:r>
+      <w:r>
+        <w:rPr>
+          <w:rStyle w:val="mx-1"/>
+          <w:rFonts w:ascii="Segoe UI" w:hAnsi="Segoe UI" w:cs="Segoe UI"/>
+          <w:color w:val="24292E"/>
+          <w:shd w:val="clear" w:color="auto" w:fill="FFFFFF"/>
+        </w:rPr>
+        <w:t>/</w:t>
+      </w:r>
+      <w:hyperlink r:id="rId41" w:history="1">
         <w:r>
           <w:rPr>
             <w:rStyle w:val="Hyperlink"/>
             <w:rFonts w:ascii="Segoe UI" w:hAnsi="Segoe UI" w:cs="Segoe UI"/>
             <w:shd w:val="clear" w:color="auto" w:fill="FFFFFF"/>
           </w:rPr>
-          <w:t>caerus</w:t>
+          <w:t>examples</w:t>
         </w:r>
       </w:hyperlink>
       <w:r>
@@ -18444,70 +20284,13 @@
         </w:rPr>
         <w:t>/</w:t>
       </w:r>
-      <w:hyperlink r:id="rId45" w:history="1">
+      <w:hyperlink r:id="rId42" w:history="1">
         <w:r>
           <w:rPr>
             <w:rStyle w:val="Hyperlink"/>
             <w:rFonts w:ascii="Segoe UI" w:hAnsi="Segoe UI" w:cs="Segoe UI"/>
             <w:shd w:val="clear" w:color="auto" w:fill="FFFFFF"/>
           </w:rPr>
-          <w:t>ndp</w:t>
-        </w:r>
-      </w:hyperlink>
-      <w:r>
-        <w:rPr>
-          <w:rStyle w:val="mx-1"/>
-          <w:rFonts w:ascii="Segoe UI" w:hAnsi="Segoe UI" w:cs="Segoe UI"/>
-          <w:color w:val="24292E"/>
-          <w:shd w:val="clear" w:color="auto" w:fill="FFFFFF"/>
-        </w:rPr>
-        <w:t>/</w:t>
-      </w:r>
-      <w:hyperlink r:id="rId46" w:history="1">
-        <w:r>
-          <w:rPr>
-            <w:rStyle w:val="Hyperlink"/>
-            <w:rFonts w:ascii="Segoe UI" w:hAnsi="Segoe UI" w:cs="Segoe UI"/>
-            <w:shd w:val="clear" w:color="auto" w:fill="FFFFFF"/>
-          </w:rPr>
-          <w:t>udf</w:t>
-        </w:r>
-      </w:hyperlink>
-      <w:r>
-        <w:rPr>
-          <w:rStyle w:val="mx-1"/>
-          <w:rFonts w:ascii="Segoe UI" w:hAnsi="Segoe UI" w:cs="Segoe UI"/>
-          <w:color w:val="24292E"/>
-          <w:shd w:val="clear" w:color="auto" w:fill="FFFFFF"/>
-        </w:rPr>
-        <w:t>/</w:t>
-      </w:r>
-      <w:hyperlink r:id="rId47" w:history="1">
-        <w:r>
-          <w:rPr>
-            <w:rStyle w:val="Hyperlink"/>
-            <w:rFonts w:ascii="Segoe UI" w:hAnsi="Segoe UI" w:cs="Segoe UI"/>
-            <w:shd w:val="clear" w:color="auto" w:fill="FFFFFF"/>
-          </w:rPr>
-          <w:t>examples</w:t>
-        </w:r>
-      </w:hyperlink>
-      <w:r>
-        <w:rPr>
-          <w:rStyle w:val="mx-1"/>
-          <w:rFonts w:ascii="Segoe UI" w:hAnsi="Segoe UI" w:cs="Segoe UI"/>
-          <w:color w:val="24292E"/>
-          <w:shd w:val="clear" w:color="auto" w:fill="FFFFFF"/>
-        </w:rPr>
-        <w:t>/</w:t>
-      </w:r>
-      <w:hyperlink r:id="rId48" w:history="1">
-        <w:r>
-          <w:rPr>
-            <w:rStyle w:val="Hyperlink"/>
-            <w:rFonts w:ascii="Segoe UI" w:hAnsi="Segoe UI" w:cs="Segoe UI"/>
-            <w:shd w:val="clear" w:color="auto" w:fill="FFFFFF"/>
-          </w:rPr>
           <w:t>java</w:t>
         </w:r>
       </w:hyperlink>
@@ -18575,7 +20358,7 @@
         </w:rPr>
         <w:t>Software Architecture Quality Attributes</w:t>
       </w:r>
-      <w:bookmarkEnd w:id="45"/>
+      <w:bookmarkEnd w:id="46"/>
       <w:bookmarkEnd w:id="74"/>
       <w:r>
         <w:rPr>
@@ -18594,8 +20377,8 @@
           <w:color w:val="auto"/>
         </w:rPr>
       </w:pPr>
-      <w:bookmarkStart w:id="75" w:name="_Toc207164894"/>
-      <w:bookmarkStart w:id="76" w:name="_Toc68171456"/>
+      <w:bookmarkStart w:id="75" w:name="_Toc68171456"/>
+      <w:bookmarkStart w:id="76" w:name="_Toc207164894"/>
       <w:r>
         <w:rPr>
           <w:bCs/>
@@ -18603,7 +20386,7 @@
         </w:rPr>
         <w:t>DevOps</w:t>
       </w:r>
-      <w:bookmarkEnd w:id="76"/>
+      <w:bookmarkEnd w:id="75"/>
       <w:r>
         <w:rPr>
           <w:bCs/>
@@ -18644,7 +20427,7 @@
       </w:pPr>
       <w:bookmarkStart w:id="77" w:name="_Toc207164898"/>
       <w:bookmarkStart w:id="78" w:name="_Toc68171457"/>
-      <w:bookmarkEnd w:id="75"/>
+      <w:bookmarkEnd w:id="76"/>
       <w:r>
         <w:rPr>
           <w:bCs/>
@@ -18824,11 +20607,19 @@
           <w:color w:val="auto"/>
         </w:rPr>
       </w:pPr>
+      <w:proofErr w:type="spellStart"/>
       <w:r>
         <w:rPr>
           <w:color w:val="auto"/>
         </w:rPr>
-        <w:t>WebAssembly serverless support</w:t>
+        <w:t>WebAssembly</w:t>
+      </w:r>
+      <w:proofErr w:type="spellEnd"/>
+      <w:r>
+        <w:rPr>
+          <w:color w:val="auto"/>
+        </w:rPr>
+        <w:t xml:space="preserve"> serverless support</w:t>
       </w:r>
     </w:p>
     <w:p>
@@ -18915,9 +20706,9 @@
       </w:pPr>
     </w:p>
     <w:sectPr>
-      <w:headerReference w:type="default" r:id="rId49"/>
-      <w:footerReference w:type="default" r:id="rId50"/>
-      <w:headerReference w:type="first" r:id="rId51"/>
+      <w:headerReference w:type="default" r:id="rId43"/>
+      <w:footerReference w:type="default" r:id="rId44"/>
+      <w:headerReference w:type="first" r:id="rId45"/>
       <w:pgSz w:w="12240" w:h="15840"/>
       <w:pgMar w:top="1440" w:right="1080" w:bottom="1440" w:left="1526" w:header="720" w:footer="720" w:gutter="0"/>
       <w:pgNumType w:start="1"/>

</xml_diff>

<commit_message>
Updated design doc to add event message details for S3 and HDFS etc.
</commit_message>
<xml_diff>
--- a/docs/Caerus Design Document For NDP_UDF Support.docx
+++ b/docs/Caerus Design Document For NDP_UDF Support.docx
@@ -248,7 +248,15 @@
           <w:sz w:val="24"/>
           <w:szCs w:val="24"/>
         </w:rPr>
-        <w:t>.0</w:t>
+        <w:t>.</w:t>
+      </w:r>
+      <w:r>
+        <w:rPr>
+          <w:b/>
+          <w:sz w:val="24"/>
+          <w:szCs w:val="24"/>
+        </w:rPr>
+        <w:t>1</w:t>
       </w:r>
     </w:p>
     <w:p>
@@ -274,7 +282,15 @@
           <w:sz w:val="28"/>
           <w:szCs w:val="28"/>
         </w:rPr>
-        <w:t xml:space="preserve"> 1</w:t>
+        <w:t xml:space="preserve"> </w:t>
+      </w:r>
+      <w:r>
+        <w:rPr>
+          <w:b/>
+          <w:sz w:val="28"/>
+          <w:szCs w:val="28"/>
+        </w:rPr>
+        <w:t>6</w:t>
       </w:r>
       <w:r>
         <w:rPr>
@@ -431,7 +447,7 @@
         </w:rPr>
         <w:fldChar w:fldCharType="separate"/>
       </w:r>
-      <w:hyperlink w:anchor="_Toc78551841" w:history="1">
+      <w:hyperlink w:anchor="_Toc79152082" w:history="1">
         <w:r>
           <w:rPr>
             <w:rStyle w:val="Hyperlink"/>
@@ -479,7 +495,7 @@
             <w:noProof/>
             <w:webHidden/>
           </w:rPr>
-          <w:instrText xml:space="preserve"> PAGEREF _Toc78551841 \h </w:instrText>
+          <w:instrText xml:space="preserve"> PAGEREF _Toc79152082 \h </w:instrText>
         </w:r>
         <w:r>
           <w:rPr>
@@ -522,7 +538,7 @@
           <w:lang w:eastAsia="zh-CN"/>
         </w:rPr>
       </w:pPr>
-      <w:hyperlink w:anchor="_Toc78551842" w:history="1">
+      <w:hyperlink w:anchor="_Toc79152083" w:history="1">
         <w:r>
           <w:rPr>
             <w:rStyle w:val="Hyperlink"/>
@@ -550,7 +566,7 @@
             <w:noProof/>
             <w:webHidden/>
           </w:rPr>
-          <w:instrText xml:space="preserve"> PAGEREF _Toc78551842 \h </w:instrText>
+          <w:instrText xml:space="preserve"> PAGEREF _Toc79152083 \h </w:instrText>
         </w:r>
         <w:r>
           <w:rPr>
@@ -593,7 +609,7 @@
           <w:lang w:eastAsia="zh-CN"/>
         </w:rPr>
       </w:pPr>
-      <w:hyperlink w:anchor="_Toc78551843" w:history="1">
+      <w:hyperlink w:anchor="_Toc79152084" w:history="1">
         <w:r>
           <w:rPr>
             <w:rStyle w:val="Hyperlink"/>
@@ -621,7 +637,7 @@
             <w:noProof/>
             <w:webHidden/>
           </w:rPr>
-          <w:instrText xml:space="preserve"> PAGEREF _Toc78551843 \h </w:instrText>
+          <w:instrText xml:space="preserve"> PAGEREF _Toc79152084 \h </w:instrText>
         </w:r>
         <w:r>
           <w:rPr>
@@ -664,7 +680,7 @@
           <w:lang w:eastAsia="zh-CN"/>
         </w:rPr>
       </w:pPr>
-      <w:hyperlink w:anchor="_Toc78551844" w:history="1">
+      <w:hyperlink w:anchor="_Toc79152085" w:history="1">
         <w:r>
           <w:rPr>
             <w:rStyle w:val="Hyperlink"/>
@@ -691,7 +707,7 @@
             <w:noProof/>
             <w:webHidden/>
           </w:rPr>
-          <w:instrText xml:space="preserve"> PAGEREF _Toc78551844 \h </w:instrText>
+          <w:instrText xml:space="preserve"> PAGEREF _Toc79152085 \h </w:instrText>
         </w:r>
         <w:r>
           <w:rPr>
@@ -734,7 +750,7 @@
           <w:lang w:eastAsia="zh-CN"/>
         </w:rPr>
       </w:pPr>
-      <w:hyperlink w:anchor="_Toc78551845" w:history="1">
+      <w:hyperlink w:anchor="_Toc79152086" w:history="1">
         <w:r>
           <w:rPr>
             <w:rStyle w:val="Hyperlink"/>
@@ -761,7 +777,7 @@
             <w:noProof/>
             <w:webHidden/>
           </w:rPr>
-          <w:instrText xml:space="preserve"> PAGEREF _Toc78551845 \h </w:instrText>
+          <w:instrText xml:space="preserve"> PAGEREF _Toc79152086 \h </w:instrText>
         </w:r>
         <w:r>
           <w:rPr>
@@ -804,7 +820,7 @@
           <w:lang w:eastAsia="zh-CN"/>
         </w:rPr>
       </w:pPr>
-      <w:hyperlink w:anchor="_Toc78551846" w:history="1">
+      <w:hyperlink w:anchor="_Toc79152087" w:history="1">
         <w:r>
           <w:rPr>
             <w:rStyle w:val="Hyperlink"/>
@@ -831,7 +847,7 @@
             <w:noProof/>
             <w:webHidden/>
           </w:rPr>
-          <w:instrText xml:space="preserve"> PAGEREF _Toc78551846 \h </w:instrText>
+          <w:instrText xml:space="preserve"> PAGEREF _Toc79152087 \h </w:instrText>
         </w:r>
         <w:r>
           <w:rPr>
@@ -874,7 +890,7 @@
           <w:lang w:eastAsia="zh-CN"/>
         </w:rPr>
       </w:pPr>
-      <w:hyperlink w:anchor="_Toc78551847" w:history="1">
+      <w:hyperlink w:anchor="_Toc79152088" w:history="1">
         <w:r>
           <w:rPr>
             <w:rStyle w:val="Hyperlink"/>
@@ -901,7 +917,7 @@
             <w:noProof/>
             <w:webHidden/>
           </w:rPr>
-          <w:instrText xml:space="preserve"> PAGEREF _Toc78551847 \h </w:instrText>
+          <w:instrText xml:space="preserve"> PAGEREF _Toc79152088 \h </w:instrText>
         </w:r>
         <w:r>
           <w:rPr>
@@ -944,7 +960,7 @@
           <w:lang w:eastAsia="zh-CN"/>
         </w:rPr>
       </w:pPr>
-      <w:hyperlink w:anchor="_Toc78551848" w:history="1">
+      <w:hyperlink w:anchor="_Toc79152089" w:history="1">
         <w:r>
           <w:rPr>
             <w:rStyle w:val="Hyperlink"/>
@@ -971,7 +987,7 @@
             <w:noProof/>
             <w:webHidden/>
           </w:rPr>
-          <w:instrText xml:space="preserve"> PAGEREF _Toc78551848 \h </w:instrText>
+          <w:instrText xml:space="preserve"> PAGEREF _Toc79152089 \h </w:instrText>
         </w:r>
         <w:r>
           <w:rPr>
@@ -1014,7 +1030,7 @@
           <w:lang w:eastAsia="zh-CN"/>
         </w:rPr>
       </w:pPr>
-      <w:hyperlink w:anchor="_Toc78551849" w:history="1">
+      <w:hyperlink w:anchor="_Toc79152090" w:history="1">
         <w:r>
           <w:rPr>
             <w:rStyle w:val="Hyperlink"/>
@@ -1042,7 +1058,7 @@
             <w:noProof/>
             <w:webHidden/>
           </w:rPr>
-          <w:instrText xml:space="preserve"> PAGEREF _Toc78551849 \h </w:instrText>
+          <w:instrText xml:space="preserve"> PAGEREF _Toc79152090 \h </w:instrText>
         </w:r>
         <w:r>
           <w:rPr>
@@ -1085,7 +1101,7 @@
           <w:lang w:eastAsia="zh-CN"/>
         </w:rPr>
       </w:pPr>
-      <w:hyperlink w:anchor="_Toc78551850" w:history="1">
+      <w:hyperlink w:anchor="_Toc79152091" w:history="1">
         <w:r>
           <w:rPr>
             <w:rStyle w:val="Hyperlink"/>
@@ -1113,7 +1129,7 @@
             <w:noProof/>
             <w:webHidden/>
           </w:rPr>
-          <w:instrText xml:space="preserve"> PAGEREF _Toc78551850 \h </w:instrText>
+          <w:instrText xml:space="preserve"> PAGEREF _Toc79152091 \h </w:instrText>
         </w:r>
         <w:r>
           <w:rPr>
@@ -1160,7 +1176,7 @@
           <w:lang w:eastAsia="zh-CN"/>
         </w:rPr>
       </w:pPr>
-      <w:hyperlink w:anchor="_Toc78551851" w:history="1">
+      <w:hyperlink w:anchor="_Toc79152092" w:history="1">
         <w:r>
           <w:rPr>
             <w:rStyle w:val="Hyperlink"/>
@@ -1208,7 +1224,7 @@
             <w:noProof/>
             <w:webHidden/>
           </w:rPr>
-          <w:instrText xml:space="preserve"> PAGEREF _Toc78551851 \h </w:instrText>
+          <w:instrText xml:space="preserve"> PAGEREF _Toc79152092 \h </w:instrText>
         </w:r>
         <w:r>
           <w:rPr>
@@ -1251,7 +1267,7 @@
           <w:lang w:eastAsia="zh-CN"/>
         </w:rPr>
       </w:pPr>
-      <w:hyperlink w:anchor="_Toc78551852" w:history="1">
+      <w:hyperlink w:anchor="_Toc79152093" w:history="1">
         <w:r>
           <w:rPr>
             <w:rStyle w:val="Hyperlink"/>
@@ -1278,7 +1294,7 @@
             <w:noProof/>
             <w:webHidden/>
           </w:rPr>
-          <w:instrText xml:space="preserve"> PAGEREF _Toc78551852 \h </w:instrText>
+          <w:instrText xml:space="preserve"> PAGEREF _Toc79152093 \h </w:instrText>
         </w:r>
         <w:r>
           <w:rPr>
@@ -1321,7 +1337,7 @@
           <w:lang w:eastAsia="zh-CN"/>
         </w:rPr>
       </w:pPr>
-      <w:hyperlink w:anchor="_Toc78551853" w:history="1">
+      <w:hyperlink w:anchor="_Toc79152094" w:history="1">
         <w:r>
           <w:rPr>
             <w:rStyle w:val="Hyperlink"/>
@@ -1348,7 +1364,7 @@
             <w:noProof/>
             <w:webHidden/>
           </w:rPr>
-          <w:instrText xml:space="preserve"> PAGEREF _Toc78551853 \h </w:instrText>
+          <w:instrText xml:space="preserve"> PAGEREF _Toc79152094 \h </w:instrText>
         </w:r>
         <w:r>
           <w:rPr>
@@ -1391,7 +1407,7 @@
           <w:lang w:eastAsia="zh-CN"/>
         </w:rPr>
       </w:pPr>
-      <w:hyperlink w:anchor="_Toc78551854" w:history="1">
+      <w:hyperlink w:anchor="_Toc79152095" w:history="1">
         <w:r>
           <w:rPr>
             <w:rStyle w:val="Hyperlink"/>
@@ -1418,7 +1434,7 @@
             <w:noProof/>
             <w:webHidden/>
           </w:rPr>
-          <w:instrText xml:space="preserve"> PAGEREF _Toc78551854 \h </w:instrText>
+          <w:instrText xml:space="preserve"> PAGEREF _Toc79152095 \h </w:instrText>
         </w:r>
         <w:r>
           <w:rPr>
@@ -1465,7 +1481,7 @@
           <w:lang w:eastAsia="zh-CN"/>
         </w:rPr>
       </w:pPr>
-      <w:hyperlink w:anchor="_Toc78551855" w:history="1">
+      <w:hyperlink w:anchor="_Toc79152096" w:history="1">
         <w:r>
           <w:rPr>
             <w:rStyle w:val="Hyperlink"/>
@@ -1513,7 +1529,7 @@
             <w:noProof/>
             <w:webHidden/>
           </w:rPr>
-          <w:instrText xml:space="preserve"> PAGEREF _Toc78551855 \h </w:instrText>
+          <w:instrText xml:space="preserve"> PAGEREF _Toc79152096 \h </w:instrText>
         </w:r>
         <w:r>
           <w:rPr>
@@ -1556,13 +1572,13 @@
           <w:lang w:eastAsia="zh-CN"/>
         </w:rPr>
       </w:pPr>
-      <w:hyperlink w:anchor="_Toc78551856" w:history="1">
+      <w:hyperlink w:anchor="_Toc79152097" w:history="1">
         <w:r>
           <w:rPr>
             <w:rStyle w:val="Hyperlink"/>
             <w:noProof/>
           </w:rPr>
-          <w:t>3.1 Storage Protocols to Support UDF Pushdown</w:t>
+          <w:t>3.1 Storage Protocols and Events to Support UDF Pushdown</w:t>
         </w:r>
         <w:r>
           <w:rPr>
@@ -1583,7 +1599,7 @@
             <w:noProof/>
             <w:webHidden/>
           </w:rPr>
-          <w:instrText xml:space="preserve"> PAGEREF _Toc78551856 \h </w:instrText>
+          <w:instrText xml:space="preserve"> PAGEREF _Toc79152097 \h </w:instrText>
         </w:r>
         <w:r>
           <w:rPr>
@@ -1626,7 +1642,7 @@
           <w:lang w:eastAsia="zh-CN"/>
         </w:rPr>
       </w:pPr>
-      <w:hyperlink w:anchor="_Toc78551857" w:history="1">
+      <w:hyperlink w:anchor="_Toc79152098" w:history="1">
         <w:r>
           <w:rPr>
             <w:rStyle w:val="Hyperlink"/>
@@ -1654,7 +1670,7 @@
             <w:noProof/>
             <w:webHidden/>
           </w:rPr>
-          <w:instrText xml:space="preserve"> PAGEREF _Toc78551857 \h </w:instrText>
+          <w:instrText xml:space="preserve"> PAGEREF _Toc79152098 \h </w:instrText>
         </w:r>
         <w:r>
           <w:rPr>
@@ -1697,14 +1713,14 @@
           <w:lang w:eastAsia="zh-CN"/>
         </w:rPr>
       </w:pPr>
-      <w:hyperlink w:anchor="_Toc78551858" w:history="1">
+      <w:hyperlink w:anchor="_Toc79152099" w:history="1">
         <w:r>
           <w:rPr>
             <w:rStyle w:val="Hyperlink"/>
             <w:noProof/>
             <w:lang w:eastAsia="zh-CN"/>
           </w:rPr>
-          <w:t>3.1.1 HDFS (WebHDFS Protocol)</w:t>
+          <w:t>3.1.2 HDFS (WebHDFS Protocol)</w:t>
         </w:r>
         <w:r>
           <w:rPr>
@@ -1725,7 +1741,7 @@
             <w:noProof/>
             <w:webHidden/>
           </w:rPr>
-          <w:instrText xml:space="preserve"> PAGEREF _Toc78551858 \h </w:instrText>
+          <w:instrText xml:space="preserve"> PAGEREF _Toc79152099 \h </w:instrText>
         </w:r>
         <w:r>
           <w:rPr>
@@ -1768,7 +1784,7 @@
           <w:lang w:eastAsia="zh-CN"/>
         </w:rPr>
       </w:pPr>
-      <w:hyperlink w:anchor="_Toc78551859" w:history="1">
+      <w:hyperlink w:anchor="_Toc79152100" w:history="1">
         <w:r>
           <w:rPr>
             <w:rStyle w:val="Hyperlink"/>
@@ -1795,7 +1811,7 @@
             <w:noProof/>
             <w:webHidden/>
           </w:rPr>
-          <w:instrText xml:space="preserve"> PAGEREF _Toc78551859 \h </w:instrText>
+          <w:instrText xml:space="preserve"> PAGEREF _Toc79152100 \h </w:instrText>
         </w:r>
         <w:r>
           <w:rPr>
@@ -1838,7 +1854,7 @@
           <w:lang w:eastAsia="zh-CN"/>
         </w:rPr>
       </w:pPr>
-      <w:hyperlink w:anchor="_Toc78551860" w:history="1">
+      <w:hyperlink w:anchor="_Toc79152101" w:history="1">
         <w:r>
           <w:rPr>
             <w:rStyle w:val="Hyperlink"/>
@@ -1866,7 +1882,7 @@
             <w:noProof/>
             <w:webHidden/>
           </w:rPr>
-          <w:instrText xml:space="preserve"> PAGEREF _Toc78551860 \h </w:instrText>
+          <w:instrText xml:space="preserve"> PAGEREF _Toc79152101 \h </w:instrText>
         </w:r>
         <w:r>
           <w:rPr>
@@ -1909,7 +1925,7 @@
           <w:lang w:eastAsia="zh-CN"/>
         </w:rPr>
       </w:pPr>
-      <w:hyperlink w:anchor="_Toc78551861" w:history="1">
+      <w:hyperlink w:anchor="_Toc79152102" w:history="1">
         <w:r>
           <w:rPr>
             <w:rStyle w:val="Hyperlink"/>
@@ -1937,7 +1953,7 @@
             <w:noProof/>
             <w:webHidden/>
           </w:rPr>
-          <w:instrText xml:space="preserve"> PAGEREF _Toc78551861 \h </w:instrText>
+          <w:instrText xml:space="preserve"> PAGEREF _Toc79152102 \h </w:instrText>
         </w:r>
         <w:r>
           <w:rPr>
@@ -1957,7 +1973,7 @@
             <w:noProof/>
             <w:webHidden/>
           </w:rPr>
-          <w:t>20</w:t>
+          <w:t>21</w:t>
         </w:r>
         <w:r>
           <w:rPr>
@@ -1980,7 +1996,7 @@
           <w:lang w:eastAsia="zh-CN"/>
         </w:rPr>
       </w:pPr>
-      <w:hyperlink w:anchor="_Toc78551862" w:history="1">
+      <w:hyperlink w:anchor="_Toc79152103" w:history="1">
         <w:r>
           <w:rPr>
             <w:rStyle w:val="Hyperlink"/>
@@ -2008,7 +2024,7 @@
             <w:noProof/>
             <w:webHidden/>
           </w:rPr>
-          <w:instrText xml:space="preserve"> PAGEREF _Toc78551862 \h </w:instrText>
+          <w:instrText xml:space="preserve"> PAGEREF _Toc79152103 \h </w:instrText>
         </w:r>
         <w:r>
           <w:rPr>
@@ -2028,7 +2044,7 @@
             <w:noProof/>
             <w:webHidden/>
           </w:rPr>
-          <w:t>20</w:t>
+          <w:t>22</w:t>
         </w:r>
         <w:r>
           <w:rPr>
@@ -2051,7 +2067,7 @@
           <w:lang w:eastAsia="zh-CN"/>
         </w:rPr>
       </w:pPr>
-      <w:hyperlink w:anchor="_Toc78551863" w:history="1">
+      <w:hyperlink w:anchor="_Toc79152104" w:history="1">
         <w:r>
           <w:rPr>
             <w:rStyle w:val="Hyperlink"/>
@@ -2079,7 +2095,7 @@
             <w:noProof/>
             <w:webHidden/>
           </w:rPr>
-          <w:instrText xml:space="preserve"> PAGEREF _Toc78551863 \h </w:instrText>
+          <w:instrText xml:space="preserve"> PAGEREF _Toc79152104 \h </w:instrText>
         </w:r>
         <w:r>
           <w:rPr>
@@ -2099,7 +2115,7 @@
             <w:noProof/>
             <w:webHidden/>
           </w:rPr>
-          <w:t>21</w:t>
+          <w:t>23</w:t>
         </w:r>
         <w:r>
           <w:rPr>
@@ -2122,7 +2138,7 @@
           <w:lang w:eastAsia="zh-CN"/>
         </w:rPr>
       </w:pPr>
-      <w:hyperlink w:anchor="_Toc78551864" w:history="1">
+      <w:hyperlink w:anchor="_Toc79152105" w:history="1">
         <w:r>
           <w:rPr>
             <w:rStyle w:val="Hyperlink"/>
@@ -2150,7 +2166,7 @@
             <w:noProof/>
             <w:webHidden/>
           </w:rPr>
-          <w:instrText xml:space="preserve"> PAGEREF _Toc78551864 \h </w:instrText>
+          <w:instrText xml:space="preserve"> PAGEREF _Toc79152105 \h </w:instrText>
         </w:r>
         <w:r>
           <w:rPr>
@@ -2170,7 +2186,7 @@
             <w:noProof/>
             <w:webHidden/>
           </w:rPr>
-          <w:t>21</w:t>
+          <w:t>23</w:t>
         </w:r>
         <w:r>
           <w:rPr>
@@ -2193,7 +2209,7 @@
           <w:lang w:eastAsia="zh-CN"/>
         </w:rPr>
       </w:pPr>
-      <w:hyperlink w:anchor="_Toc78551865" w:history="1">
+      <w:hyperlink w:anchor="_Toc79152106" w:history="1">
         <w:r>
           <w:rPr>
             <w:rStyle w:val="Hyperlink"/>
@@ -2220,7 +2236,7 @@
             <w:noProof/>
             <w:webHidden/>
           </w:rPr>
-          <w:instrText xml:space="preserve"> PAGEREF _Toc78551865 \h </w:instrText>
+          <w:instrText xml:space="preserve"> PAGEREF _Toc79152106 \h </w:instrText>
         </w:r>
         <w:r>
           <w:rPr>
@@ -2240,7 +2256,7 @@
             <w:noProof/>
             <w:webHidden/>
           </w:rPr>
-          <w:t>22</w:t>
+          <w:t>24</w:t>
         </w:r>
         <w:r>
           <w:rPr>
@@ -2263,7 +2279,7 @@
           <w:lang w:eastAsia="zh-CN"/>
         </w:rPr>
       </w:pPr>
-      <w:hyperlink w:anchor="_Toc78551866" w:history="1">
+      <w:hyperlink w:anchor="_Toc79152107" w:history="1">
         <w:r>
           <w:rPr>
             <w:rStyle w:val="Hyperlink"/>
@@ -2290,7 +2306,7 @@
             <w:noProof/>
             <w:webHidden/>
           </w:rPr>
-          <w:instrText xml:space="preserve"> PAGEREF _Toc78551866 \h </w:instrText>
+          <w:instrText xml:space="preserve"> PAGEREF _Toc79152107 \h </w:instrText>
         </w:r>
         <w:r>
           <w:rPr>
@@ -2310,7 +2326,7 @@
             <w:noProof/>
             <w:webHidden/>
           </w:rPr>
-          <w:t>23</w:t>
+          <w:t>25</w:t>
         </w:r>
         <w:r>
           <w:rPr>
@@ -2333,7 +2349,7 @@
           <w:lang w:eastAsia="zh-CN"/>
         </w:rPr>
       </w:pPr>
-      <w:hyperlink w:anchor="_Toc78551867" w:history="1">
+      <w:hyperlink w:anchor="_Toc79152108" w:history="1">
         <w:r>
           <w:rPr>
             <w:rStyle w:val="Hyperlink"/>
@@ -2360,7 +2376,7 @@
             <w:noProof/>
             <w:webHidden/>
           </w:rPr>
-          <w:instrText xml:space="preserve"> PAGEREF _Toc78551867 \h </w:instrText>
+          <w:instrText xml:space="preserve"> PAGEREF _Toc79152108 \h </w:instrText>
         </w:r>
         <w:r>
           <w:rPr>
@@ -2380,7 +2396,7 @@
             <w:noProof/>
             <w:webHidden/>
           </w:rPr>
-          <w:t>23</w:t>
+          <w:t>25</w:t>
         </w:r>
         <w:r>
           <w:rPr>
@@ -2407,7 +2423,7 @@
           <w:lang w:eastAsia="zh-CN"/>
         </w:rPr>
       </w:pPr>
-      <w:hyperlink w:anchor="_Toc78551868" w:history="1">
+      <w:hyperlink w:anchor="_Toc79152109" w:history="1">
         <w:r>
           <w:rPr>
             <w:rStyle w:val="Hyperlink"/>
@@ -2455,7 +2471,7 @@
             <w:noProof/>
             <w:webHidden/>
           </w:rPr>
-          <w:instrText xml:space="preserve"> PAGEREF _Toc78551868 \h </w:instrText>
+          <w:instrText xml:space="preserve"> PAGEREF _Toc79152109 \h </w:instrText>
         </w:r>
         <w:r>
           <w:rPr>
@@ -2475,7 +2491,7 @@
             <w:noProof/>
             <w:webHidden/>
           </w:rPr>
-          <w:t>24</w:t>
+          <w:t>26</w:t>
         </w:r>
         <w:r>
           <w:rPr>
@@ -2498,7 +2514,7 @@
           <w:lang w:eastAsia="zh-CN"/>
         </w:rPr>
       </w:pPr>
-      <w:hyperlink w:anchor="_Toc78551869" w:history="1">
+      <w:hyperlink w:anchor="_Toc79152110" w:history="1">
         <w:r>
           <w:rPr>
             <w:rStyle w:val="Hyperlink"/>
@@ -2525,7 +2541,7 @@
             <w:noProof/>
             <w:webHidden/>
           </w:rPr>
-          <w:instrText xml:space="preserve"> PAGEREF _Toc78551869 \h </w:instrText>
+          <w:instrText xml:space="preserve"> PAGEREF _Toc79152110 \h </w:instrText>
         </w:r>
         <w:r>
           <w:rPr>
@@ -2545,7 +2561,7 @@
             <w:noProof/>
             <w:webHidden/>
           </w:rPr>
-          <w:t>24</w:t>
+          <w:t>26</w:t>
         </w:r>
         <w:r>
           <w:rPr>
@@ -2568,7 +2584,7 @@
           <w:lang w:eastAsia="zh-CN"/>
         </w:rPr>
       </w:pPr>
-      <w:hyperlink w:anchor="_Toc78551870" w:history="1">
+      <w:hyperlink w:anchor="_Toc79152111" w:history="1">
         <w:r>
           <w:rPr>
             <w:rStyle w:val="Hyperlink"/>
@@ -2596,7 +2612,7 @@
             <w:noProof/>
             <w:webHidden/>
           </w:rPr>
-          <w:instrText xml:space="preserve"> PAGEREF _Toc78551870 \h </w:instrText>
+          <w:instrText xml:space="preserve"> PAGEREF _Toc79152111 \h </w:instrText>
         </w:r>
         <w:r>
           <w:rPr>
@@ -2616,7 +2632,7 @@
             <w:noProof/>
             <w:webHidden/>
           </w:rPr>
-          <w:t>24</w:t>
+          <w:t>26</w:t>
         </w:r>
         <w:r>
           <w:rPr>
@@ -2639,7 +2655,7 @@
           <w:lang w:eastAsia="zh-CN"/>
         </w:rPr>
       </w:pPr>
-      <w:hyperlink w:anchor="_Toc78551871" w:history="1">
+      <w:hyperlink w:anchor="_Toc79152112" w:history="1">
         <w:r>
           <w:rPr>
             <w:rStyle w:val="Hyperlink"/>
@@ -2667,7 +2683,7 @@
             <w:noProof/>
             <w:webHidden/>
           </w:rPr>
-          <w:instrText xml:space="preserve"> PAGEREF _Toc78551871 \h </w:instrText>
+          <w:instrText xml:space="preserve"> PAGEREF _Toc79152112 \h </w:instrText>
         </w:r>
         <w:r>
           <w:rPr>
@@ -2687,7 +2703,7 @@
             <w:noProof/>
             <w:webHidden/>
           </w:rPr>
-          <w:t>25</w:t>
+          <w:t>26</w:t>
         </w:r>
         <w:r>
           <w:rPr>
@@ -2710,7 +2726,7 @@
           <w:lang w:eastAsia="zh-CN"/>
         </w:rPr>
       </w:pPr>
-      <w:hyperlink w:anchor="_Toc78551872" w:history="1">
+      <w:hyperlink w:anchor="_Toc79152113" w:history="1">
         <w:r>
           <w:rPr>
             <w:rStyle w:val="Hyperlink"/>
@@ -2738,7 +2754,7 @@
             <w:noProof/>
             <w:webHidden/>
           </w:rPr>
-          <w:instrText xml:space="preserve"> PAGEREF _Toc78551872 \h </w:instrText>
+          <w:instrText xml:space="preserve"> PAGEREF _Toc79152113 \h </w:instrText>
         </w:r>
         <w:r>
           <w:rPr>
@@ -2758,7 +2774,7 @@
             <w:noProof/>
             <w:webHidden/>
           </w:rPr>
-          <w:t>25</w:t>
+          <w:t>26</w:t>
         </w:r>
         <w:r>
           <w:rPr>
@@ -2781,7 +2797,7 @@
           <w:lang w:eastAsia="zh-CN"/>
         </w:rPr>
       </w:pPr>
-      <w:hyperlink w:anchor="_Toc78551873" w:history="1">
+      <w:hyperlink w:anchor="_Toc79152114" w:history="1">
         <w:r>
           <w:rPr>
             <w:rStyle w:val="Hyperlink"/>
@@ -2808,7 +2824,7 @@
             <w:noProof/>
             <w:webHidden/>
           </w:rPr>
-          <w:instrText xml:space="preserve"> PAGEREF _Toc78551873 \h </w:instrText>
+          <w:instrText xml:space="preserve"> PAGEREF _Toc79152114 \h </w:instrText>
         </w:r>
         <w:r>
           <w:rPr>
@@ -2828,7 +2844,7 @@
             <w:noProof/>
             <w:webHidden/>
           </w:rPr>
-          <w:t>28</w:t>
+          <w:t>29</w:t>
         </w:r>
         <w:r>
           <w:rPr>
@@ -2851,7 +2867,7 @@
           <w:lang w:eastAsia="zh-CN"/>
         </w:rPr>
       </w:pPr>
-      <w:hyperlink w:anchor="_Toc78551874" w:history="1">
+      <w:hyperlink w:anchor="_Toc79152115" w:history="1">
         <w:r>
           <w:rPr>
             <w:rStyle w:val="Hyperlink"/>
@@ -2879,7 +2895,7 @@
             <w:noProof/>
             <w:webHidden/>
           </w:rPr>
-          <w:instrText xml:space="preserve"> PAGEREF _Toc78551874 \h </w:instrText>
+          <w:instrText xml:space="preserve"> PAGEREF _Toc79152115 \h </w:instrText>
         </w:r>
         <w:r>
           <w:rPr>
@@ -2899,7 +2915,7 @@
             <w:noProof/>
             <w:webHidden/>
           </w:rPr>
-          <w:t>28</w:t>
+          <w:t>29</w:t>
         </w:r>
         <w:r>
           <w:rPr>
@@ -2922,7 +2938,7 @@
           <w:lang w:eastAsia="zh-CN"/>
         </w:rPr>
       </w:pPr>
-      <w:hyperlink w:anchor="_Toc78551875" w:history="1">
+      <w:hyperlink w:anchor="_Toc79152116" w:history="1">
         <w:r>
           <w:rPr>
             <w:rStyle w:val="Hyperlink"/>
@@ -2950,7 +2966,7 @@
             <w:noProof/>
             <w:webHidden/>
           </w:rPr>
-          <w:instrText xml:space="preserve"> PAGEREF _Toc78551875 \h </w:instrText>
+          <w:instrText xml:space="preserve"> PAGEREF _Toc79152116 \h </w:instrText>
         </w:r>
         <w:r>
           <w:rPr>
@@ -2970,7 +2986,7 @@
             <w:noProof/>
             <w:webHidden/>
           </w:rPr>
-          <w:t>28</w:t>
+          <w:t>29</w:t>
         </w:r>
         <w:r>
           <w:rPr>
@@ -2993,7 +3009,7 @@
           <w:lang w:eastAsia="zh-CN"/>
         </w:rPr>
       </w:pPr>
-      <w:hyperlink w:anchor="_Toc78551876" w:history="1">
+      <w:hyperlink w:anchor="_Toc79152117" w:history="1">
         <w:r>
           <w:rPr>
             <w:rStyle w:val="Hyperlink"/>
@@ -3021,7 +3037,7 @@
             <w:noProof/>
             <w:webHidden/>
           </w:rPr>
-          <w:instrText xml:space="preserve"> PAGEREF _Toc78551876 \h </w:instrText>
+          <w:instrText xml:space="preserve"> PAGEREF _Toc79152117 \h </w:instrText>
         </w:r>
         <w:r>
           <w:rPr>
@@ -3041,7 +3057,7 @@
             <w:noProof/>
             <w:webHidden/>
           </w:rPr>
-          <w:t>28</w:t>
+          <w:t>29</w:t>
         </w:r>
         <w:r>
           <w:rPr>
@@ -3064,7 +3080,7 @@
           <w:lang w:eastAsia="zh-CN"/>
         </w:rPr>
       </w:pPr>
-      <w:hyperlink w:anchor="_Toc78551877" w:history="1">
+      <w:hyperlink w:anchor="_Toc79152118" w:history="1">
         <w:r>
           <w:rPr>
             <w:rStyle w:val="Hyperlink"/>
@@ -3091,7 +3107,7 @@
             <w:noProof/>
             <w:webHidden/>
           </w:rPr>
-          <w:instrText xml:space="preserve"> PAGEREF _Toc78551877 \h </w:instrText>
+          <w:instrText xml:space="preserve"> PAGEREF _Toc79152118 \h </w:instrText>
         </w:r>
         <w:r>
           <w:rPr>
@@ -3111,7 +3127,7 @@
             <w:noProof/>
             <w:webHidden/>
           </w:rPr>
-          <w:t>29</w:t>
+          <w:t>30</w:t>
         </w:r>
         <w:r>
           <w:rPr>
@@ -3134,7 +3150,7 @@
           <w:lang w:eastAsia="zh-CN"/>
         </w:rPr>
       </w:pPr>
-      <w:hyperlink w:anchor="_Toc78551878" w:history="1">
+      <w:hyperlink w:anchor="_Toc79152119" w:history="1">
         <w:r>
           <w:rPr>
             <w:rStyle w:val="Hyperlink"/>
@@ -3162,7 +3178,7 @@
             <w:noProof/>
             <w:webHidden/>
           </w:rPr>
-          <w:instrText xml:space="preserve"> PAGEREF _Toc78551878 \h </w:instrText>
+          <w:instrText xml:space="preserve"> PAGEREF _Toc79152119 \h </w:instrText>
         </w:r>
         <w:r>
           <w:rPr>
@@ -3182,7 +3198,7 @@
             <w:noProof/>
             <w:webHidden/>
           </w:rPr>
-          <w:t>29</w:t>
+          <w:t>30</w:t>
         </w:r>
         <w:r>
           <w:rPr>
@@ -3205,7 +3221,7 @@
           <w:lang w:eastAsia="zh-CN"/>
         </w:rPr>
       </w:pPr>
-      <w:hyperlink w:anchor="_Toc78551879" w:history="1">
+      <w:hyperlink w:anchor="_Toc79152120" w:history="1">
         <w:r>
           <w:rPr>
             <w:rStyle w:val="Hyperlink"/>
@@ -3233,7 +3249,7 @@
             <w:noProof/>
             <w:webHidden/>
           </w:rPr>
-          <w:instrText xml:space="preserve"> PAGEREF _Toc78551879 \h </w:instrText>
+          <w:instrText xml:space="preserve"> PAGEREF _Toc79152120 \h </w:instrText>
         </w:r>
         <w:r>
           <w:rPr>
@@ -3253,7 +3269,7 @@
             <w:noProof/>
             <w:webHidden/>
           </w:rPr>
-          <w:t>29</w:t>
+          <w:t>30</w:t>
         </w:r>
         <w:r>
           <w:rPr>
@@ -3276,7 +3292,7 @@
           <w:lang w:eastAsia="zh-CN"/>
         </w:rPr>
       </w:pPr>
-      <w:hyperlink w:anchor="_Toc78551880" w:history="1">
+      <w:hyperlink w:anchor="_Toc79152121" w:history="1">
         <w:r>
           <w:rPr>
             <w:rStyle w:val="Hyperlink"/>
@@ -3304,7 +3320,7 @@
             <w:noProof/>
             <w:webHidden/>
           </w:rPr>
-          <w:instrText xml:space="preserve"> PAGEREF _Toc78551880 \h </w:instrText>
+          <w:instrText xml:space="preserve"> PAGEREF _Toc79152121 \h </w:instrText>
         </w:r>
         <w:r>
           <w:rPr>
@@ -3324,7 +3340,7 @@
             <w:noProof/>
             <w:webHidden/>
           </w:rPr>
-          <w:t>29</w:t>
+          <w:t>30</w:t>
         </w:r>
         <w:r>
           <w:rPr>
@@ -3347,7 +3363,7 @@
           <w:lang w:eastAsia="zh-CN"/>
         </w:rPr>
       </w:pPr>
-      <w:hyperlink w:anchor="_Toc78551881" w:history="1">
+      <w:hyperlink w:anchor="_Toc79152122" w:history="1">
         <w:r>
           <w:rPr>
             <w:rStyle w:val="Hyperlink"/>
@@ -3374,7 +3390,7 @@
             <w:noProof/>
             <w:webHidden/>
           </w:rPr>
-          <w:instrText xml:space="preserve"> PAGEREF _Toc78551881 \h </w:instrText>
+          <w:instrText xml:space="preserve"> PAGEREF _Toc79152122 \h </w:instrText>
         </w:r>
         <w:r>
           <w:rPr>
@@ -3394,7 +3410,7 @@
             <w:noProof/>
             <w:webHidden/>
           </w:rPr>
-          <w:t>30</w:t>
+          <w:t>31</w:t>
         </w:r>
         <w:r>
           <w:rPr>
@@ -3417,7 +3433,7 @@
           <w:lang w:eastAsia="zh-CN"/>
         </w:rPr>
       </w:pPr>
-      <w:hyperlink w:anchor="_Toc78551882" w:history="1">
+      <w:hyperlink w:anchor="_Toc79152123" w:history="1">
         <w:r>
           <w:rPr>
             <w:rStyle w:val="Hyperlink"/>
@@ -3445,7 +3461,7 @@
             <w:noProof/>
             <w:webHidden/>
           </w:rPr>
-          <w:instrText xml:space="preserve"> PAGEREF _Toc78551882 \h </w:instrText>
+          <w:instrText xml:space="preserve"> PAGEREF _Toc79152123 \h </w:instrText>
         </w:r>
         <w:r>
           <w:rPr>
@@ -3465,7 +3481,7 @@
             <w:noProof/>
             <w:webHidden/>
           </w:rPr>
-          <w:t>30</w:t>
+          <w:t>31</w:t>
         </w:r>
         <w:r>
           <w:rPr>
@@ -3488,7 +3504,7 @@
           <w:lang w:eastAsia="zh-CN"/>
         </w:rPr>
       </w:pPr>
-      <w:hyperlink w:anchor="_Toc78551883" w:history="1">
+      <w:hyperlink w:anchor="_Toc79152124" w:history="1">
         <w:r>
           <w:rPr>
             <w:rStyle w:val="Hyperlink"/>
@@ -3516,7 +3532,7 @@
             <w:noProof/>
             <w:webHidden/>
           </w:rPr>
-          <w:instrText xml:space="preserve"> PAGEREF _Toc78551883 \h </w:instrText>
+          <w:instrText xml:space="preserve"> PAGEREF _Toc79152124 \h </w:instrText>
         </w:r>
         <w:r>
           <w:rPr>
@@ -3536,7 +3552,7 @@
             <w:noProof/>
             <w:webHidden/>
           </w:rPr>
-          <w:t>30</w:t>
+          <w:t>31</w:t>
         </w:r>
         <w:r>
           <w:rPr>
@@ -3559,7 +3575,7 @@
           <w:lang w:eastAsia="zh-CN"/>
         </w:rPr>
       </w:pPr>
-      <w:hyperlink w:anchor="_Toc78551884" w:history="1">
+      <w:hyperlink w:anchor="_Toc79152125" w:history="1">
         <w:r>
           <w:rPr>
             <w:rStyle w:val="Hyperlink"/>
@@ -3587,7 +3603,7 @@
             <w:noProof/>
             <w:webHidden/>
           </w:rPr>
-          <w:instrText xml:space="preserve"> PAGEREF _Toc78551884 \h </w:instrText>
+          <w:instrText xml:space="preserve"> PAGEREF _Toc79152125 \h </w:instrText>
         </w:r>
         <w:r>
           <w:rPr>
@@ -3607,7 +3623,7 @@
             <w:noProof/>
             <w:webHidden/>
           </w:rPr>
-          <w:t>30</w:t>
+          <w:t>31</w:t>
         </w:r>
         <w:r>
           <w:rPr>
@@ -3630,7 +3646,7 @@
           <w:lang w:eastAsia="zh-CN"/>
         </w:rPr>
       </w:pPr>
-      <w:hyperlink w:anchor="_Toc78551885" w:history="1">
+      <w:hyperlink w:anchor="_Toc79152126" w:history="1">
         <w:r>
           <w:rPr>
             <w:rStyle w:val="Hyperlink"/>
@@ -3657,7 +3673,7 @@
             <w:noProof/>
             <w:webHidden/>
           </w:rPr>
-          <w:instrText xml:space="preserve"> PAGEREF _Toc78551885 \h </w:instrText>
+          <w:instrText xml:space="preserve"> PAGEREF _Toc79152126 \h </w:instrText>
         </w:r>
         <w:r>
           <w:rPr>
@@ -3677,7 +3693,7 @@
             <w:noProof/>
             <w:webHidden/>
           </w:rPr>
-          <w:t>32</w:t>
+          <w:t>33</w:t>
         </w:r>
         <w:r>
           <w:rPr>
@@ -3700,7 +3716,7 @@
           <w:lang w:eastAsia="zh-CN"/>
         </w:rPr>
       </w:pPr>
-      <w:hyperlink w:anchor="_Toc78551886" w:history="1">
+      <w:hyperlink w:anchor="_Toc79152127" w:history="1">
         <w:r>
           <w:rPr>
             <w:rStyle w:val="Hyperlink"/>
@@ -3727,7 +3743,7 @@
             <w:noProof/>
             <w:webHidden/>
           </w:rPr>
-          <w:instrText xml:space="preserve"> PAGEREF _Toc78551886 \h </w:instrText>
+          <w:instrText xml:space="preserve"> PAGEREF _Toc79152127 \h </w:instrText>
         </w:r>
         <w:r>
           <w:rPr>
@@ -3747,7 +3763,7 @@
             <w:noProof/>
             <w:webHidden/>
           </w:rPr>
-          <w:t>32</w:t>
+          <w:t>33</w:t>
         </w:r>
         <w:r>
           <w:rPr>
@@ -3770,7 +3786,7 @@
           <w:lang w:eastAsia="zh-CN"/>
         </w:rPr>
       </w:pPr>
-      <w:hyperlink w:anchor="_Toc78551887" w:history="1">
+      <w:hyperlink w:anchor="_Toc79152128" w:history="1">
         <w:r>
           <w:rPr>
             <w:rStyle w:val="Hyperlink"/>
@@ -3797,7 +3813,7 @@
             <w:noProof/>
             <w:webHidden/>
           </w:rPr>
-          <w:instrText xml:space="preserve"> PAGEREF _Toc78551887 \h </w:instrText>
+          <w:instrText xml:space="preserve"> PAGEREF _Toc79152128 \h </w:instrText>
         </w:r>
         <w:r>
           <w:rPr>
@@ -3817,7 +3833,7 @@
             <w:noProof/>
             <w:webHidden/>
           </w:rPr>
-          <w:t>33</w:t>
+          <w:t>34</w:t>
         </w:r>
         <w:r>
           <w:rPr>
@@ -3840,7 +3856,7 @@
           <w:lang w:eastAsia="zh-CN"/>
         </w:rPr>
       </w:pPr>
-      <w:hyperlink w:anchor="_Toc78551888" w:history="1">
+      <w:hyperlink w:anchor="_Toc79152129" w:history="1">
         <w:r>
           <w:rPr>
             <w:rStyle w:val="Hyperlink"/>
@@ -3867,7 +3883,7 @@
             <w:noProof/>
             <w:webHidden/>
           </w:rPr>
-          <w:instrText xml:space="preserve"> PAGEREF _Toc78551888 \h </w:instrText>
+          <w:instrText xml:space="preserve"> PAGEREF _Toc79152129 \h </w:instrText>
         </w:r>
         <w:r>
           <w:rPr>
@@ -3887,7 +3903,7 @@
             <w:noProof/>
             <w:webHidden/>
           </w:rPr>
-          <w:t>33</w:t>
+          <w:t>34</w:t>
         </w:r>
         <w:r>
           <w:rPr>
@@ -3910,7 +3926,7 @@
           <w:lang w:eastAsia="zh-CN"/>
         </w:rPr>
       </w:pPr>
-      <w:hyperlink w:anchor="_Toc78551889" w:history="1">
+      <w:hyperlink w:anchor="_Toc79152130" w:history="1">
         <w:r>
           <w:rPr>
             <w:rStyle w:val="Hyperlink"/>
@@ -3937,7 +3953,7 @@
             <w:noProof/>
             <w:webHidden/>
           </w:rPr>
-          <w:instrText xml:space="preserve"> PAGEREF _Toc78551889 \h </w:instrText>
+          <w:instrText xml:space="preserve"> PAGEREF _Toc79152130 \h </w:instrText>
         </w:r>
         <w:r>
           <w:rPr>
@@ -3957,7 +3973,7 @@
             <w:noProof/>
             <w:webHidden/>
           </w:rPr>
-          <w:t>33</w:t>
+          <w:t>34</w:t>
         </w:r>
         <w:r>
           <w:rPr>
@@ -3984,7 +4000,7 @@
           <w:lang w:eastAsia="zh-CN"/>
         </w:rPr>
       </w:pPr>
-      <w:hyperlink w:anchor="_Toc78551890" w:history="1">
+      <w:hyperlink w:anchor="_Toc79152131" w:history="1">
         <w:r>
           <w:rPr>
             <w:rStyle w:val="Hyperlink"/>
@@ -4032,7 +4048,7 @@
             <w:noProof/>
             <w:webHidden/>
           </w:rPr>
-          <w:instrText xml:space="preserve"> PAGEREF _Toc78551890 \h </w:instrText>
+          <w:instrText xml:space="preserve"> PAGEREF _Toc79152131 \h </w:instrText>
         </w:r>
         <w:r>
           <w:rPr>
@@ -4052,7 +4068,7 @@
             <w:noProof/>
             <w:webHidden/>
           </w:rPr>
-          <w:t>34</w:t>
+          <w:t>35</w:t>
         </w:r>
         <w:r>
           <w:rPr>
@@ -4075,7 +4091,7 @@
           <w:lang w:eastAsia="zh-CN"/>
         </w:rPr>
       </w:pPr>
-      <w:hyperlink w:anchor="_Toc78551891" w:history="1">
+      <w:hyperlink w:anchor="_Toc79152132" w:history="1">
         <w:r>
           <w:rPr>
             <w:rStyle w:val="Hyperlink"/>
@@ -4103,7 +4119,7 @@
             <w:noProof/>
             <w:webHidden/>
           </w:rPr>
-          <w:instrText xml:space="preserve"> PAGEREF _Toc78551891 \h </w:instrText>
+          <w:instrText xml:space="preserve"> PAGEREF _Toc79152132 \h </w:instrText>
         </w:r>
         <w:r>
           <w:rPr>
@@ -4123,7 +4139,7 @@
             <w:noProof/>
             <w:webHidden/>
           </w:rPr>
-          <w:t>34</w:t>
+          <w:t>35</w:t>
         </w:r>
         <w:r>
           <w:rPr>
@@ -4146,7 +4162,7 @@
           <w:lang w:eastAsia="zh-CN"/>
         </w:rPr>
       </w:pPr>
-      <w:hyperlink w:anchor="_Toc78551892" w:history="1">
+      <w:hyperlink w:anchor="_Toc79152133" w:history="1">
         <w:r>
           <w:rPr>
             <w:rStyle w:val="Hyperlink"/>
@@ -4174,7 +4190,7 @@
             <w:noProof/>
             <w:webHidden/>
           </w:rPr>
-          <w:instrText xml:space="preserve"> PAGEREF _Toc78551892 \h </w:instrText>
+          <w:instrText xml:space="preserve"> PAGEREF _Toc79152133 \h </w:instrText>
         </w:r>
         <w:r>
           <w:rPr>
@@ -4194,7 +4210,7 @@
             <w:noProof/>
             <w:webHidden/>
           </w:rPr>
-          <w:t>34</w:t>
+          <w:t>35</w:t>
         </w:r>
         <w:r>
           <w:rPr>
@@ -4221,7 +4237,7 @@
           <w:lang w:eastAsia="zh-CN"/>
         </w:rPr>
       </w:pPr>
-      <w:hyperlink w:anchor="_Toc78551893" w:history="1">
+      <w:hyperlink w:anchor="_Toc79152134" w:history="1">
         <w:r>
           <w:rPr>
             <w:rStyle w:val="Hyperlink"/>
@@ -4269,7 +4285,7 @@
             <w:noProof/>
             <w:webHidden/>
           </w:rPr>
-          <w:instrText xml:space="preserve"> PAGEREF _Toc78551893 \h </w:instrText>
+          <w:instrText xml:space="preserve"> PAGEREF _Toc79152134 \h </w:instrText>
         </w:r>
         <w:r>
           <w:rPr>
@@ -4289,7 +4305,7 @@
             <w:noProof/>
             <w:webHidden/>
           </w:rPr>
-          <w:t>34</w:t>
+          <w:t>35</w:t>
         </w:r>
         <w:r>
           <w:rPr>
@@ -4316,7 +4332,7 @@
           <w:lang w:eastAsia="zh-CN"/>
         </w:rPr>
       </w:pPr>
-      <w:hyperlink w:anchor="_Toc78551894" w:history="1">
+      <w:hyperlink w:anchor="_Toc79152135" w:history="1">
         <w:r>
           <w:rPr>
             <w:rStyle w:val="Hyperlink"/>
@@ -4364,7 +4380,7 @@
             <w:noProof/>
             <w:webHidden/>
           </w:rPr>
-          <w:instrText xml:space="preserve"> PAGEREF _Toc78551894 \h </w:instrText>
+          <w:instrText xml:space="preserve"> PAGEREF _Toc79152135 \h </w:instrText>
         </w:r>
         <w:r>
           <w:rPr>
@@ -4384,7 +4400,7 @@
             <w:noProof/>
             <w:webHidden/>
           </w:rPr>
-          <w:t>34</w:t>
+          <w:t>35</w:t>
         </w:r>
         <w:r>
           <w:rPr>
@@ -4411,7 +4427,7 @@
           <w:lang w:eastAsia="zh-CN"/>
         </w:rPr>
       </w:pPr>
-      <w:hyperlink w:anchor="_Toc78551895" w:history="1">
+      <w:hyperlink w:anchor="_Toc79152136" w:history="1">
         <w:r>
           <w:rPr>
             <w:rStyle w:val="Hyperlink"/>
@@ -4459,7 +4475,7 @@
             <w:noProof/>
             <w:webHidden/>
           </w:rPr>
-          <w:instrText xml:space="preserve"> PAGEREF _Toc78551895 \h </w:instrText>
+          <w:instrText xml:space="preserve"> PAGEREF _Toc79152136 \h </w:instrText>
         </w:r>
         <w:r>
           <w:rPr>
@@ -4479,7 +4495,7 @@
             <w:noProof/>
             <w:webHidden/>
           </w:rPr>
-          <w:t>34</w:t>
+          <w:t>35</w:t>
         </w:r>
         <w:r>
           <w:rPr>
@@ -4574,7 +4590,7 @@
         </w:rPr>
         <w:fldChar w:fldCharType="separate"/>
       </w:r>
-      <w:hyperlink w:anchor="_Toc78551896" w:history="1">
+      <w:hyperlink w:anchor="_Toc79152137" w:history="1">
         <w:r>
           <w:rPr>
             <w:rStyle w:val="Hyperlink"/>
@@ -4601,7 +4617,7 @@
             <w:noProof/>
             <w:webHidden/>
           </w:rPr>
-          <w:instrText xml:space="preserve"> PAGEREF _Toc78551896 \h </w:instrText>
+          <w:instrText xml:space="preserve"> PAGEREF _Toc79152137 \h </w:instrText>
         </w:r>
         <w:r>
           <w:rPr>
@@ -4647,7 +4663,7 @@
           <w:lang w:eastAsia="zh-CN"/>
         </w:rPr>
       </w:pPr>
-      <w:hyperlink w:anchor="_Toc78551897" w:history="1">
+      <w:hyperlink w:anchor="_Toc79152138" w:history="1">
         <w:r>
           <w:rPr>
             <w:rStyle w:val="Hyperlink"/>
@@ -4674,7 +4690,7 @@
             <w:noProof/>
             <w:webHidden/>
           </w:rPr>
-          <w:instrText xml:space="preserve"> PAGEREF _Toc78551897 \h </w:instrText>
+          <w:instrText xml:space="preserve"> PAGEREF _Toc79152138 \h </w:instrText>
         </w:r>
         <w:r>
           <w:rPr>
@@ -4720,7 +4736,7 @@
           <w:lang w:eastAsia="zh-CN"/>
         </w:rPr>
       </w:pPr>
-      <w:hyperlink w:anchor="_Toc78551898" w:history="1">
+      <w:hyperlink w:anchor="_Toc79152139" w:history="1">
         <w:r>
           <w:rPr>
             <w:rStyle w:val="Hyperlink"/>
@@ -4747,7 +4763,7 @@
             <w:noProof/>
             <w:webHidden/>
           </w:rPr>
-          <w:instrText xml:space="preserve"> PAGEREF _Toc78551898 \h </w:instrText>
+          <w:instrText xml:space="preserve"> PAGEREF _Toc79152139 \h </w:instrText>
         </w:r>
         <w:r>
           <w:rPr>
@@ -4767,7 +4783,7 @@
             <w:noProof/>
             <w:webHidden/>
           </w:rPr>
-          <w:t>19</w:t>
+          <w:t>21</w:t>
         </w:r>
         <w:r>
           <w:rPr>
@@ -4793,7 +4809,7 @@
           <w:lang w:eastAsia="zh-CN"/>
         </w:rPr>
       </w:pPr>
-      <w:hyperlink w:anchor="_Toc78551899" w:history="1">
+      <w:hyperlink w:anchor="_Toc79152140" w:history="1">
         <w:r>
           <w:rPr>
             <w:rStyle w:val="Hyperlink"/>
@@ -4820,7 +4836,7 @@
             <w:noProof/>
             <w:webHidden/>
           </w:rPr>
-          <w:instrText xml:space="preserve"> PAGEREF _Toc78551899 \h </w:instrText>
+          <w:instrText xml:space="preserve"> PAGEREF _Toc79152140 \h </w:instrText>
         </w:r>
         <w:r>
           <w:rPr>
@@ -4840,7 +4856,7 @@
             <w:noProof/>
             <w:webHidden/>
           </w:rPr>
-          <w:t>20</w:t>
+          <w:t>22</w:t>
         </w:r>
         <w:r>
           <w:rPr>
@@ -4866,7 +4882,7 @@
           <w:lang w:eastAsia="zh-CN"/>
         </w:rPr>
       </w:pPr>
-      <w:hyperlink w:anchor="_Toc78551900" w:history="1">
+      <w:hyperlink w:anchor="_Toc79152141" w:history="1">
         <w:r>
           <w:rPr>
             <w:rStyle w:val="Hyperlink"/>
@@ -4893,7 +4909,7 @@
             <w:noProof/>
             <w:webHidden/>
           </w:rPr>
-          <w:instrText xml:space="preserve"> PAGEREF _Toc78551900 \h </w:instrText>
+          <w:instrText xml:space="preserve"> PAGEREF _Toc79152141 \h </w:instrText>
         </w:r>
         <w:r>
           <w:rPr>
@@ -4913,7 +4929,7 @@
             <w:noProof/>
             <w:webHidden/>
           </w:rPr>
-          <w:t>25</w:t>
+          <w:t>27</w:t>
         </w:r>
         <w:r>
           <w:rPr>
@@ -4939,7 +4955,7 @@
           <w:lang w:eastAsia="zh-CN"/>
         </w:rPr>
       </w:pPr>
-      <w:hyperlink w:anchor="_Toc78551901" w:history="1">
+      <w:hyperlink w:anchor="_Toc79152142" w:history="1">
         <w:r>
           <w:rPr>
             <w:rStyle w:val="Hyperlink"/>
@@ -4966,7 +4982,7 @@
             <w:noProof/>
             <w:webHidden/>
           </w:rPr>
-          <w:instrText xml:space="preserve"> PAGEREF _Toc78551901 \h </w:instrText>
+          <w:instrText xml:space="preserve"> PAGEREF _Toc79152142 \h </w:instrText>
         </w:r>
         <w:r>
           <w:rPr>
@@ -4986,7 +5002,7 @@
             <w:noProof/>
             <w:webHidden/>
           </w:rPr>
-          <w:t>27</w:t>
+          <w:t>28</w:t>
         </w:r>
         <w:r>
           <w:rPr>
@@ -5012,7 +5028,7 @@
           <w:lang w:eastAsia="zh-CN"/>
         </w:rPr>
       </w:pPr>
-      <w:hyperlink w:anchor="_Toc78551902" w:history="1">
+      <w:hyperlink w:anchor="_Toc79152143" w:history="1">
         <w:r>
           <w:rPr>
             <w:rStyle w:val="Hyperlink"/>
@@ -5039,7 +5055,7 @@
             <w:noProof/>
             <w:webHidden/>
           </w:rPr>
-          <w:instrText xml:space="preserve"> PAGEREF _Toc78551902 \h </w:instrText>
+          <w:instrText xml:space="preserve"> PAGEREF _Toc79152143 \h </w:instrText>
         </w:r>
         <w:r>
           <w:rPr>
@@ -5059,7 +5075,7 @@
             <w:noProof/>
             <w:webHidden/>
           </w:rPr>
-          <w:t>28</w:t>
+          <w:t>29</w:t>
         </w:r>
         <w:r>
           <w:rPr>
@@ -5085,7 +5101,7 @@
           <w:lang w:eastAsia="zh-CN"/>
         </w:rPr>
       </w:pPr>
-      <w:hyperlink w:anchor="_Toc78551903" w:history="1">
+      <w:hyperlink w:anchor="_Toc79152144" w:history="1">
         <w:r>
           <w:rPr>
             <w:rStyle w:val="Hyperlink"/>
@@ -5112,7 +5128,7 @@
             <w:noProof/>
             <w:webHidden/>
           </w:rPr>
-          <w:instrText xml:space="preserve"> PAGEREF _Toc78551903 \h </w:instrText>
+          <w:instrText xml:space="preserve"> PAGEREF _Toc79152144 \h </w:instrText>
         </w:r>
         <w:r>
           <w:rPr>
@@ -5132,7 +5148,7 @@
             <w:noProof/>
             <w:webHidden/>
           </w:rPr>
-          <w:t>30</w:t>
+          <w:t>31</w:t>
         </w:r>
         <w:r>
           <w:rPr>
@@ -5158,7 +5174,7 @@
           <w:lang w:eastAsia="zh-CN"/>
         </w:rPr>
       </w:pPr>
-      <w:hyperlink w:anchor="_Toc78551904" w:history="1">
+      <w:hyperlink w:anchor="_Toc79152145" w:history="1">
         <w:r>
           <w:rPr>
             <w:rStyle w:val="Hyperlink"/>
@@ -5185,7 +5201,7 @@
             <w:noProof/>
             <w:webHidden/>
           </w:rPr>
-          <w:instrText xml:space="preserve"> PAGEREF _Toc78551904 \h </w:instrText>
+          <w:instrText xml:space="preserve"> PAGEREF _Toc79152145 \h </w:instrText>
         </w:r>
         <w:r>
           <w:rPr>
@@ -5205,7 +5221,7 @@
             <w:noProof/>
             <w:webHidden/>
           </w:rPr>
-          <w:t>31</w:t>
+          <w:t>32</w:t>
         </w:r>
         <w:r>
           <w:rPr>
@@ -5231,7 +5247,7 @@
           <w:lang w:eastAsia="zh-CN"/>
         </w:rPr>
       </w:pPr>
-      <w:hyperlink w:anchor="_Toc78551905" w:history="1">
+      <w:hyperlink w:anchor="_Toc79152146" w:history="1">
         <w:r>
           <w:rPr>
             <w:rStyle w:val="Hyperlink"/>
@@ -5258,7 +5274,7 @@
             <w:noProof/>
             <w:webHidden/>
           </w:rPr>
-          <w:instrText xml:space="preserve"> PAGEREF _Toc78551905 \h </w:instrText>
+          <w:instrText xml:space="preserve"> PAGEREF _Toc79152146 \h </w:instrText>
         </w:r>
         <w:r>
           <w:rPr>
@@ -5278,7 +5294,7 @@
             <w:noProof/>
             <w:webHidden/>
           </w:rPr>
-          <w:t>32</w:t>
+          <w:t>33</w:t>
         </w:r>
         <w:r>
           <w:rPr>
@@ -5304,7 +5320,7 @@
           <w:lang w:eastAsia="zh-CN"/>
         </w:rPr>
       </w:pPr>
-      <w:hyperlink w:anchor="_Toc78551906" w:history="1">
+      <w:hyperlink w:anchor="_Toc79152147" w:history="1">
         <w:r>
           <w:rPr>
             <w:rStyle w:val="Hyperlink"/>
@@ -5331,7 +5347,7 @@
             <w:noProof/>
             <w:webHidden/>
           </w:rPr>
-          <w:instrText xml:space="preserve"> PAGEREF _Toc78551906 \h </w:instrText>
+          <w:instrText xml:space="preserve"> PAGEREF _Toc79152147 \h </w:instrText>
         </w:r>
         <w:r>
           <w:rPr>
@@ -5351,7 +5367,7 @@
             <w:noProof/>
             <w:webHidden/>
           </w:rPr>
-          <w:t>33</w:t>
+          <w:t>34</w:t>
         </w:r>
         <w:r>
           <w:rPr>
@@ -5442,7 +5458,7 @@
       <w:r>
         <w:fldChar w:fldCharType="separate"/>
       </w:r>
-      <w:hyperlink w:anchor="_Toc78551907" w:history="1">
+      <w:hyperlink w:anchor="_Toc79152148" w:history="1">
         <w:r>
           <w:rPr>
             <w:rStyle w:val="Hyperlink"/>
@@ -5469,7 +5485,7 @@
             <w:noProof/>
             <w:webHidden/>
           </w:rPr>
-          <w:instrText xml:space="preserve"> PAGEREF _Toc78551907 \h </w:instrText>
+          <w:instrText xml:space="preserve"> PAGEREF _Toc79152148 \h </w:instrText>
         </w:r>
         <w:r>
           <w:rPr>
@@ -5839,13 +5855,7 @@
               </w:rPr>
             </w:pPr>
             <w:r>
-              <w:t>0</w:t>
-            </w:r>
-            <w:r>
-              <w:t>8</w:t>
-            </w:r>
-            <w:r>
-              <w:t>/01/2021</w:t>
+              <w:t>08/01/2021</w:t>
             </w:r>
           </w:p>
         </w:tc>
@@ -5861,10 +5871,7 @@
               </w:rPr>
             </w:pPr>
             <w:r>
-              <w:t>4</w:t>
-            </w:r>
-            <w:r>
-              <w:t>.0</w:t>
+              <w:t>4.0</w:t>
             </w:r>
           </w:p>
         </w:tc>
@@ -5895,6 +5902,82 @@
             </w:pPr>
             <w:r>
               <w:t>Adding HDFS UDF support</w:t>
+            </w:r>
+          </w:p>
+        </w:tc>
+      </w:tr>
+      <w:tr>
+        <w:tc>
+          <w:tcPr>
+            <w:tcW w:w="1335" w:type="dxa"/>
+          </w:tcPr>
+          <w:p>
+            <w:pPr>
+              <w:jc w:val="center"/>
+              <w:rPr>
+                <w:sz w:val="28"/>
+              </w:rPr>
+            </w:pPr>
+            <w:r>
+              <w:t>08/0</w:t>
+            </w:r>
+            <w:r>
+              <w:t>6</w:t>
+            </w:r>
+            <w:r>
+              <w:t>/2021</w:t>
+            </w:r>
+          </w:p>
+        </w:tc>
+        <w:tc>
+          <w:tcPr>
+            <w:tcW w:w="1170" w:type="dxa"/>
+          </w:tcPr>
+          <w:p>
+            <w:pPr>
+              <w:jc w:val="center"/>
+              <w:rPr>
+                <w:sz w:val="28"/>
+              </w:rPr>
+            </w:pPr>
+            <w:r>
+              <w:t>4.</w:t>
+            </w:r>
+            <w:r>
+              <w:t>1</w:t>
+            </w:r>
+          </w:p>
+        </w:tc>
+        <w:tc>
+          <w:tcPr>
+            <w:tcW w:w="2013" w:type="dxa"/>
+          </w:tcPr>
+          <w:p>
+            <w:pPr>
+              <w:rPr>
+                <w:sz w:val="28"/>
+              </w:rPr>
+            </w:pPr>
+            <w:r>
+              <w:t>Yong Wang</w:t>
+            </w:r>
+          </w:p>
+        </w:tc>
+        <w:tc>
+          <w:tcPr>
+            <w:tcW w:w="4338" w:type="dxa"/>
+          </w:tcPr>
+          <w:p>
+            <w:pPr>
+              <w:rPr>
+                <w:sz w:val="28"/>
+              </w:rPr>
+            </w:pPr>
+            <w:r>
+              <w:t xml:space="preserve">Adding </w:t>
+            </w:r>
+            <w:r>
+              <w:t>events details for S3 and HDFS</w:t>
             </w:r>
           </w:p>
         </w:tc>
@@ -6055,58 +6138,6 @@
           </w:p>
         </w:tc>
       </w:tr>
-      <w:tr>
-        <w:tc>
-          <w:tcPr>
-            <w:tcW w:w="1335" w:type="dxa"/>
-          </w:tcPr>
-          <w:p>
-            <w:pPr>
-              <w:jc w:val="center"/>
-              <w:rPr>
-                <w:sz w:val="28"/>
-              </w:rPr>
-            </w:pPr>
-          </w:p>
-        </w:tc>
-        <w:tc>
-          <w:tcPr>
-            <w:tcW w:w="1170" w:type="dxa"/>
-          </w:tcPr>
-          <w:p>
-            <w:pPr>
-              <w:jc w:val="center"/>
-              <w:rPr>
-                <w:sz w:val="28"/>
-              </w:rPr>
-            </w:pPr>
-          </w:p>
-        </w:tc>
-        <w:tc>
-          <w:tcPr>
-            <w:tcW w:w="2013" w:type="dxa"/>
-          </w:tcPr>
-          <w:p>
-            <w:pPr>
-              <w:rPr>
-                <w:sz w:val="28"/>
-              </w:rPr>
-            </w:pPr>
-          </w:p>
-        </w:tc>
-        <w:tc>
-          <w:tcPr>
-            <w:tcW w:w="4338" w:type="dxa"/>
-          </w:tcPr>
-          <w:p>
-            <w:pPr>
-              <w:rPr>
-                <w:sz w:val="28"/>
-              </w:rPr>
-            </w:pPr>
-          </w:p>
-        </w:tc>
-      </w:tr>
     </w:tbl>
     <w:p>
       <w:pPr>
@@ -6129,7 +6160,7 @@
           <w:snapToGrid w:val="0"/>
         </w:rPr>
       </w:pPr>
-      <w:bookmarkStart w:id="14" w:name="_Toc78551841"/>
+      <w:bookmarkStart w:id="14" w:name="_Toc79152082"/>
       <w:r>
         <w:rPr>
           <w:snapToGrid w:val="0"/>
@@ -6146,7 +6177,7 @@
           <w:snapToGrid w:val="0"/>
         </w:rPr>
       </w:pPr>
-      <w:bookmarkStart w:id="15" w:name="_Toc78551842"/>
+      <w:bookmarkStart w:id="15" w:name="_Toc79152083"/>
       <w:r>
         <w:rPr>
           <w:snapToGrid w:val="0"/>
@@ -6206,7 +6237,7 @@
           <w:snapToGrid w:val="0"/>
         </w:rPr>
       </w:pPr>
-      <w:bookmarkStart w:id="16" w:name="_Toc78551843"/>
+      <w:bookmarkStart w:id="16" w:name="_Toc79152084"/>
       <w:r>
         <w:rPr>
           <w:snapToGrid w:val="0"/>
@@ -6219,7 +6250,7 @@
       <w:pPr>
         <w:pStyle w:val="Heading3"/>
       </w:pPr>
-      <w:bookmarkStart w:id="17" w:name="_Toc78551844"/>
+      <w:bookmarkStart w:id="17" w:name="_Toc79152085"/>
       <w:r>
         <w:t>Overview</w:t>
       </w:r>
@@ -6390,15 +6421,15 @@
         <w:t>Function Gaps</w:t>
       </w:r>
       <w:r>
-        <w:t xml:space="preserve">: Although compute platforms like Spark have provided many standard function </w:t>
+        <w:t xml:space="preserve">: Although compute platforms like Spark have provided many standard </w:t>
       </w:r>
       <w:proofErr w:type="gramStart"/>
       <w:r>
-        <w:t>support</w:t>
+        <w:t>function</w:t>
       </w:r>
       <w:proofErr w:type="gramEnd"/>
       <w:r>
-        <w:t xml:space="preserve">, but significant amount of non-standard “functions” needed for different data science use cases (e.g. </w:t>
+        <w:t xml:space="preserve"> support, but significant amount of non-standard “functions” needed for different data science use cases (e.g. </w:t>
       </w:r>
       <w:proofErr w:type="spellStart"/>
       <w:r>
@@ -6446,7 +6477,15 @@
         <w:t>Workflows</w:t>
       </w:r>
       <w:r>
-        <w:t xml:space="preserve">: The explosion of AI requires simplification of the entire ML/DL process, e.g., we can support inference via a UDF of “predict” as center of a simple SQL statement, or support complex feature engineering operations via a few UDFs. For example, in Spark world, the Spark UDFs are extensively used in ML support either via native </w:t>
+        <w:t xml:space="preserve">: The explosion of AI requires simplification of the entire ML/DL process, e.g., we can support inference via a UDF of “predict” as center of a simple SQL </w:t>
+      </w:r>
+      <w:proofErr w:type="gramStart"/>
+      <w:r>
+        <w:t>statement, or</w:t>
+      </w:r>
+      <w:proofErr w:type="gramEnd"/>
+      <w:r>
+        <w:t xml:space="preserve"> support complex feature engineering operations via a few UDFs. For example, in Spark world, the Spark UDFs are extensively used in ML support either via native </w:t>
       </w:r>
       <w:hyperlink r:id="rId10" w:history="1">
         <w:proofErr w:type="spellStart"/>
@@ -7376,31 +7415,18 @@
       <w:pPr>
         <w:pStyle w:val="Caption"/>
       </w:pPr>
-      <w:bookmarkStart w:id="18" w:name="_Toc78551896"/>
+      <w:bookmarkStart w:id="18" w:name="_Toc79152137"/>
       <w:r>
         <w:t xml:space="preserve">Figure </w:t>
       </w:r>
-      <w:r>
-        <w:fldChar w:fldCharType="begin"/>
-      </w:r>
-      <w:r>
-        <w:instrText xml:space="preserve"> SEQ Figure \* ARABIC </w:instrText>
-      </w:r>
-      <w:r>
-        <w:fldChar w:fldCharType="separate"/>
-      </w:r>
-      <w:r>
-        <w:rPr>
-          <w:noProof/>
-        </w:rPr>
-        <w:t>1</w:t>
-      </w:r>
-      <w:r>
-        <w:rPr>
-          <w:noProof/>
-        </w:rPr>
-        <w:fldChar w:fldCharType="end"/>
-      </w:r>
+      <w:fldSimple w:instr=" SEQ Figure \* ARABIC ">
+        <w:r>
+          <w:rPr>
+            <w:noProof/>
+          </w:rPr>
+          <w:t>1</w:t>
+        </w:r>
+      </w:fldSimple>
       <w:r>
         <w:t>. Caerus DNP-UDF Use Case Example</w:t>
       </w:r>
@@ -7692,7 +7718,7 @@
       <w:pPr>
         <w:pStyle w:val="Heading3"/>
       </w:pPr>
-      <w:bookmarkStart w:id="19" w:name="_Toc78551845"/>
+      <w:bookmarkStart w:id="19" w:name="_Toc79152086"/>
       <w:r>
         <w:t>Goals</w:t>
       </w:r>
@@ -7727,7 +7753,7 @@
       <w:pPr>
         <w:pStyle w:val="Heading3"/>
       </w:pPr>
-      <w:bookmarkStart w:id="20" w:name="_Toc78551846"/>
+      <w:bookmarkStart w:id="20" w:name="_Toc79152087"/>
       <w:r>
         <w:t>Competitive Analysis</w:t>
       </w:r>
@@ -9259,7 +9285,7 @@
       <w:pPr>
         <w:pStyle w:val="Heading3"/>
       </w:pPr>
-      <w:bookmarkStart w:id="21" w:name="_Toc78551847"/>
+      <w:bookmarkStart w:id="21" w:name="_Toc79152088"/>
       <w:r>
         <w:t>Benefits</w:t>
       </w:r>
@@ -9691,7 +9717,7 @@
       <w:pPr>
         <w:pStyle w:val="Heading3"/>
       </w:pPr>
-      <w:bookmarkStart w:id="22" w:name="_Toc78551848"/>
+      <w:bookmarkStart w:id="22" w:name="_Toc79152089"/>
       <w:r>
         <w:t>Major Features</w:t>
       </w:r>
@@ -9903,7 +9929,7 @@
           <w:snapToGrid w:val="0"/>
         </w:rPr>
       </w:pPr>
-      <w:bookmarkStart w:id="23" w:name="_Toc78551849"/>
+      <w:bookmarkStart w:id="23" w:name="_Toc79152090"/>
       <w:r>
         <w:rPr>
           <w:snapToGrid w:val="0"/>
@@ -9934,7 +9960,7 @@
           <w:snapToGrid w:val="0"/>
         </w:rPr>
       </w:pPr>
-      <w:bookmarkStart w:id="24" w:name="_Toc78551850"/>
+      <w:bookmarkStart w:id="24" w:name="_Toc79152091"/>
       <w:r>
         <w:rPr>
           <w:snapToGrid w:val="0"/>
@@ -9949,31 +9975,18 @@
       </w:pPr>
       <w:bookmarkStart w:id="25" w:name="_Toc444160466"/>
       <w:bookmarkStart w:id="26" w:name="_Toc453066799"/>
-      <w:bookmarkStart w:id="27" w:name="_Toc78551907"/>
+      <w:bookmarkStart w:id="27" w:name="_Toc79152148"/>
       <w:r>
         <w:t xml:space="preserve">Table </w:t>
       </w:r>
-      <w:r>
-        <w:fldChar w:fldCharType="begin"/>
-      </w:r>
-      <w:r>
-        <w:instrText xml:space="preserve"> SEQ Table \* ARABIC </w:instrText>
-      </w:r>
-      <w:r>
-        <w:fldChar w:fldCharType="separate"/>
-      </w:r>
-      <w:r>
-        <w:rPr>
-          <w:noProof/>
-        </w:rPr>
-        <w:t>1</w:t>
-      </w:r>
-      <w:r>
-        <w:rPr>
-          <w:noProof/>
-        </w:rPr>
-        <w:fldChar w:fldCharType="end"/>
-      </w:r>
+      <w:fldSimple w:instr=" SEQ Table \* ARABIC ">
+        <w:r>
+          <w:rPr>
+            <w:noProof/>
+          </w:rPr>
+          <w:t>1</w:t>
+        </w:r>
+      </w:fldSimple>
       <w:r>
         <w:t xml:space="preserve"> - Acronyms</w:t>
       </w:r>
@@ -10166,7 +10179,7 @@
           <w:snapToGrid w:val="0"/>
         </w:rPr>
       </w:pPr>
-      <w:bookmarkStart w:id="28" w:name="_Toc78551851"/>
+      <w:bookmarkStart w:id="28" w:name="_Toc79152092"/>
       <w:r>
         <w:rPr>
           <w:snapToGrid w:val="0"/>
@@ -10204,7 +10217,7 @@
           <w:color w:val="000000" w:themeColor="text1"/>
         </w:rPr>
       </w:pPr>
-      <w:bookmarkStart w:id="29" w:name="_Toc78551852"/>
+      <w:bookmarkStart w:id="29" w:name="_Toc79152093"/>
       <w:r>
         <w:rPr>
           <w:color w:val="000000" w:themeColor="text1"/>
@@ -10658,7 +10671,7 @@
           <w:color w:val="000000" w:themeColor="text1"/>
         </w:rPr>
       </w:pPr>
-      <w:bookmarkStart w:id="30" w:name="_Toc78551853"/>
+      <w:bookmarkStart w:id="30" w:name="_Toc79152094"/>
       <w:r>
         <w:rPr>
           <w:color w:val="000000" w:themeColor="text1"/>
@@ -10807,7 +10820,7 @@
         <w:pStyle w:val="Heading2"/>
         <w:jc w:val="both"/>
       </w:pPr>
-      <w:bookmarkStart w:id="31" w:name="_Toc78551854"/>
+      <w:bookmarkStart w:id="31" w:name="_Toc79152095"/>
       <w:r>
         <w:t>Architectural Strategies</w:t>
       </w:r>
@@ -10973,7 +10986,7 @@
           <w:snapToGrid w:val="0"/>
         </w:rPr>
       </w:pPr>
-      <w:bookmarkStart w:id="32" w:name="_Toc78551855"/>
+      <w:bookmarkStart w:id="32" w:name="_Toc79152096"/>
       <w:r>
         <w:rPr>
           <w:snapToGrid w:val="0"/>
@@ -11057,7 +11070,7 @@
             <w10:borderbottom type="single" width="4" shadow="t"/>
             <w10:borderright type="single" width="4" shadow="t"/>
           </v:shape>
-          <o:OLEObject Type="Embed" ProgID="PowerPoint.Slide.12" ShapeID="_x0000_i1025" DrawAspect="Content" ObjectID="_1689164876" r:id="rId21"/>
+          <o:OLEObject Type="Embed" ProgID="PowerPoint.Slide.12" ShapeID="_x0000_i1025" DrawAspect="Content" ObjectID="_1689764900" r:id="rId21"/>
         </w:object>
       </w:r>
     </w:p>
@@ -11065,31 +11078,18 @@
       <w:pPr>
         <w:pStyle w:val="Caption"/>
       </w:pPr>
-      <w:bookmarkStart w:id="33" w:name="_Toc78551897"/>
+      <w:bookmarkStart w:id="33" w:name="_Toc79152138"/>
       <w:r>
         <w:t xml:space="preserve">Figure </w:t>
       </w:r>
-      <w:r>
-        <w:fldChar w:fldCharType="begin"/>
-      </w:r>
-      <w:r>
-        <w:instrText xml:space="preserve"> SEQ Figure \* ARABIC </w:instrText>
-      </w:r>
-      <w:r>
-        <w:fldChar w:fldCharType="separate"/>
-      </w:r>
-      <w:r>
-        <w:rPr>
-          <w:noProof/>
-        </w:rPr>
-        <w:t>2</w:t>
-      </w:r>
-      <w:r>
-        <w:rPr>
-          <w:noProof/>
-        </w:rPr>
-        <w:fldChar w:fldCharType="end"/>
-      </w:r>
+      <w:fldSimple w:instr=" SEQ Figure \* ARABIC ">
+        <w:r>
+          <w:rPr>
+            <w:noProof/>
+          </w:rPr>
+          <w:t>2</w:t>
+        </w:r>
+      </w:fldSimple>
       <w:r>
         <w:t xml:space="preserve">. </w:t>
       </w:r>
@@ -12310,15 +12310,7 @@
           <w:lang w:eastAsia="zh-CN"/>
         </w:rPr>
         <w:lastRenderedPageBreak/>
-        <w:t xml:space="preserve">A serverless UDF that is targeting to </w:t>
-      </w:r>
-      <w:r>
-        <w:rPr>
-          <w:rFonts w:eastAsia="Times New Roman" w:cs="Arial"/>
-          <w:color w:val="24292E"/>
-          <w:lang w:eastAsia="zh-CN"/>
-        </w:rPr>
-        <w:t>HDFS</w:t>
+        <w:t>A serverless UDF that is targeting to HDFS</w:t>
       </w:r>
     </w:p>
     <w:p>
@@ -12384,15 +12376,15 @@
       <w:pPr>
         <w:pStyle w:val="Heading2"/>
       </w:pPr>
-      <w:bookmarkStart w:id="34" w:name="_Toc78551856"/>
-      <w:r>
-        <w:t>Storage Protocol</w:t>
-      </w:r>
-      <w:r>
-        <w:t>s</w:t>
-      </w:r>
-      <w:r>
-        <w:t xml:space="preserve"> to Support UDF Pushdown</w:t>
+      <w:bookmarkStart w:id="34" w:name="_Toc79152097"/>
+      <w:r>
+        <w:t xml:space="preserve">Storage Protocols </w:t>
+      </w:r>
+      <w:r>
+        <w:t xml:space="preserve">and Events </w:t>
+      </w:r>
+      <w:r>
+        <w:t>to Support UDF Pushdown</w:t>
       </w:r>
       <w:bookmarkEnd w:id="34"/>
     </w:p>
@@ -12458,7 +12450,7 @@
           <w:lang w:eastAsia="zh-CN"/>
         </w:rPr>
       </w:pPr>
-      <w:bookmarkStart w:id="35" w:name="_Toc78551857"/>
+      <w:bookmarkStart w:id="35" w:name="_Toc79152098"/>
       <w:r>
         <w:rPr>
           <w:lang w:eastAsia="zh-CN"/>
@@ -12539,31 +12531,7 @@
           <w:color w:val="24292E"/>
           <w:lang w:eastAsia="zh-CN"/>
         </w:rPr>
-        <w:t xml:space="preserve">currently </w:t>
-      </w:r>
-      <w:r>
-        <w:rPr>
-          <w:rFonts w:eastAsia="Times New Roman" w:cs="Arial"/>
-          <w:color w:val="24292E"/>
-          <w:lang w:eastAsia="zh-CN"/>
-        </w:rPr>
-        <w:t xml:space="preserve">it </w:t>
-      </w:r>
-      <w:r>
-        <w:rPr>
-          <w:rFonts w:eastAsia="Times New Roman" w:cs="Arial"/>
-          <w:color w:val="24292E"/>
-          <w:lang w:eastAsia="zh-CN"/>
-        </w:rPr>
-        <w:t>doesn’t support UDF pushdown</w:t>
-      </w:r>
-      <w:r>
-        <w:rPr>
-          <w:rFonts w:eastAsia="Times New Roman" w:cs="Arial"/>
-          <w:color w:val="24292E"/>
-          <w:lang w:eastAsia="zh-CN"/>
-        </w:rPr>
-        <w:t xml:space="preserve"> natively</w:t>
+        <w:t>currently it doesn’t support UDF pushdown natively</w:t>
       </w:r>
       <w:r>
         <w:rPr>
@@ -12695,23 +12663,7 @@
           <w:color w:val="24292E"/>
           <w:lang w:eastAsia="zh-CN"/>
         </w:rPr>
-        <w:t xml:space="preserve">Most of the </w:t>
-      </w:r>
-      <w:r>
-        <w:rPr>
-          <w:rFonts w:eastAsia="Times New Roman" w:cs="Arial"/>
-          <w:color w:val="24292E"/>
-          <w:lang w:eastAsia="zh-CN"/>
-        </w:rPr>
-        <w:t>S3</w:t>
-      </w:r>
-      <w:r>
-        <w:rPr>
-          <w:rFonts w:eastAsia="Times New Roman" w:cs="Arial"/>
-          <w:color w:val="24292E"/>
-          <w:lang w:eastAsia="zh-CN"/>
-        </w:rPr>
-        <w:t xml:space="preserve"> requests are following the same flow, here we just use “</w:t>
+        <w:t>Most of the S3 requests are following the same flow, here we just use “</w:t>
       </w:r>
       <w:proofErr w:type="spellStart"/>
       <w:r>
@@ -12736,13 +12688,6 @@
           <w:color w:val="24292E"/>
           <w:lang w:eastAsia="zh-CN"/>
         </w:rPr>
-      </w:r>
-      <w:r>
-        <w:rPr>
-          <w:rFonts w:eastAsia="Times New Roman" w:cs="Arial"/>
-          <w:color w:val="24292E"/>
-          <w:lang w:eastAsia="zh-CN"/>
-        </w:rPr>
         <w:fldChar w:fldCharType="separate"/>
       </w:r>
       <w:r>
@@ -12768,63 +12713,7 @@
           <w:color w:val="24292E"/>
           <w:lang w:eastAsia="zh-CN"/>
         </w:rPr>
-        <w:t>” as</w:t>
-      </w:r>
-      <w:r>
-        <w:rPr>
-          <w:rFonts w:eastAsia="Times New Roman" w:cs="Arial"/>
-          <w:color w:val="24292E"/>
-          <w:lang w:eastAsia="zh-CN"/>
-        </w:rPr>
-        <w:t xml:space="preserve"> an example to describe</w:t>
-      </w:r>
-      <w:r>
-        <w:rPr>
-          <w:rFonts w:eastAsia="Times New Roman" w:cs="Arial"/>
-          <w:color w:val="24292E"/>
-          <w:lang w:eastAsia="zh-CN"/>
-        </w:rPr>
-        <w:t xml:space="preserve"> UDF pushdown extension we need to add to the original S3 protocol</w:t>
-      </w:r>
-      <w:r>
-        <w:rPr>
-          <w:rFonts w:eastAsia="Times New Roman" w:cs="Arial"/>
-          <w:color w:val="24292E"/>
-          <w:lang w:eastAsia="zh-CN"/>
-        </w:rPr>
-        <w:t xml:space="preserve"> (the green text part is the new </w:t>
-      </w:r>
-      <w:r>
-        <w:rPr>
-          <w:rFonts w:eastAsia="Times New Roman" w:cs="Arial"/>
-          <w:color w:val="24292E"/>
-          <w:lang w:eastAsia="zh-CN"/>
-        </w:rPr>
-        <w:t xml:space="preserve">extension </w:t>
-      </w:r>
-      <w:r>
-        <w:rPr>
-          <w:rFonts w:eastAsia="Times New Roman" w:cs="Arial"/>
-          <w:color w:val="24292E"/>
-          <w:lang w:eastAsia="zh-CN"/>
-        </w:rPr>
-        <w:t xml:space="preserve">to existing </w:t>
-      </w:r>
-      <w:r>
-        <w:rPr>
-          <w:rFonts w:eastAsia="Times New Roman" w:cs="Arial"/>
-          <w:color w:val="24292E"/>
-          <w:lang w:eastAsia="zh-CN"/>
-        </w:rPr>
-        <w:t>S3</w:t>
-      </w:r>
-      <w:r>
-        <w:rPr>
-          <w:rFonts w:eastAsia="Times New Roman" w:cs="Arial"/>
-          <w:color w:val="24292E"/>
-          <w:lang w:eastAsia="zh-CN"/>
-        </w:rPr>
-        <w:t xml:space="preserve"> protocol): </w:t>
+        <w:t xml:space="preserve">” as an example to describe UDF pushdown extension we need to add to the original S3 protocol (the green text part is the new extension to existing S3 protocol): </w:t>
       </w:r>
     </w:p>
     <w:p>
@@ -13294,6 +13183,7 @@
           <w:sz w:val="18"/>
           <w:szCs w:val="18"/>
         </w:rPr>
+        <w:lastRenderedPageBreak/>
         <w:t>x-</w:t>
       </w:r>
       <w:proofErr w:type="spellStart"/>
@@ -13420,7 +13310,6 @@
           <w:sz w:val="18"/>
           <w:szCs w:val="18"/>
         </w:rPr>
-        <w:lastRenderedPageBreak/>
         <w:t>x-</w:t>
       </w:r>
       <w:proofErr w:type="spellStart"/>
@@ -14665,23 +14554,7 @@
           <w:color w:val="24292E"/>
           <w:lang w:eastAsia="zh-CN"/>
         </w:rPr>
-        <w:t xml:space="preserve">Once Caerus backend </w:t>
-      </w:r>
-      <w:r>
-        <w:rPr>
-          <w:rFonts w:eastAsia="Times New Roman" w:cs="Arial"/>
-          <w:color w:val="24292E"/>
-          <w:lang w:eastAsia="zh-CN"/>
-        </w:rPr>
-        <w:t>gets th</w:t>
-      </w:r>
-      <w:r>
-        <w:rPr>
-          <w:rFonts w:eastAsia="Times New Roman" w:cs="Arial"/>
-          <w:color w:val="24292E"/>
-          <w:lang w:eastAsia="zh-CN"/>
-        </w:rPr>
-        <w:t>ese custom tags (“x-</w:t>
+        <w:t>Once Caerus backend gets these custom tags (“x-</w:t>
       </w:r>
       <w:proofErr w:type="spellStart"/>
       <w:r>
@@ -14715,15 +14588,7 @@
           <w:color w:val="24292E"/>
           <w:lang w:eastAsia="zh-CN"/>
         </w:rPr>
-        <w:t>supported by S3 protocol) from the request, it will do followings</w:t>
-      </w:r>
-      <w:r>
-        <w:rPr>
-          <w:rFonts w:eastAsia="Times New Roman" w:cs="Arial"/>
-          <w:color w:val="24292E"/>
-          <w:lang w:eastAsia="zh-CN"/>
-        </w:rPr>
-        <w:t>:</w:t>
+        <w:t>supported by S3 protocol) from the request, it will do followings:</w:t>
       </w:r>
     </w:p>
     <w:p>
@@ -14854,63 +14719,22 @@
           <w:color w:val="24292E"/>
           <w:lang w:eastAsia="zh-CN"/>
         </w:rPr>
-        <w:t>If the storage operation is successful, the UDF will be invoked on the storage object</w:t>
-      </w:r>
-      <w:r>
-        <w:rPr>
-          <w:rFonts w:eastAsia="Times New Roman" w:cs="Arial"/>
-          <w:color w:val="24292E"/>
-          <w:lang w:eastAsia="zh-CN"/>
-        </w:rPr>
-        <w:t>s</w:t>
-      </w:r>
-      <w:r>
-        <w:rPr>
-          <w:rFonts w:eastAsia="Times New Roman" w:cs="Arial"/>
-          <w:color w:val="24292E"/>
-          <w:lang w:eastAsia="zh-CN"/>
-        </w:rPr>
-        <w:t xml:space="preserve"> that were stored by above 2) request. In failure case of storage operation, an error will be returned without the step of invocation of UDF </w:t>
+        <w:t xml:space="preserve">If the storage operation is successful, the UDF will be invoked on the storage objects that were stored by above 2) request. In failure case of storage operation, an error will be returned without the step of invocation of UDF </w:t>
       </w:r>
     </w:p>
     <w:p>
       <w:pPr>
         <w:pStyle w:val="Heading3"/>
-        <w:numPr>
-          <w:ilvl w:val="0"/>
-          <w:numId w:val="0"/>
-        </w:numPr>
-        <w:spacing w:before="0" w:after="0"/>
-        <w:ind w:left="450"/>
-        <w:rPr>
-          <w:lang w:eastAsia="zh-CN"/>
-        </w:rPr>
-      </w:pPr>
-    </w:p>
-    <w:p>
-      <w:pPr>
-        <w:pStyle w:val="Heading3"/>
-        <w:numPr>
-          <w:ilvl w:val="2"/>
-          <w:numId w:val="39"/>
-        </w:numPr>
-        <w:spacing w:before="0" w:after="0"/>
-        <w:rPr>
-          <w:lang w:eastAsia="zh-CN"/>
-        </w:rPr>
-      </w:pPr>
-      <w:bookmarkStart w:id="36" w:name="_Toc78551858"/>
-      <w:r>
-        <w:rPr>
-          <w:lang w:eastAsia="zh-CN"/>
-        </w:rPr>
-        <w:t>HDFS</w:t>
-      </w:r>
-      <w:r>
-        <w:rPr>
-          <w:lang w:eastAsia="zh-CN"/>
-        </w:rPr>
-        <w:t xml:space="preserve"> (</w:t>
+        <w:rPr>
+          <w:lang w:eastAsia="zh-CN"/>
+        </w:rPr>
+      </w:pPr>
+      <w:bookmarkStart w:id="36" w:name="_Toc79152099"/>
+      <w:r>
+        <w:rPr>
+          <w:lang w:eastAsia="zh-CN"/>
+        </w:rPr>
+        <w:t>HDFS (</w:t>
       </w:r>
       <w:proofErr w:type="spellStart"/>
       <w:r>
@@ -14924,13 +14748,7 @@
         <w:rPr>
           <w:lang w:eastAsia="zh-CN"/>
         </w:rPr>
-        <w:t xml:space="preserve"> </w:t>
-      </w:r>
-      <w:r>
-        <w:rPr>
-          <w:lang w:eastAsia="zh-CN"/>
-        </w:rPr>
-        <w:t>Protocol)</w:t>
+        <w:t xml:space="preserve"> Protocol)</w:t>
       </w:r>
       <w:bookmarkEnd w:id="36"/>
       <w:r>
@@ -15119,16 +14937,7 @@
           <w:szCs w:val="18"/>
           <w:shd w:val="clear" w:color="auto" w:fill="FFFFFF"/>
         </w:rPr>
-        <w:t>Step 1: Submit a HTTP PUT request without automatically following redirects and without sending the file data</w:t>
-      </w:r>
-      <w:r>
-        <w:rPr>
-          <w:rFonts w:ascii="Verdana" w:hAnsi="Verdana"/>
-          <w:sz w:val="18"/>
-          <w:szCs w:val="18"/>
-          <w:shd w:val="clear" w:color="auto" w:fill="FFFFFF"/>
-        </w:rPr>
-        <w:t xml:space="preserve">, the &lt;HOST&gt;&lt;PORT&gt; refers to HDFS </w:t>
+        <w:t xml:space="preserve">Step 1: Submit a HTTP PUT request without automatically following redirects and without sending the file data, the &lt;HOST&gt;&lt;PORT&gt; refers to HDFS </w:t>
       </w:r>
       <w:proofErr w:type="spellStart"/>
       <w:r>
@@ -15433,25 +15242,7 @@
           <w:szCs w:val="18"/>
           <w:shd w:val="clear" w:color="auto" w:fill="FFFFFF"/>
         </w:rPr>
-        <w:t xml:space="preserve"> </w:t>
-      </w:r>
-      <w:r>
-        <w:rPr>
-          <w:rFonts w:ascii="Verdana" w:hAnsi="Verdana"/>
-          <w:sz w:val="18"/>
-          <w:szCs w:val="18"/>
-          <w:shd w:val="clear" w:color="auto" w:fill="FFFFFF"/>
-        </w:rPr>
-        <w:t>where the file data is to be written</w:t>
-      </w:r>
-      <w:r>
-        <w:rPr>
-          <w:rFonts w:ascii="Verdana" w:hAnsi="Verdana"/>
-          <w:sz w:val="18"/>
-          <w:szCs w:val="18"/>
-          <w:shd w:val="clear" w:color="auto" w:fill="FFFFFF"/>
-        </w:rPr>
-        <w:t>:</w:t>
+        <w:t xml:space="preserve"> where the file data is to be written:</w:t>
       </w:r>
     </w:p>
     <w:p>
@@ -15547,6 +15338,7 @@
           <w:sz w:val="18"/>
           <w:szCs w:val="18"/>
         </w:rPr>
+        <w:lastRenderedPageBreak/>
         <w:t>Content-Length: 0</w:t>
       </w:r>
     </w:p>
@@ -15581,7 +15373,6 @@
           <w:szCs w:val="18"/>
           <w:shd w:val="clear" w:color="auto" w:fill="FFFFFF"/>
         </w:rPr>
-        <w:lastRenderedPageBreak/>
         <w:t>Step 2: Submit another HTTP PUT request using the URL in the </w:t>
       </w:r>
       <w:r>
@@ -15601,25 +15392,7 @@
           <w:szCs w:val="18"/>
           <w:shd w:val="clear" w:color="auto" w:fill="FFFFFF"/>
         </w:rPr>
-        <w:t> </w:t>
-      </w:r>
-      <w:r>
-        <w:rPr>
-          <w:rFonts w:ascii="Verdana" w:hAnsi="Verdana"/>
-          <w:sz w:val="18"/>
-          <w:szCs w:val="18"/>
-          <w:shd w:val="clear" w:color="auto" w:fill="FFFFFF"/>
-        </w:rPr>
-        <w:t>header</w:t>
-      </w:r>
-      <w:r>
-        <w:rPr>
-          <w:rFonts w:ascii="Verdana" w:hAnsi="Verdana"/>
-          <w:sz w:val="18"/>
-          <w:szCs w:val="18"/>
-          <w:shd w:val="clear" w:color="auto" w:fill="FFFFFF"/>
-        </w:rPr>
-        <w:t xml:space="preserve"> with the file data to be written.</w:t>
+        <w:t> header with the file data to be written.</w:t>
       </w:r>
     </w:p>
     <w:p>
@@ -15732,23 +15505,7 @@
           <w:sz w:val="18"/>
           <w:szCs w:val="18"/>
         </w:rPr>
-        <w:t>&lt;DATANODE&gt;:&lt;PORT&gt;</w:t>
-      </w:r>
-      <w:r>
-        <w:rPr>
-          <w:color w:val="333333"/>
-          <w:sz w:val="18"/>
-          <w:szCs w:val="18"/>
-        </w:rPr>
-        <w:t xml:space="preserve"> with </w:t>
-      </w:r>
-      <w:r>
-        <w:rPr>
-          <w:color w:val="333333"/>
-          <w:sz w:val="18"/>
-          <w:szCs w:val="18"/>
-        </w:rPr>
-        <w:t>&lt;DATANODE&gt;:&lt;</w:t>
+        <w:t>&lt;DATANODE&gt;:&lt;PORT&gt; with &lt;DATANODE&gt;:&lt;</w:t>
       </w:r>
       <w:r>
         <w:rPr>
@@ -15758,33 +15515,33 @@
           <w:sz w:val="18"/>
           <w:szCs w:val="18"/>
         </w:rPr>
-        <w:t>NDP_</w:t>
-      </w:r>
-      <w:r>
-        <w:rPr>
-          <w:b/>
-          <w:bCs/>
+        <w:t>NDP_PORT</w:t>
+      </w:r>
+      <w:r>
+        <w:rPr>
           <w:color w:val="333333"/>
           <w:sz w:val="18"/>
           <w:szCs w:val="18"/>
         </w:rPr>
-        <w:t>PORT</w:t>
-      </w:r>
+        <w:t xml:space="preserve">&gt;, where NDP_PORT is the Caerus NDP Service port. In deployment, each </w:t>
+      </w:r>
+      <w:proofErr w:type="spellStart"/>
       <w:r>
         <w:rPr>
           <w:color w:val="333333"/>
           <w:sz w:val="18"/>
           <w:szCs w:val="18"/>
         </w:rPr>
-        <w:t>&gt;</w:t>
-      </w:r>
+        <w:t>datanode</w:t>
+      </w:r>
+      <w:proofErr w:type="spellEnd"/>
       <w:r>
         <w:rPr>
           <w:color w:val="333333"/>
           <w:sz w:val="18"/>
           <w:szCs w:val="18"/>
         </w:rPr>
-        <w:t xml:space="preserve">, where NDP_PORT is the Caerus NDP Service port. In deployment, each </w:t>
+        <w:t xml:space="preserve"> of the HDFS has one set of Caerus backend components (</w:t>
       </w:r>
       <w:proofErr w:type="spellStart"/>
       <w:r>
@@ -15793,7 +15550,7 @@
           <w:sz w:val="18"/>
           <w:szCs w:val="18"/>
         </w:rPr>
-        <w:t>datanode</w:t>
+        <w:t>NdpService</w:t>
       </w:r>
       <w:proofErr w:type="spellEnd"/>
       <w:r>
@@ -15802,32 +15559,14 @@
           <w:sz w:val="18"/>
           <w:szCs w:val="18"/>
         </w:rPr>
-        <w:t xml:space="preserve"> of the HDFS has one set of Caerus backend components (</w:t>
-      </w:r>
-      <w:proofErr w:type="spellStart"/>
+        <w:t>, UDF Service, Event Listener Service etc.) running, these components will acc</w:t>
+      </w:r>
       <w:r>
         <w:rPr>
           <w:color w:val="333333"/>
           <w:sz w:val="18"/>
           <w:szCs w:val="18"/>
         </w:rPr>
-        <w:t>NdpService</w:t>
-      </w:r>
-      <w:proofErr w:type="spellEnd"/>
-      <w:r>
-        <w:rPr>
-          <w:color w:val="333333"/>
-          <w:sz w:val="18"/>
-          <w:szCs w:val="18"/>
-        </w:rPr>
-        <w:t>, UDF Service, Event Listener Service etc.) running, these components will acc</w:t>
-      </w:r>
-      <w:r>
-        <w:rPr>
-          <w:color w:val="333333"/>
-          <w:sz w:val="18"/>
-          <w:szCs w:val="18"/>
-        </w:rPr>
         <w:t>ept/intercept storage request, invoke UDFs if needed.</w:t>
       </w:r>
     </w:p>
@@ -15850,33 +15589,15 @@
           <w:color w:val="24292E"/>
           <w:lang w:eastAsia="zh-CN"/>
         </w:rPr>
-        <w:t>Change #</w:t>
-      </w:r>
-      <w:r>
-        <w:rPr>
-          <w:rFonts w:eastAsia="Times New Roman" w:cs="Arial"/>
-          <w:b/>
-          <w:bCs/>
-          <w:color w:val="24292E"/>
-          <w:lang w:eastAsia="zh-CN"/>
-        </w:rPr>
-        <w:t>2</w:t>
-      </w:r>
-      <w:r>
-        <w:rPr>
-          <w:rFonts w:eastAsia="Times New Roman" w:cs="Arial"/>
-          <w:color w:val="24292E"/>
-          <w:lang w:eastAsia="zh-CN"/>
-        </w:rPr>
-        <w:t xml:space="preserve">: we will </w:t>
-      </w:r>
-      <w:r>
-        <w:rPr>
-          <w:rFonts w:eastAsia="Times New Roman" w:cs="Arial"/>
-          <w:color w:val="24292E"/>
-          <w:lang w:eastAsia="zh-CN"/>
-        </w:rPr>
-        <w:t>embed UDF metadata information as an xml in the HTTP request header</w:t>
+        <w:t>Change #2</w:t>
+      </w:r>
+      <w:r>
+        <w:rPr>
+          <w:rFonts w:eastAsia="Times New Roman" w:cs="Arial"/>
+          <w:color w:val="24292E"/>
+          <w:lang w:eastAsia="zh-CN"/>
+        </w:rPr>
+        <w:t>: we will embed UDF metadata information as an xml in the HTTP request header</w:t>
       </w:r>
       <w:r>
         <w:rPr>
@@ -16640,15 +16361,7 @@
           <w:color w:val="24292E"/>
           <w:lang w:eastAsia="zh-CN"/>
         </w:rPr>
-        <w:t xml:space="preserve">: </w:t>
-      </w:r>
-      <w:r>
-        <w:rPr>
-          <w:rFonts w:eastAsia="Times New Roman" w:cs="Arial"/>
-          <w:color w:val="24292E"/>
-          <w:lang w:eastAsia="zh-CN"/>
-        </w:rPr>
-        <w:t>This is not related protocol change, but it is related to how we execute the next step after Caerus backend gets this changed protocol (new header)</w:t>
+        <w:t>: This is not related protocol change, but it is related to how we execute the next step after Caerus backend gets this changed protocol (new header)</w:t>
       </w:r>
       <w:r>
         <w:rPr>
@@ -16765,11 +16478,18 @@
     </w:p>
     <w:p>
       <w:pPr>
+        <w:pStyle w:val="ListParagraph"/>
+        <w:shd w:val="clear" w:color="auto" w:fill="FFFFFF"/>
+        <w:spacing w:before="0" w:after="240"/>
+        <w:ind w:left="0"/>
+      </w:pPr>
+    </w:p>
+    <w:p>
+      <w:pPr>
         <w:pStyle w:val="Heading2"/>
       </w:pPr>
-      <w:bookmarkStart w:id="37" w:name="_Toc78551859"/>
-      <w:r>
-        <w:lastRenderedPageBreak/>
+      <w:bookmarkStart w:id="37" w:name="_Toc79152100"/>
+      <w:r>
         <w:t>Execution Sequences</w:t>
       </w:r>
       <w:r>
@@ -16885,7 +16605,7 @@
           <w:lang w:eastAsia="zh-CN"/>
         </w:rPr>
       </w:pPr>
-      <w:bookmarkStart w:id="38" w:name="_Toc78551860"/>
+      <w:bookmarkStart w:id="38" w:name="_Toc79152101"/>
       <w:r>
         <w:rPr>
           <w:lang w:eastAsia="zh-CN"/>
@@ -17574,6 +17294,207 @@
     </w:p>
     <w:p>
       <w:pPr>
+        <w:shd w:val="clear" w:color="auto" w:fill="FFFFFF"/>
+        <w:spacing w:before="100" w:beforeAutospacing="1" w:after="100" w:afterAutospacing="1"/>
+        <w:ind w:left="720"/>
+        <w:rPr>
+          <w:rFonts w:eastAsia="Times New Roman" w:cs="Arial"/>
+          <w:color w:val="24292E"/>
+          <w:lang w:eastAsia="zh-CN"/>
+        </w:rPr>
+      </w:pPr>
+      <w:r>
+        <w:rPr>
+          <w:rFonts w:eastAsia="Times New Roman" w:cs="Arial"/>
+          <w:color w:val="24292E"/>
+          <w:lang w:eastAsia="zh-CN"/>
+        </w:rPr>
+        <w:t>Here are the examples of such event notification:</w:t>
+      </w:r>
+    </w:p>
+    <w:p>
+      <w:pPr>
+        <w:pStyle w:val="ListParagraph"/>
+        <w:numPr>
+          <w:ilvl w:val="0"/>
+          <w:numId w:val="46"/>
+        </w:numPr>
+        <w:shd w:val="clear" w:color="auto" w:fill="FFFFFF"/>
+        <w:spacing w:before="100" w:beforeAutospacing="1" w:after="100" w:afterAutospacing="1"/>
+        <w:ind w:left="1080"/>
+        <w:rPr>
+          <w:rFonts w:eastAsia="Times New Roman" w:cs="Arial"/>
+          <w:color w:val="24292E"/>
+          <w:lang w:eastAsia="zh-CN"/>
+        </w:rPr>
+      </w:pPr>
+      <w:r>
+        <w:rPr>
+          <w:rFonts w:eastAsia="Times New Roman" w:cs="Arial"/>
+          <w:color w:val="24292E"/>
+          <w:lang w:eastAsia="zh-CN"/>
+        </w:rPr>
+        <w:t xml:space="preserve">Amazon S3: </w:t>
+      </w:r>
+      <w:hyperlink r:id="rId25" w:history="1">
+        <w:r>
+          <w:rPr>
+            <w:rStyle w:val="Hyperlink"/>
+            <w:rFonts w:eastAsia="Times New Roman" w:cs="Arial"/>
+            <w:lang w:eastAsia="zh-CN"/>
+          </w:rPr>
+          <w:t>https://docs.aws.amazon.com/AmazonS3/latest/userguide/NotificationHowTo.html</w:t>
+        </w:r>
+      </w:hyperlink>
+    </w:p>
+    <w:p>
+      <w:pPr>
+        <w:pStyle w:val="ListParagraph"/>
+        <w:numPr>
+          <w:ilvl w:val="0"/>
+          <w:numId w:val="46"/>
+        </w:numPr>
+        <w:shd w:val="clear" w:color="auto" w:fill="FFFFFF"/>
+        <w:spacing w:before="100" w:beforeAutospacing="1" w:after="100" w:afterAutospacing="1"/>
+        <w:ind w:left="1080"/>
+        <w:rPr>
+          <w:rFonts w:eastAsia="Times New Roman" w:cs="Arial"/>
+          <w:color w:val="24292E"/>
+          <w:lang w:eastAsia="zh-CN"/>
+        </w:rPr>
+      </w:pPr>
+      <w:proofErr w:type="spellStart"/>
+      <w:r>
+        <w:rPr>
+          <w:rFonts w:eastAsia="Times New Roman" w:cs="Arial"/>
+          <w:color w:val="24292E"/>
+          <w:lang w:eastAsia="zh-CN"/>
+        </w:rPr>
+        <w:t>MinIO</w:t>
+      </w:r>
+      <w:proofErr w:type="spellEnd"/>
+      <w:r>
+        <w:rPr>
+          <w:rFonts w:eastAsia="Times New Roman" w:cs="Arial"/>
+          <w:color w:val="24292E"/>
+          <w:lang w:eastAsia="zh-CN"/>
+        </w:rPr>
+        <w:t xml:space="preserve"> S3: </w:t>
+      </w:r>
+      <w:hyperlink r:id="rId26" w:history="1">
+        <w:r>
+          <w:rPr>
+            <w:rStyle w:val="Hyperlink"/>
+            <w:rFonts w:eastAsia="Times New Roman" w:cs="Arial"/>
+            <w:lang w:eastAsia="zh-CN"/>
+          </w:rPr>
+          <w:t>https://docs.min.io/docs/minio-bucket-notification-guide.html</w:t>
+        </w:r>
+      </w:hyperlink>
+    </w:p>
+    <w:p>
+      <w:pPr>
+        <w:shd w:val="clear" w:color="auto" w:fill="FFFFFF"/>
+        <w:spacing w:before="100" w:beforeAutospacing="1" w:after="100" w:afterAutospacing="1"/>
+        <w:ind w:left="720"/>
+        <w:rPr>
+          <w:rFonts w:eastAsia="Times New Roman" w:cs="Arial"/>
+          <w:color w:val="24292E"/>
+          <w:lang w:eastAsia="zh-CN"/>
+        </w:rPr>
+      </w:pPr>
+      <w:r>
+        <w:rPr>
+          <w:rFonts w:eastAsia="Times New Roman" w:cs="Arial"/>
+          <w:color w:val="24292E"/>
+          <w:lang w:eastAsia="zh-CN"/>
+        </w:rPr>
+        <w:t>The event message structure is normally a json format with the following fields, they include information related to bucket name, object id, event name (what storage operation is) etc.</w:t>
+      </w:r>
+    </w:p>
+    <w:p>
+      <w:pPr>
+        <w:shd w:val="clear" w:color="auto" w:fill="FFFFFF"/>
+        <w:spacing w:before="100" w:beforeAutospacing="1" w:after="100" w:afterAutospacing="1"/>
+        <w:ind w:left="720"/>
+        <w:rPr>
+          <w:rFonts w:eastAsia="Times New Roman" w:cs="Arial"/>
+          <w:color w:val="24292E"/>
+          <w:lang w:eastAsia="zh-CN"/>
+        </w:rPr>
+      </w:pPr>
+      <w:r>
+        <w:rPr>
+          <w:rFonts w:eastAsia="Times New Roman" w:cs="Arial"/>
+          <w:noProof/>
+          <w:color w:val="24292E"/>
+          <w:lang w:eastAsia="zh-CN"/>
+        </w:rPr>
+        <w:lastRenderedPageBreak/>
+        <w:drawing>
+          <wp:inline distT="0" distB="0" distL="0" distR="0" wp14:anchorId="71B2CA65" wp14:editId="730B89B0">
+            <wp:extent cx="6108065" cy="4703445"/>
+            <wp:effectExtent l="0" t="0" r="6985" b="1905"/>
+            <wp:docPr id="7" name="Picture 7" descr="Text&#10;&#10;Description automatically generated"/>
+            <wp:cNvGraphicFramePr>
+              <a:graphicFrameLocks xmlns:a="http://schemas.openxmlformats.org/drawingml/2006/main" noChangeAspect="1"/>
+            </wp:cNvGraphicFramePr>
+            <a:graphic xmlns:a="http://schemas.openxmlformats.org/drawingml/2006/main">
+              <a:graphicData uri="http://schemas.openxmlformats.org/drawingml/2006/picture">
+                <pic:pic xmlns:pic="http://schemas.openxmlformats.org/drawingml/2006/picture">
+                  <pic:nvPicPr>
+                    <pic:cNvPr id="7" name="Picture 7" descr="Text&#10;&#10;Description automatically generated"/>
+                    <pic:cNvPicPr>
+                      <a:picLocks noChangeAspect="1" noChangeArrowheads="1"/>
+                    </pic:cNvPicPr>
+                  </pic:nvPicPr>
+                  <pic:blipFill>
+                    <a:blip r:embed="rId27">
+                      <a:extLst>
+                        <a:ext uri="{28A0092B-C50C-407E-A947-70E740481C1C}">
+                          <a14:useLocalDpi xmlns:a14="http://schemas.microsoft.com/office/drawing/2010/main" val="0"/>
+                        </a:ext>
+                      </a:extLst>
+                    </a:blip>
+                    <a:srcRect/>
+                    <a:stretch>
+                      <a:fillRect/>
+                    </a:stretch>
+                  </pic:blipFill>
+                  <pic:spPr bwMode="auto">
+                    <a:xfrm>
+                      <a:off x="0" y="0"/>
+                      <a:ext cx="6108065" cy="4703445"/>
+                    </a:xfrm>
+                    <a:prstGeom prst="rect">
+                      <a:avLst/>
+                    </a:prstGeom>
+                    <a:noFill/>
+                    <a:ln>
+                      <a:noFill/>
+                    </a:ln>
+                  </pic:spPr>
+                </pic:pic>
+              </a:graphicData>
+            </a:graphic>
+          </wp:inline>
+        </w:drawing>
+      </w:r>
+    </w:p>
+    <w:p>
+      <w:pPr>
+        <w:pStyle w:val="ListParagraph"/>
+        <w:shd w:val="clear" w:color="auto" w:fill="FFFFFF"/>
+        <w:spacing w:before="100" w:beforeAutospacing="1" w:after="100" w:afterAutospacing="1"/>
+        <w:rPr>
+          <w:rFonts w:eastAsia="Times New Roman" w:cs="Arial"/>
+          <w:color w:val="24292E"/>
+          <w:lang w:eastAsia="zh-CN"/>
+        </w:rPr>
+      </w:pPr>
+    </w:p>
+    <w:p>
+      <w:pPr>
         <w:pStyle w:val="ListParagraph"/>
         <w:numPr>
           <w:ilvl w:val="0"/>
@@ -17619,7 +17540,7 @@
         </w:rPr>
         <w:t>HDFS natively doesn’t support event registration to different target systems like Redis and Kafka etc. however, it does support an event API SDK called</w:t>
       </w:r>
-      <w:hyperlink r:id="rId25" w:history="1">
+      <w:hyperlink r:id="rId28" w:history="1">
         <w:r>
           <w:rPr>
             <w:rStyle w:val="Hyperlink"/>
@@ -17713,7 +17634,7 @@
         </w:rPr>
         <w:t xml:space="preserve">existing integration solution with these target systems, the most popular one people are using is through </w:t>
       </w:r>
-      <w:hyperlink r:id="rId26" w:history="1">
+      <w:hyperlink r:id="rId29" w:history="1">
         <w:r>
           <w:rPr>
             <w:rStyle w:val="Hyperlink"/>
@@ -17791,7 +17712,7 @@
         </w:rPr>
         <w:t xml:space="preserve"> processor called </w:t>
       </w:r>
-      <w:hyperlink r:id="rId27" w:history="1">
+      <w:hyperlink r:id="rId30" w:history="1">
         <w:proofErr w:type="spellStart"/>
         <w:r>
           <w:rPr>
@@ -17811,7 +17732,7 @@
         </w:rPr>
         <w:t xml:space="preserve"> that can most of the storage events on HDFS including append, close, create, metadata, rename and unlink. Redis is also chosen as the target system via another </w:t>
       </w:r>
-      <w:hyperlink r:id="rId28" w:history="1">
+      <w:hyperlink r:id="rId31" w:history="1">
         <w:proofErr w:type="spellStart"/>
         <w:r>
           <w:rPr>
@@ -17899,6 +17820,32 @@
           <w:lang w:eastAsia="zh-CN"/>
         </w:rPr>
       </w:pPr>
+      <w:r>
+        <w:rPr>
+          <w:rFonts w:eastAsia="Times New Roman" w:cs="Arial"/>
+          <w:color w:val="24292E"/>
+          <w:lang w:eastAsia="zh-CN"/>
+        </w:rPr>
+        <w:t xml:space="preserve">Once </w:t>
+      </w:r>
+      <w:proofErr w:type="spellStart"/>
+      <w:r>
+        <w:rPr>
+          <w:rFonts w:eastAsia="Times New Roman" w:cs="Arial"/>
+          <w:color w:val="24292E"/>
+          <w:lang w:eastAsia="zh-CN"/>
+        </w:rPr>
+        <w:t>Nifi</w:t>
+      </w:r>
+      <w:proofErr w:type="spellEnd"/>
+      <w:r>
+        <w:rPr>
+          <w:rFonts w:eastAsia="Times New Roman" w:cs="Arial"/>
+          <w:color w:val="24292E"/>
+          <w:lang w:eastAsia="zh-CN"/>
+        </w:rPr>
+        <w:t xml:space="preserve"> processors run, it functions as a live event monitor, any registered HDFS storage operations like create/append a file etc. will cause any event firing to the target system (Redis), then Caerus backend that was registered to listen these events will get automatic notification (callback) from the Redis, then it can invoke matched serverless UDFs on the HDFS storage side. </w:t>
+      </w:r>
     </w:p>
     <w:p>
       <w:pPr>
@@ -17911,13 +17858,25 @@
           <w:lang w:eastAsia="zh-CN"/>
         </w:rPr>
       </w:pPr>
-      <w:r>
-        <w:rPr>
-          <w:rFonts w:eastAsia="Times New Roman" w:cs="Arial"/>
-          <w:color w:val="24292E"/>
-          <w:lang w:eastAsia="zh-CN"/>
-        </w:rPr>
-        <w:t xml:space="preserve">Once </w:t>
+    </w:p>
+    <w:p>
+      <w:pPr>
+        <w:pStyle w:val="ListParagraph"/>
+        <w:shd w:val="clear" w:color="auto" w:fill="FFFFFF"/>
+        <w:spacing w:before="100" w:beforeAutospacing="1" w:after="100" w:afterAutospacing="1"/>
+        <w:rPr>
+          <w:rFonts w:eastAsia="Times New Roman" w:cs="Arial"/>
+          <w:color w:val="24292E"/>
+          <w:lang w:eastAsia="zh-CN"/>
+        </w:rPr>
+      </w:pPr>
+      <w:r>
+        <w:rPr>
+          <w:rFonts w:eastAsia="Times New Roman" w:cs="Arial"/>
+          <w:color w:val="24292E"/>
+          <w:lang w:eastAsia="zh-CN"/>
+        </w:rPr>
+        <w:t xml:space="preserve">Here is an example of event message structure (also uses json format as S3 event) from HDFS </w:t>
       </w:r>
       <w:proofErr w:type="spellStart"/>
       <w:r>
@@ -17926,7 +17885,7 @@
           <w:color w:val="24292E"/>
           <w:lang w:eastAsia="zh-CN"/>
         </w:rPr>
-        <w:t>Nifi</w:t>
+        <w:t>iNotify</w:t>
       </w:r>
       <w:proofErr w:type="spellEnd"/>
       <w:r>
@@ -17935,17 +17894,89 @@
           <w:color w:val="24292E"/>
           <w:lang w:eastAsia="zh-CN"/>
         </w:rPr>
-        <w:t xml:space="preserve"> processors run, it functions as a live event monitor, any registered HDFS storage operations like create/append a file etc. will cause any event firing to the target system (Redis), then </w:t>
-      </w:r>
-      <w:r>
-        <w:rPr>
-          <w:rFonts w:eastAsia="Times New Roman" w:cs="Arial"/>
+        <w:t>:</w:t>
+      </w:r>
+    </w:p>
+    <w:p>
+      <w:pPr>
+        <w:pStyle w:val="ListParagraph"/>
+        <w:shd w:val="clear" w:color="auto" w:fill="FFFFFF"/>
+        <w:spacing w:before="100" w:beforeAutospacing="1" w:after="100" w:afterAutospacing="1"/>
+        <w:rPr>
+          <w:rFonts w:eastAsia="Times New Roman" w:cs="Arial"/>
+          <w:color w:val="24292E"/>
+          <w:lang w:eastAsia="zh-CN"/>
+        </w:rPr>
+      </w:pPr>
+      <w:r>
+        <w:rPr>
+          <w:rFonts w:eastAsia="Times New Roman" w:cs="Arial"/>
+          <w:noProof/>
           <w:color w:val="24292E"/>
           <w:lang w:eastAsia="zh-CN"/>
         </w:rPr>
         <w:lastRenderedPageBreak/>
-        <w:t xml:space="preserve">Caerus backend that was registered to listen these events will get automatic notification (callback) from the Redis, then it can invoke matched serverless UDFs on the HDFS storage side. </w:t>
-      </w:r>
+        <w:drawing>
+          <wp:inline distT="0" distB="0" distL="0" distR="0" wp14:anchorId="0F38230D" wp14:editId="07EBF120">
+            <wp:extent cx="6115685" cy="4447540"/>
+            <wp:effectExtent l="0" t="0" r="0" b="0"/>
+            <wp:docPr id="8" name="Picture 8"/>
+            <wp:cNvGraphicFramePr>
+              <a:graphicFrameLocks xmlns:a="http://schemas.openxmlformats.org/drawingml/2006/main" noChangeAspect="1"/>
+            </wp:cNvGraphicFramePr>
+            <a:graphic xmlns:a="http://schemas.openxmlformats.org/drawingml/2006/main">
+              <a:graphicData uri="http://schemas.openxmlformats.org/drawingml/2006/picture">
+                <pic:pic xmlns:pic="http://schemas.openxmlformats.org/drawingml/2006/picture">
+                  <pic:nvPicPr>
+                    <pic:cNvPr id="0" name="Picture 5"/>
+                    <pic:cNvPicPr>
+                      <a:picLocks noChangeAspect="1" noChangeArrowheads="1"/>
+                    </pic:cNvPicPr>
+                  </pic:nvPicPr>
+                  <pic:blipFill>
+                    <a:blip r:embed="rId32">
+                      <a:extLst>
+                        <a:ext uri="{28A0092B-C50C-407E-A947-70E740481C1C}">
+                          <a14:useLocalDpi xmlns:a14="http://schemas.microsoft.com/office/drawing/2010/main" val="0"/>
+                        </a:ext>
+                      </a:extLst>
+                    </a:blip>
+                    <a:srcRect/>
+                    <a:stretch>
+                      <a:fillRect/>
+                    </a:stretch>
+                  </pic:blipFill>
+                  <pic:spPr bwMode="auto">
+                    <a:xfrm>
+                      <a:off x="0" y="0"/>
+                      <a:ext cx="6115685" cy="4447540"/>
+                    </a:xfrm>
+                    <a:prstGeom prst="rect">
+                      <a:avLst/>
+                    </a:prstGeom>
+                    <a:noFill/>
+                    <a:ln>
+                      <a:noFill/>
+                    </a:ln>
+                  </pic:spPr>
+                </pic:pic>
+              </a:graphicData>
+            </a:graphic>
+          </wp:inline>
+        </w:drawing>
+      </w:r>
+    </w:p>
+    <w:p>
+      <w:pPr>
+        <w:pStyle w:val="ListParagraph"/>
+        <w:shd w:val="clear" w:color="auto" w:fill="FFFFFF"/>
+        <w:spacing w:before="100" w:beforeAutospacing="1" w:after="100" w:afterAutospacing="1"/>
+        <w:rPr>
+          <w:rFonts w:eastAsia="Times New Roman" w:cs="Arial"/>
+          <w:color w:val="24292E"/>
+          <w:lang w:eastAsia="zh-CN"/>
+        </w:rPr>
+      </w:pPr>
     </w:p>
     <w:p>
       <w:pPr>
@@ -18531,6 +18562,7 @@
           <w:color w:val="24292E"/>
           <w:lang w:eastAsia="zh-CN"/>
         </w:rPr>
+        <w:lastRenderedPageBreak/>
         <w:t>Any exception and critical error during the entire process will be logged into logs of related Caerus services</w:t>
       </w:r>
       <w:r>
@@ -18615,13 +18647,13 @@
         </w:rPr>
         <w:object w:dxaOrig="9530" w:dyaOrig="5349" w14:anchorId="6B3799E8">
           <v:shape id="_x0000_i1026" type="#_x0000_t75" style="width:476.35pt;height:267.25pt" o:ole="" o:bordertopcolor="this" o:borderleftcolor="this" o:borderbottomcolor="this" o:borderrightcolor="this">
-            <v:imagedata r:id="rId29" o:title=""/>
+            <v:imagedata r:id="rId33" o:title=""/>
             <w10:bordertop type="single" width="4" shadow="t"/>
             <w10:borderleft type="single" width="4" shadow="t"/>
             <w10:borderbottom type="single" width="4" shadow="t"/>
             <w10:borderright type="single" width="4" shadow="t"/>
           </v:shape>
-          <o:OLEObject Type="Embed" ProgID="PowerPoint.Slide.12" ShapeID="_x0000_i1026" DrawAspect="Content" ObjectID="_1689164877" r:id="rId30"/>
+          <o:OLEObject Type="Embed" ProgID="PowerPoint.Slide.12" ShapeID="_x0000_i1026" DrawAspect="Content" ObjectID="_1689764901" r:id="rId34"/>
         </w:object>
       </w:r>
     </w:p>
@@ -18629,31 +18661,18 @@
       <w:pPr>
         <w:pStyle w:val="Caption"/>
       </w:pPr>
-      <w:bookmarkStart w:id="39" w:name="_Toc78551898"/>
+      <w:bookmarkStart w:id="39" w:name="_Toc79152139"/>
       <w:r>
         <w:t xml:space="preserve">Figure </w:t>
       </w:r>
-      <w:r>
-        <w:fldChar w:fldCharType="begin"/>
-      </w:r>
-      <w:r>
-        <w:instrText xml:space="preserve"> SEQ Figure \* ARABIC </w:instrText>
-      </w:r>
-      <w:r>
-        <w:fldChar w:fldCharType="separate"/>
-      </w:r>
-      <w:r>
-        <w:rPr>
-          <w:noProof/>
-        </w:rPr>
-        <w:t>3</w:t>
-      </w:r>
-      <w:r>
-        <w:rPr>
-          <w:noProof/>
-        </w:rPr>
-        <w:fldChar w:fldCharType="end"/>
-      </w:r>
+      <w:fldSimple w:instr=" SEQ Figure \* ARABIC ">
+        <w:r>
+          <w:rPr>
+            <w:noProof/>
+          </w:rPr>
+          <w:t>3</w:t>
+        </w:r>
+      </w:fldSimple>
       <w:r>
         <w:t>.</w:t>
       </w:r>
@@ -18680,7 +18699,6 @@
           <w:szCs w:val="22"/>
           <w:lang w:eastAsia="zh-CN"/>
         </w:rPr>
-        <w:lastRenderedPageBreak/>
         <w:tab/>
       </w:r>
     </w:p>
@@ -18693,7 +18711,7 @@
           <w:lang w:eastAsia="zh-CN"/>
         </w:rPr>
       </w:pPr>
-      <w:bookmarkStart w:id="40" w:name="_Toc78551861"/>
+      <w:bookmarkStart w:id="40" w:name="_Toc79152102"/>
       <w:r>
         <w:rPr>
           <w:lang w:eastAsia="zh-CN"/>
@@ -19118,6 +19136,7 @@
           <w:color w:val="24292E"/>
           <w:lang w:eastAsia="zh-CN"/>
         </w:rPr>
+        <w:lastRenderedPageBreak/>
         <w:t>I</w:t>
       </w:r>
       <w:r>
@@ -19362,13 +19381,13 @@
         </w:rPr>
         <w:object w:dxaOrig="7200" w:dyaOrig="4050" w14:anchorId="6CD42EA1">
           <v:shape id="_x0000_i1027" type="#_x0000_t75" style="width:5in;height:202.75pt" o:ole="" o:bordertopcolor="this" o:borderleftcolor="this" o:borderbottomcolor="this" o:borderrightcolor="this">
-            <v:imagedata r:id="rId31" o:title=""/>
+            <v:imagedata r:id="rId35" o:title=""/>
             <w10:bordertop type="single" width="4" shadow="t"/>
             <w10:borderleft type="single" width="4" shadow="t"/>
             <w10:borderbottom type="single" width="4" shadow="t"/>
             <w10:borderright type="single" width="4" shadow="t"/>
           </v:shape>
-          <o:OLEObject Type="Embed" ProgID="PowerPoint.Slide.12" ShapeID="_x0000_i1027" DrawAspect="Content" ObjectID="_1689164878" r:id="rId32"/>
+          <o:OLEObject Type="Embed" ProgID="PowerPoint.Slide.12" ShapeID="_x0000_i1027" DrawAspect="Content" ObjectID="_1689764902" r:id="rId36"/>
         </w:object>
       </w:r>
     </w:p>
@@ -19376,31 +19395,18 @@
       <w:pPr>
         <w:pStyle w:val="Caption"/>
       </w:pPr>
-      <w:bookmarkStart w:id="41" w:name="_Toc78551899"/>
+      <w:bookmarkStart w:id="41" w:name="_Toc79152140"/>
       <w:r>
         <w:t xml:space="preserve">Figure </w:t>
       </w:r>
-      <w:r>
-        <w:fldChar w:fldCharType="begin"/>
-      </w:r>
-      <w:r>
-        <w:instrText xml:space="preserve"> SEQ Figure \* ARABIC </w:instrText>
-      </w:r>
-      <w:r>
-        <w:fldChar w:fldCharType="separate"/>
-      </w:r>
-      <w:r>
-        <w:rPr>
-          <w:noProof/>
-        </w:rPr>
-        <w:t>4</w:t>
-      </w:r>
-      <w:r>
-        <w:rPr>
-          <w:noProof/>
-        </w:rPr>
-        <w:fldChar w:fldCharType="end"/>
-      </w:r>
+      <w:fldSimple w:instr=" SEQ Figure \* ARABIC ">
+        <w:r>
+          <w:rPr>
+            <w:noProof/>
+          </w:rPr>
+          <w:t>4</w:t>
+        </w:r>
+      </w:fldSimple>
       <w:r>
         <w:t>. Direct Invocation of UDF</w:t>
       </w:r>
@@ -19415,7 +19421,7 @@
           <w:lang w:eastAsia="zh-CN"/>
         </w:rPr>
       </w:pPr>
-      <w:bookmarkStart w:id="42" w:name="_Toc78551862"/>
+      <w:bookmarkStart w:id="42" w:name="_Toc79152103"/>
       <w:r>
         <w:rPr>
           <w:lang w:eastAsia="zh-CN"/>
@@ -19493,7 +19499,6 @@
           <w:color w:val="24292E"/>
           <w:lang w:eastAsia="zh-CN"/>
         </w:rPr>
-        <w:lastRenderedPageBreak/>
         <w:t>Same as 3.1.1</w:t>
       </w:r>
       <w:r>
@@ -19966,11 +19971,12 @@
           <w:lang w:eastAsia="zh-CN"/>
         </w:rPr>
       </w:pPr>
-      <w:bookmarkStart w:id="43" w:name="_Toc78551863"/>
-      <w:r>
-        <w:rPr>
-          <w:lang w:eastAsia="zh-CN"/>
-        </w:rPr>
+      <w:bookmarkStart w:id="43" w:name="_Toc79152104"/>
+      <w:r>
+        <w:rPr>
+          <w:lang w:eastAsia="zh-CN"/>
+        </w:rPr>
+        <w:lastRenderedPageBreak/>
         <w:t xml:space="preserve">Programmable Storage – Direct Invocation of UDF Workflow </w:t>
       </w:r>
       <w:r>
@@ -20318,7 +20324,7 @@
           <w:lang w:eastAsia="zh-CN"/>
         </w:rPr>
       </w:pPr>
-      <w:bookmarkStart w:id="44" w:name="_Toc78551864"/>
+      <w:bookmarkStart w:id="44" w:name="_Toc79152105"/>
       <w:r>
         <w:rPr>
           <w:lang w:eastAsia="zh-CN"/>
@@ -20572,7 +20578,7 @@
         </w:rPr>
         <w:t xml:space="preserve"> this Spark-SQL-Macros approach: </w:t>
       </w:r>
-      <w:hyperlink r:id="rId33" w:history="1">
+      <w:hyperlink r:id="rId37" w:history="1">
         <w:r>
           <w:rPr>
             <w:rStyle w:val="Hyperlink"/>
@@ -20626,7 +20632,7 @@
           <w:lang w:eastAsia="zh-CN"/>
         </w:rPr>
       </w:pPr>
-      <w:hyperlink r:id="rId34" w:history="1">
+      <w:hyperlink r:id="rId38" w:history="1">
         <w:r>
           <w:rPr>
             <w:rStyle w:val="Hyperlink"/>
@@ -20652,7 +20658,7 @@
           <w:lang w:eastAsia="zh-CN"/>
         </w:rPr>
       </w:pPr>
-      <w:hyperlink r:id="rId35" w:history="1">
+      <w:hyperlink r:id="rId39" w:history="1">
         <w:r>
           <w:rPr>
             <w:rStyle w:val="Hyperlink"/>
@@ -20678,7 +20684,7 @@
           <w:lang w:eastAsia="zh-CN"/>
         </w:rPr>
       </w:pPr>
-      <w:hyperlink r:id="rId36" w:history="1">
+      <w:hyperlink r:id="rId40" w:history="1">
         <w:r>
           <w:rPr>
             <w:rStyle w:val="Hyperlink"/>
@@ -20704,7 +20710,7 @@
           <w:lang w:eastAsia="zh-CN"/>
         </w:rPr>
       </w:pPr>
-      <w:hyperlink r:id="rId37" w:history="1">
+      <w:hyperlink r:id="rId41" w:history="1">
         <w:r>
           <w:rPr>
             <w:rStyle w:val="Hyperlink"/>
@@ -20760,37 +20766,7 @@
           <w:color w:val="24292E"/>
           <w:lang w:eastAsia="zh-CN"/>
         </w:rPr>
-        <w:t xml:space="preserve"> </w:t>
-      </w:r>
-      <w:r>
-        <w:rPr>
-          <w:rFonts w:eastAsia="Times New Roman" w:cs="Arial"/>
-          <w:b/>
-          <w:bCs/>
-          <w:color w:val="24292E"/>
-          <w:lang w:eastAsia="zh-CN"/>
-        </w:rPr>
-        <w:t>–</w:t>
-      </w:r>
-      <w:r>
-        <w:rPr>
-          <w:rFonts w:eastAsia="Times New Roman" w:cs="Arial"/>
-          <w:b/>
-          <w:bCs/>
-          <w:color w:val="24292E"/>
-          <w:lang w:eastAsia="zh-CN"/>
-        </w:rPr>
-        <w:t xml:space="preserve"> </w:t>
-      </w:r>
-      <w:r>
-        <w:rPr>
-          <w:rFonts w:eastAsia="Times New Roman" w:cs="Arial"/>
-          <w:b/>
-          <w:bCs/>
-          <w:color w:val="24292E"/>
-          <w:lang w:eastAsia="zh-CN"/>
-        </w:rPr>
-        <w:t xml:space="preserve">Advanced Use Cases like DL, </w:t>
+        <w:t xml:space="preserve"> – Advanced Use Cases like DL, </w:t>
       </w:r>
       <w:proofErr w:type="spellStart"/>
       <w:r>
@@ -20904,6 +20880,7 @@
           <w:color w:val="24292E"/>
           <w:lang w:eastAsia="zh-CN"/>
         </w:rPr>
+        <w:lastRenderedPageBreak/>
         <w:t>B</w:t>
       </w:r>
       <w:r>
@@ -20914,7 +20891,7 @@
         </w:rPr>
         <w:t xml:space="preserve">elow is an example of </w:t>
       </w:r>
-      <w:hyperlink r:id="rId38" w:history="1">
+      <w:hyperlink r:id="rId42" w:history="1">
         <w:r>
           <w:rPr>
             <w:rStyle w:val="Hyperlink"/>
@@ -20956,7 +20933,7 @@
         </w:rPr>
         <w:t xml:space="preserve"> (</w:t>
       </w:r>
-      <w:hyperlink r:id="rId39" w:history="1">
+      <w:hyperlink r:id="rId43" w:history="1">
         <w:r>
           <w:rPr>
             <w:rStyle w:val="Hyperlink"/>
@@ -21025,7 +21002,7 @@
                     </pic:cNvPicPr>
                   </pic:nvPicPr>
                   <pic:blipFill>
-                    <a:blip r:embed="rId40" r:link="rId41">
+                    <a:blip r:embed="rId44" r:link="rId45">
                       <a:extLst>
                         <a:ext uri="{28A0092B-C50C-407E-A947-70E740481C1C}">
                           <a14:useLocalDpi xmlns:a14="http://schemas.microsoft.com/office/drawing/2010/main" val="0"/>
@@ -21187,9 +21164,8 @@
       <w:pPr>
         <w:pStyle w:val="Heading2"/>
       </w:pPr>
-      <w:bookmarkStart w:id="45" w:name="_Toc78551865"/>
-      <w:r>
-        <w:lastRenderedPageBreak/>
+      <w:bookmarkStart w:id="45" w:name="_Toc79152106"/>
+      <w:r>
         <w:t xml:space="preserve">Deployment </w:t>
       </w:r>
       <w:r>
@@ -21553,7 +21529,7 @@
         </w:rPr>
         <w:t xml:space="preserve"> repo </w:t>
       </w:r>
-      <w:hyperlink r:id="rId42" w:history="1">
+      <w:hyperlink r:id="rId46" w:history="1">
         <w:r>
           <w:rPr>
             <w:rStyle w:val="Hyperlink"/>
@@ -21572,8 +21548,9 @@
       <w:pPr>
         <w:pStyle w:val="Heading2"/>
       </w:pPr>
-      <w:bookmarkStart w:id="46" w:name="_Toc78551866"/>
-      <w:r>
+      <w:bookmarkStart w:id="46" w:name="_Toc79152107"/>
+      <w:r>
+        <w:lastRenderedPageBreak/>
         <w:t>Network Architecture</w:t>
       </w:r>
       <w:bookmarkEnd w:id="46"/>
@@ -21653,7 +21630,7 @@
       <w:pPr>
         <w:pStyle w:val="Heading2"/>
       </w:pPr>
-      <w:bookmarkStart w:id="47" w:name="_Toc78551867"/>
+      <w:bookmarkStart w:id="47" w:name="_Toc79152108"/>
       <w:r>
         <w:t>Data Architecture</w:t>
       </w:r>
@@ -21694,7 +21671,7 @@
         </w:rPr>
         <w:t xml:space="preserve">is listed as </w:t>
       </w:r>
-      <w:hyperlink r:id="rId43" w:history="1">
+      <w:hyperlink r:id="rId47" w:history="1">
         <w:r>
           <w:rPr>
             <w:rStyle w:val="Hyperlink"/>
@@ -21761,7 +21738,7 @@
                     </pic:cNvPicPr>
                   </pic:nvPicPr>
                   <pic:blipFill>
-                    <a:blip r:embed="rId44">
+                    <a:blip r:embed="rId48">
                       <a:extLst>
                         <a:ext uri="{28A0092B-C50C-407E-A947-70E740481C1C}">
                           <a14:useLocalDpi xmlns:a14="http://schemas.microsoft.com/office/drawing/2010/main" val="0"/>
@@ -21834,7 +21811,7 @@
         </w:rPr>
         <w:t xml:space="preserve"> with data schema defined in </w:t>
       </w:r>
-      <w:hyperlink r:id="rId45" w:history="1">
+      <w:hyperlink r:id="rId49" w:history="1">
         <w:r>
           <w:rPr>
             <w:rStyle w:val="Hyperlink"/>
@@ -21861,7 +21838,6 @@
         <w:rPr>
           <w:noProof/>
         </w:rPr>
-        <w:lastRenderedPageBreak/>
         <w:drawing>
           <wp:inline distT="0" distB="0" distL="0" distR="0" wp14:anchorId="56EE153F" wp14:editId="78AE1EBD">
             <wp:extent cx="6105525" cy="3384550"/>
@@ -21880,7 +21856,7 @@
                     </pic:cNvPicPr>
                   </pic:nvPicPr>
                   <pic:blipFill>
-                    <a:blip r:embed="rId46">
+                    <a:blip r:embed="rId50">
                       <a:extLst>
                         <a:ext uri="{28A0092B-C50C-407E-A947-70E740481C1C}">
                           <a14:useLocalDpi xmlns:a14="http://schemas.microsoft.com/office/drawing/2010/main" val="0"/>
@@ -21923,11 +21899,12 @@
         </w:rPr>
       </w:pPr>
       <w:bookmarkStart w:id="48" w:name="_Toc207164893"/>
-      <w:bookmarkStart w:id="49" w:name="_Toc78551868"/>
+      <w:bookmarkStart w:id="49" w:name="_Toc79152109"/>
       <w:r>
         <w:rPr>
           <w:snapToGrid w:val="0"/>
         </w:rPr>
+        <w:lastRenderedPageBreak/>
         <w:t>Design Decomposition</w:t>
       </w:r>
       <w:bookmarkEnd w:id="49"/>
@@ -22013,7 +21990,7 @@
       <w:pPr>
         <w:pStyle w:val="Heading2"/>
       </w:pPr>
-      <w:bookmarkStart w:id="50" w:name="_Toc78551869"/>
+      <w:bookmarkStart w:id="50" w:name="_Toc79152110"/>
       <w:r>
         <w:t>Caerus NDP Service</w:t>
       </w:r>
@@ -22089,7 +22066,7 @@
           <w:lang w:eastAsia="zh-CN"/>
         </w:rPr>
       </w:pPr>
-      <w:bookmarkStart w:id="51" w:name="_Toc78551870"/>
+      <w:bookmarkStart w:id="51" w:name="_Toc79152111"/>
       <w:r>
         <w:rPr>
           <w:lang w:eastAsia="zh-CN"/>
@@ -22277,12 +22254,11 @@
           <w:lang w:eastAsia="zh-CN"/>
         </w:rPr>
       </w:pPr>
-      <w:bookmarkStart w:id="52" w:name="_Toc78551871"/>
-      <w:r>
-        <w:rPr>
-          <w:lang w:eastAsia="zh-CN"/>
-        </w:rPr>
-        <w:lastRenderedPageBreak/>
+      <w:bookmarkStart w:id="52" w:name="_Toc79152112"/>
+      <w:r>
+        <w:rPr>
+          <w:lang w:eastAsia="zh-CN"/>
+        </w:rPr>
         <w:t>Outputs</w:t>
       </w:r>
       <w:bookmarkEnd w:id="52"/>
@@ -22472,7 +22448,7 @@
           <w:lang w:eastAsia="zh-CN"/>
         </w:rPr>
       </w:pPr>
-      <w:bookmarkStart w:id="53" w:name="_Toc78551872"/>
+      <w:bookmarkStart w:id="53" w:name="_Toc79152113"/>
       <w:r>
         <w:rPr>
           <w:lang w:eastAsia="zh-CN"/>
@@ -22804,6 +22780,7 @@
           <w:color w:val="24292E"/>
           <w:lang w:eastAsia="zh-CN"/>
         </w:rPr>
+        <w:lastRenderedPageBreak/>
         <w:drawing>
           <wp:inline distT="0" distB="0" distL="0" distR="0" wp14:anchorId="1F19EE6F" wp14:editId="0B39B3B7">
             <wp:extent cx="5210175" cy="428625"/>
@@ -22822,7 +22799,7 @@
                     </pic:cNvPicPr>
                   </pic:nvPicPr>
                   <pic:blipFill>
-                    <a:blip r:embed="rId47">
+                    <a:blip r:embed="rId51">
                       <a:extLst>
                         <a:ext uri="{28A0092B-C50C-407E-A947-70E740481C1C}">
                           <a14:useLocalDpi xmlns:a14="http://schemas.microsoft.com/office/drawing/2010/main" val="0"/>
@@ -23290,7 +23267,7 @@
                     </pic:cNvPicPr>
                   </pic:nvPicPr>
                   <pic:blipFill>
-                    <a:blip r:embed="rId48">
+                    <a:blip r:embed="rId52">
                       <a:extLst>
                         <a:ext uri="{28A0092B-C50C-407E-A947-70E740481C1C}">
                           <a14:useLocalDpi xmlns:a14="http://schemas.microsoft.com/office/drawing/2010/main" val="0"/>
@@ -23327,31 +23304,18 @@
         <w:pStyle w:val="Caption"/>
         <w:jc w:val="both"/>
       </w:pPr>
-      <w:bookmarkStart w:id="54" w:name="_Toc78551900"/>
+      <w:bookmarkStart w:id="54" w:name="_Toc79152141"/>
       <w:r>
         <w:t xml:space="preserve">Figure </w:t>
       </w:r>
-      <w:r>
-        <w:fldChar w:fldCharType="begin"/>
-      </w:r>
-      <w:r>
-        <w:instrText xml:space="preserve"> SEQ Figure \* ARABIC </w:instrText>
-      </w:r>
-      <w:r>
-        <w:fldChar w:fldCharType="separate"/>
-      </w:r>
-      <w:r>
-        <w:rPr>
-          <w:noProof/>
-        </w:rPr>
-        <w:t>5</w:t>
-      </w:r>
-      <w:r>
-        <w:rPr>
-          <w:noProof/>
-        </w:rPr>
-        <w:fldChar w:fldCharType="end"/>
-      </w:r>
+      <w:fldSimple w:instr=" SEQ Figure \* ARABIC ">
+        <w:r>
+          <w:rPr>
+            <w:noProof/>
+          </w:rPr>
+          <w:t>5</w:t>
+        </w:r>
+      </w:fldSimple>
       <w:r>
         <w:t>. Caerus NDP Service</w:t>
       </w:r>
@@ -23359,7 +23323,6 @@
     </w:p>
     <w:p>
       <w:r>
-        <w:lastRenderedPageBreak/>
         <w:tab/>
         <w:t>Typical resource file will look like this:</w:t>
       </w:r>
@@ -23393,7 +23356,7 @@
                     </pic:cNvPicPr>
                   </pic:nvPicPr>
                   <pic:blipFill>
-                    <a:blip r:embed="rId49">
+                    <a:blip r:embed="rId53">
                       <a:extLst>
                         <a:ext uri="{28A0092B-C50C-407E-A947-70E740481C1C}">
                           <a14:useLocalDpi xmlns:a14="http://schemas.microsoft.com/office/drawing/2010/main" val="0"/>
@@ -23541,7 +23504,7 @@
                     </pic:cNvPicPr>
                   </pic:nvPicPr>
                   <pic:blipFill>
-                    <a:blip r:embed="rId50">
+                    <a:blip r:embed="rId54">
                       <a:extLst>
                         <a:ext uri="{28A0092B-C50C-407E-A947-70E740481C1C}">
                           <a14:useLocalDpi xmlns:a14="http://schemas.microsoft.com/office/drawing/2010/main" val="0"/>
@@ -23577,31 +23540,18 @@
       <w:pPr>
         <w:pStyle w:val="Caption"/>
       </w:pPr>
-      <w:bookmarkStart w:id="55" w:name="_Toc78551901"/>
+      <w:bookmarkStart w:id="55" w:name="_Toc79152142"/>
       <w:r>
         <w:t xml:space="preserve">Figure </w:t>
       </w:r>
-      <w:r>
-        <w:fldChar w:fldCharType="begin"/>
-      </w:r>
-      <w:r>
-        <w:instrText xml:space="preserve"> SEQ Figure \* ARABIC </w:instrText>
-      </w:r>
-      <w:r>
-        <w:fldChar w:fldCharType="separate"/>
-      </w:r>
-      <w:r>
-        <w:rPr>
-          <w:noProof/>
-        </w:rPr>
-        <w:t>6</w:t>
-      </w:r>
-      <w:r>
-        <w:rPr>
-          <w:noProof/>
-        </w:rPr>
-        <w:fldChar w:fldCharType="end"/>
-      </w:r>
+      <w:fldSimple w:instr=" SEQ Figure \* ARABIC ">
+        <w:r>
+          <w:rPr>
+            <w:noProof/>
+          </w:rPr>
+          <w:t>6</w:t>
+        </w:r>
+      </w:fldSimple>
       <w:r>
         <w:t>. Caerus NDP Service Class Diagram</w:t>
       </w:r>
@@ -23654,7 +23604,7 @@
       <w:pPr>
         <w:pStyle w:val="Heading2"/>
       </w:pPr>
-      <w:bookmarkStart w:id="56" w:name="_Toc78551873"/>
+      <w:bookmarkStart w:id="56" w:name="_Toc79152114"/>
       <w:r>
         <w:lastRenderedPageBreak/>
         <w:t>Caerus UDF Service</w:t>
@@ -23797,7 +23747,7 @@
           <w:lang w:eastAsia="zh-CN"/>
         </w:rPr>
       </w:pPr>
-      <w:bookmarkStart w:id="57" w:name="_Toc78551874"/>
+      <w:bookmarkStart w:id="57" w:name="_Toc79152115"/>
       <w:r>
         <w:rPr>
           <w:lang w:eastAsia="zh-CN"/>
@@ -23857,7 +23807,7 @@
           <w:lang w:eastAsia="zh-CN"/>
         </w:rPr>
       </w:pPr>
-      <w:bookmarkStart w:id="58" w:name="_Toc78551875"/>
+      <w:bookmarkStart w:id="58" w:name="_Toc79152116"/>
       <w:r>
         <w:rPr>
           <w:lang w:eastAsia="zh-CN"/>
@@ -23957,7 +23907,7 @@
           <w:lang w:eastAsia="zh-CN"/>
         </w:rPr>
       </w:pPr>
-      <w:bookmarkStart w:id="59" w:name="_Toc78551876"/>
+      <w:bookmarkStart w:id="59" w:name="_Toc79152117"/>
       <w:r>
         <w:rPr>
           <w:lang w:eastAsia="zh-CN"/>
@@ -24113,7 +24063,7 @@
                     </pic:cNvPicPr>
                   </pic:nvPicPr>
                   <pic:blipFill>
-                    <a:blip r:embed="rId51">
+                    <a:blip r:embed="rId55">
                       <a:extLst>
                         <a:ext uri="{28A0092B-C50C-407E-A947-70E740481C1C}">
                           <a14:useLocalDpi xmlns:a14="http://schemas.microsoft.com/office/drawing/2010/main" val="0"/>
@@ -24149,31 +24099,18 @@
       <w:pPr>
         <w:pStyle w:val="Caption"/>
       </w:pPr>
-      <w:bookmarkStart w:id="60" w:name="_Toc78551902"/>
+      <w:bookmarkStart w:id="60" w:name="_Toc79152143"/>
       <w:r>
         <w:t xml:space="preserve">Figure </w:t>
       </w:r>
-      <w:r>
-        <w:fldChar w:fldCharType="begin"/>
-      </w:r>
-      <w:r>
-        <w:instrText xml:space="preserve"> SEQ Figure \* ARABIC </w:instrText>
-      </w:r>
-      <w:r>
-        <w:fldChar w:fldCharType="separate"/>
-      </w:r>
-      <w:r>
-        <w:rPr>
-          <w:noProof/>
-        </w:rPr>
-        <w:t>7</w:t>
-      </w:r>
-      <w:r>
-        <w:rPr>
-          <w:noProof/>
-        </w:rPr>
-        <w:fldChar w:fldCharType="end"/>
-      </w:r>
+      <w:fldSimple w:instr=" SEQ Figure \* ARABIC ">
+        <w:r>
+          <w:rPr>
+            <w:noProof/>
+          </w:rPr>
+          <w:t>7</w:t>
+        </w:r>
+      </w:fldSimple>
       <w:r>
         <w:t xml:space="preserve">. </w:t>
       </w:r>
@@ -24186,7 +24123,7 @@
       <w:pPr>
         <w:pStyle w:val="Heading2"/>
       </w:pPr>
-      <w:bookmarkStart w:id="61" w:name="_Toc78551877"/>
+      <w:bookmarkStart w:id="61" w:name="_Toc79152118"/>
       <w:r>
         <w:lastRenderedPageBreak/>
         <w:t>Caerus Event Listener Service</w:t>
@@ -24255,7 +24192,7 @@
           <w:lang w:eastAsia="zh-CN"/>
         </w:rPr>
       </w:pPr>
-      <w:bookmarkStart w:id="62" w:name="_Toc78551878"/>
+      <w:bookmarkStart w:id="62" w:name="_Toc79152119"/>
       <w:r>
         <w:rPr>
           <w:lang w:eastAsia="zh-CN"/>
@@ -24337,7 +24274,7 @@
           <w:lang w:eastAsia="zh-CN"/>
         </w:rPr>
       </w:pPr>
-      <w:bookmarkStart w:id="63" w:name="_Toc78551879"/>
+      <w:bookmarkStart w:id="63" w:name="_Toc79152120"/>
       <w:r>
         <w:rPr>
           <w:lang w:eastAsia="zh-CN"/>
@@ -24437,7 +24374,7 @@
           <w:lang w:eastAsia="zh-CN"/>
         </w:rPr>
       </w:pPr>
-      <w:bookmarkStart w:id="64" w:name="_Toc78551880"/>
+      <w:bookmarkStart w:id="64" w:name="_Toc79152121"/>
       <w:r>
         <w:rPr>
           <w:lang w:eastAsia="zh-CN"/>
@@ -24955,7 +24892,7 @@
                     </pic:cNvPicPr>
                   </pic:nvPicPr>
                   <pic:blipFill>
-                    <a:blip r:embed="rId52">
+                    <a:blip r:embed="rId56">
                       <a:extLst>
                         <a:ext uri="{28A0092B-C50C-407E-A947-70E740481C1C}">
                           <a14:useLocalDpi xmlns:a14="http://schemas.microsoft.com/office/drawing/2010/main" val="0"/>
@@ -24991,31 +24928,18 @@
       <w:pPr>
         <w:pStyle w:val="Caption"/>
       </w:pPr>
-      <w:bookmarkStart w:id="65" w:name="_Toc78551903"/>
+      <w:bookmarkStart w:id="65" w:name="_Toc79152144"/>
       <w:r>
         <w:t xml:space="preserve">Figure </w:t>
       </w:r>
-      <w:r>
-        <w:fldChar w:fldCharType="begin"/>
-      </w:r>
-      <w:r>
-        <w:instrText xml:space="preserve"> SEQ Figure \* ARABIC </w:instrText>
-      </w:r>
-      <w:r>
-        <w:fldChar w:fldCharType="separate"/>
-      </w:r>
-      <w:r>
-        <w:rPr>
-          <w:noProof/>
-        </w:rPr>
-        <w:t>8</w:t>
-      </w:r>
-      <w:r>
-        <w:rPr>
-          <w:noProof/>
-        </w:rPr>
-        <w:fldChar w:fldCharType="end"/>
-      </w:r>
+      <w:fldSimple w:instr=" SEQ Figure \* ARABIC ">
+        <w:r>
+          <w:rPr>
+            <w:noProof/>
+          </w:rPr>
+          <w:t>8</w:t>
+        </w:r>
+      </w:fldSimple>
       <w:r>
         <w:t>. Caerus Event Listener Service</w:t>
       </w:r>
@@ -25025,7 +24949,7 @@
       <w:pPr>
         <w:pStyle w:val="Heading2"/>
       </w:pPr>
-      <w:bookmarkStart w:id="66" w:name="_Toc78551881"/>
+      <w:bookmarkStart w:id="66" w:name="_Toc79152122"/>
       <w:r>
         <w:t>Caerus UDF Registry Service</w:t>
       </w:r>
@@ -25153,7 +25077,7 @@
           <w:lang w:eastAsia="zh-CN"/>
         </w:rPr>
       </w:pPr>
-      <w:bookmarkStart w:id="67" w:name="_Toc78551882"/>
+      <w:bookmarkStart w:id="67" w:name="_Toc79152123"/>
       <w:r>
         <w:rPr>
           <w:lang w:eastAsia="zh-CN"/>
@@ -25229,7 +25153,7 @@
           <w:lang w:eastAsia="zh-CN"/>
         </w:rPr>
       </w:pPr>
-      <w:bookmarkStart w:id="68" w:name="_Toc78551883"/>
+      <w:bookmarkStart w:id="68" w:name="_Toc79152124"/>
       <w:r>
         <w:rPr>
           <w:lang w:eastAsia="zh-CN"/>
@@ -25281,7 +25205,7 @@
           <w:lang w:eastAsia="zh-CN"/>
         </w:rPr>
       </w:pPr>
-      <w:bookmarkStart w:id="69" w:name="_Toc78551884"/>
+      <w:bookmarkStart w:id="69" w:name="_Toc79152125"/>
       <w:r>
         <w:rPr>
           <w:lang w:eastAsia="zh-CN"/>
@@ -25818,7 +25742,7 @@
                     </pic:cNvPicPr>
                   </pic:nvPicPr>
                   <pic:blipFill>
-                    <a:blip r:embed="rId53">
+                    <a:blip r:embed="rId57">
                       <a:extLst>
                         <a:ext uri="{28A0092B-C50C-407E-A947-70E740481C1C}">
                           <a14:useLocalDpi xmlns:a14="http://schemas.microsoft.com/office/drawing/2010/main" val="0"/>
@@ -25854,31 +25778,18 @@
       <w:pPr>
         <w:pStyle w:val="Caption"/>
       </w:pPr>
-      <w:bookmarkStart w:id="70" w:name="_Toc78551904"/>
+      <w:bookmarkStart w:id="70" w:name="_Toc79152145"/>
       <w:r>
         <w:t xml:space="preserve">Figure </w:t>
       </w:r>
-      <w:r>
-        <w:fldChar w:fldCharType="begin"/>
-      </w:r>
-      <w:r>
-        <w:instrText xml:space="preserve"> SEQ Figure \* ARABIC </w:instrText>
-      </w:r>
-      <w:r>
-        <w:fldChar w:fldCharType="separate"/>
-      </w:r>
-      <w:r>
-        <w:rPr>
-          <w:noProof/>
-        </w:rPr>
-        <w:t>9</w:t>
-      </w:r>
-      <w:r>
-        <w:rPr>
-          <w:noProof/>
-        </w:rPr>
-        <w:fldChar w:fldCharType="end"/>
-      </w:r>
+      <w:fldSimple w:instr=" SEQ Figure \* ARABIC ">
+        <w:r>
+          <w:rPr>
+            <w:noProof/>
+          </w:rPr>
+          <w:t>9</w:t>
+        </w:r>
+      </w:fldSimple>
       <w:r>
         <w:t>. Caerus UDF Registry Service</w:t>
       </w:r>
@@ -25888,7 +25799,7 @@
       <w:pPr>
         <w:pStyle w:val="Heading2"/>
       </w:pPr>
-      <w:bookmarkStart w:id="71" w:name="_Toc78551885"/>
+      <w:bookmarkStart w:id="71" w:name="_Toc79152126"/>
       <w:r>
         <w:lastRenderedPageBreak/>
         <w:t>Caerus UDF Registry</w:t>
@@ -26006,7 +25917,7 @@
       <w:pPr>
         <w:pStyle w:val="Heading2"/>
       </w:pPr>
-      <w:bookmarkStart w:id="72" w:name="_Toc78551886"/>
+      <w:bookmarkStart w:id="72" w:name="_Toc79152127"/>
       <w:r>
         <w:t xml:space="preserve">Caerus </w:t>
       </w:r>
@@ -26434,7 +26345,7 @@
                     </pic:cNvPicPr>
                   </pic:nvPicPr>
                   <pic:blipFill>
-                    <a:blip r:embed="rId54">
+                    <a:blip r:embed="rId58">
                       <a:extLst>
                         <a:ext uri="{28A0092B-C50C-407E-A947-70E740481C1C}">
                           <a14:useLocalDpi xmlns:a14="http://schemas.microsoft.com/office/drawing/2010/main" val="0"/>
@@ -26470,31 +26381,18 @@
       <w:pPr>
         <w:pStyle w:val="Caption"/>
       </w:pPr>
-      <w:bookmarkStart w:id="73" w:name="_Toc78551905"/>
+      <w:bookmarkStart w:id="73" w:name="_Toc79152146"/>
       <w:r>
         <w:t xml:space="preserve">Figure </w:t>
       </w:r>
-      <w:r>
-        <w:fldChar w:fldCharType="begin"/>
-      </w:r>
-      <w:r>
-        <w:instrText xml:space="preserve"> SEQ Figure \* ARABIC </w:instrText>
-      </w:r>
-      <w:r>
-        <w:fldChar w:fldCharType="separate"/>
-      </w:r>
-      <w:r>
-        <w:rPr>
-          <w:noProof/>
-        </w:rPr>
-        <w:t>10</w:t>
-      </w:r>
-      <w:r>
-        <w:rPr>
-          <w:noProof/>
-        </w:rPr>
-        <w:fldChar w:fldCharType="end"/>
-      </w:r>
+      <w:fldSimple w:instr=" SEQ Figure \* ARABIC ">
+        <w:r>
+          <w:rPr>
+            <w:noProof/>
+          </w:rPr>
+          <w:t>10</w:t>
+        </w:r>
+      </w:fldSimple>
       <w:r>
         <w:t xml:space="preserve">. Caerus </w:t>
       </w:r>
@@ -26512,7 +26410,7 @@
       <w:pPr>
         <w:pStyle w:val="Heading2"/>
       </w:pPr>
-      <w:bookmarkStart w:id="74" w:name="_Toc78551887"/>
+      <w:bookmarkStart w:id="74" w:name="_Toc79152128"/>
       <w:r>
         <w:lastRenderedPageBreak/>
         <w:t>Caerus S3 CLI with UDF Support</w:t>
@@ -26723,7 +26621,7 @@
                     </pic:cNvPicPr>
                   </pic:nvPicPr>
                   <pic:blipFill>
-                    <a:blip r:embed="rId55">
+                    <a:blip r:embed="rId59">
                       <a:extLst>
                         <a:ext uri="{28A0092B-C50C-407E-A947-70E740481C1C}">
                           <a14:useLocalDpi xmlns:a14="http://schemas.microsoft.com/office/drawing/2010/main" val="0"/>
@@ -26759,31 +26657,18 @@
       <w:pPr>
         <w:pStyle w:val="Caption"/>
       </w:pPr>
-      <w:bookmarkStart w:id="75" w:name="_Toc78551906"/>
+      <w:bookmarkStart w:id="75" w:name="_Toc79152147"/>
       <w:r>
         <w:t xml:space="preserve">Figure </w:t>
       </w:r>
-      <w:r>
-        <w:fldChar w:fldCharType="begin"/>
-      </w:r>
-      <w:r>
-        <w:instrText xml:space="preserve"> SEQ Figure \* ARABIC </w:instrText>
-      </w:r>
-      <w:r>
-        <w:fldChar w:fldCharType="separate"/>
-      </w:r>
-      <w:r>
-        <w:rPr>
-          <w:noProof/>
-        </w:rPr>
-        <w:t>11</w:t>
-      </w:r>
-      <w:r>
-        <w:rPr>
-          <w:noProof/>
-        </w:rPr>
-        <w:fldChar w:fldCharType="end"/>
-      </w:r>
+      <w:fldSimple w:instr=" SEQ Figure \* ARABIC ">
+        <w:r>
+          <w:rPr>
+            <w:noProof/>
+          </w:rPr>
+          <w:t>11</w:t>
+        </w:r>
+      </w:fldSimple>
       <w:r>
         <w:t xml:space="preserve">. </w:t>
       </w:r>
@@ -26800,15 +26685,9 @@
       <w:pPr>
         <w:pStyle w:val="Heading2"/>
       </w:pPr>
-      <w:bookmarkStart w:id="76" w:name="_Toc78551888"/>
-      <w:r>
-        <w:t xml:space="preserve">Caerus </w:t>
-      </w:r>
-      <w:r>
-        <w:t>HDFS</w:t>
-      </w:r>
-      <w:r>
-        <w:t xml:space="preserve"> CLI with UDF Support</w:t>
+      <w:bookmarkStart w:id="76" w:name="_Toc79152129"/>
+      <w:r>
+        <w:t>Caerus HDFS CLI with UDF Support</w:t>
       </w:r>
       <w:bookmarkEnd w:id="76"/>
       <w:r>
@@ -26949,7 +26828,7 @@
       <w:pPr>
         <w:pStyle w:val="Heading2"/>
       </w:pPr>
-      <w:bookmarkStart w:id="77" w:name="_Toc78551889"/>
+      <w:bookmarkStart w:id="77" w:name="_Toc79152130"/>
       <w:r>
         <w:t>Caerus Sample UDF Functions</w:t>
       </w:r>
@@ -27197,7 +27076,7 @@
         </w:rPr>
         <w:t>/</w:t>
       </w:r>
-      <w:hyperlink r:id="rId56" w:history="1">
+      <w:hyperlink r:id="rId60" w:history="1">
         <w:r>
           <w:rPr>
             <w:rStyle w:val="Hyperlink"/>
@@ -27257,15 +27136,7 @@
           <w:color w:val="24292E"/>
           <w:lang w:eastAsia="zh-CN"/>
         </w:rPr>
-        <w:t>HDFS</w:t>
-      </w:r>
-      <w:r>
-        <w:rPr>
-          <w:rFonts w:eastAsia="Times New Roman" w:cs="Arial"/>
-          <w:color w:val="24292E"/>
-          <w:lang w:eastAsia="zh-CN"/>
-        </w:rPr>
-        <w:t xml:space="preserve"> UDF example: a</w:t>
+        <w:t>HDFS UDF example: a</w:t>
       </w:r>
       <w:r>
         <w:rPr>
@@ -27445,7 +27316,7 @@
         </w:rPr>
         <w:t>/</w:t>
       </w:r>
-      <w:hyperlink r:id="rId57" w:history="1">
+      <w:hyperlink r:id="rId61" w:history="1">
         <w:r>
           <w:rPr>
             <w:rStyle w:val="Hyperlink"/>
@@ -27472,16 +27343,7 @@
           <w:color w:val="24292E"/>
           <w:shd w:val="clear" w:color="auto" w:fill="FFFFFF"/>
         </w:rPr>
-        <w:t>thumbnail_serverless</w:t>
-      </w:r>
-      <w:r>
-        <w:rPr>
-          <w:rStyle w:val="Strong"/>
-          <w:rFonts w:ascii="Segoe UI" w:hAnsi="Segoe UI" w:cs="Segoe UI"/>
-          <w:color w:val="24292E"/>
-          <w:shd w:val="clear" w:color="auto" w:fill="FFFFFF"/>
-        </w:rPr>
-        <w:t>_hdfs</w:t>
+        <w:t>thumbnail_serverless_hdfs</w:t>
       </w:r>
       <w:proofErr w:type="spellEnd"/>
       <w:r>
@@ -27669,7 +27531,7 @@
         </w:rPr>
         <w:t>/</w:t>
       </w:r>
-      <w:hyperlink r:id="rId58" w:history="1">
+      <w:hyperlink r:id="rId62" w:history="1">
         <w:r>
           <w:rPr>
             <w:rStyle w:val="Hyperlink"/>
@@ -27688,7 +27550,7 @@
         </w:rPr>
         <w:t>/</w:t>
       </w:r>
-      <w:hyperlink r:id="rId59" w:history="1">
+      <w:hyperlink r:id="rId63" w:history="1">
         <w:r>
           <w:rPr>
             <w:rStyle w:val="Hyperlink"/>
@@ -27755,7 +27617,7 @@
           <w:color w:val="auto"/>
         </w:rPr>
       </w:pPr>
-      <w:bookmarkStart w:id="78" w:name="_Toc78551890"/>
+      <w:bookmarkStart w:id="78" w:name="_Toc79152131"/>
       <w:r>
         <w:rPr>
           <w:snapToGrid w:val="0"/>
@@ -27783,7 +27645,7 @@
         </w:rPr>
       </w:pPr>
       <w:bookmarkStart w:id="79" w:name="_Toc207164894"/>
-      <w:bookmarkStart w:id="80" w:name="_Toc78551891"/>
+      <w:bookmarkStart w:id="80" w:name="_Toc79152132"/>
       <w:r>
         <w:rPr>
           <w:bCs/>
@@ -27831,7 +27693,7 @@
         </w:rPr>
       </w:pPr>
       <w:bookmarkStart w:id="81" w:name="_Toc207164898"/>
-      <w:bookmarkStart w:id="82" w:name="_Toc78551892"/>
+      <w:bookmarkStart w:id="82" w:name="_Toc79152133"/>
       <w:bookmarkEnd w:id="79"/>
       <w:r>
         <w:rPr>
@@ -27957,7 +27819,7 @@
           <w:snapToGrid w:val="0"/>
         </w:rPr>
       </w:pPr>
-      <w:bookmarkStart w:id="83" w:name="_Toc78551893"/>
+      <w:bookmarkStart w:id="83" w:name="_Toc79152134"/>
       <w:r>
         <w:rPr>
           <w:snapToGrid w:val="0"/>
@@ -27994,7 +27856,7 @@
           <w:snapToGrid w:val="0"/>
         </w:rPr>
       </w:pPr>
-      <w:bookmarkStart w:id="84" w:name="_Toc78551894"/>
+      <w:bookmarkStart w:id="84" w:name="_Toc79152135"/>
       <w:r>
         <w:rPr>
           <w:snapToGrid w:val="0"/>
@@ -28071,7 +27933,7 @@
           <w:snapToGrid w:val="0"/>
         </w:rPr>
       </w:pPr>
-      <w:bookmarkStart w:id="85" w:name="_Toc78551895"/>
+      <w:bookmarkStart w:id="85" w:name="_Toc79152136"/>
       <w:r>
         <w:rPr>
           <w:snapToGrid w:val="0"/>
@@ -28128,9 +27990,9 @@
       </w:pPr>
     </w:p>
     <w:sectPr>
-      <w:headerReference w:type="default" r:id="rId60"/>
-      <w:footerReference w:type="default" r:id="rId61"/>
-      <w:headerReference w:type="first" r:id="rId62"/>
+      <w:headerReference w:type="default" r:id="rId64"/>
+      <w:footerReference w:type="default" r:id="rId65"/>
+      <w:headerReference w:type="first" r:id="rId66"/>
       <w:pgSz w:w="12240" w:h="15840"/>
       <w:pgMar w:top="1440" w:right="1080" w:bottom="1440" w:left="1526" w:header="720" w:footer="720" w:gutter="0"/>
       <w:pgNumType w:start="1"/>
@@ -28263,7 +28125,19 @@
       <w:rPr>
         <w:rStyle w:val="PageNumber"/>
       </w:rPr>
-      <w:t xml:space="preserve">.0 </w:t>
+      <w:t>.</w:t>
+    </w:r>
+    <w:r>
+      <w:rPr>
+        <w:rStyle w:val="PageNumber"/>
+      </w:rPr>
+      <w:t>1</w:t>
+    </w:r>
+    <w:r>
+      <w:rPr>
+        <w:rStyle w:val="PageNumber"/>
+      </w:rPr>
+      <w:t xml:space="preserve"> </w:t>
     </w:r>
     <w:r>
       <w:rPr>
@@ -30734,7 +30608,7 @@
   <w:abstractNum w:abstractNumId="26" w15:restartNumberingAfterBreak="0">
     <w:nsid w:val="447D301B"/>
     <w:multiLevelType w:val="multilevel"/>
-    <w:tmpl w:val="1148633A"/>
+    <w:tmpl w:val="0BBEF1D0"/>
     <w:lvl w:ilvl="0">
       <w:start w:val="1"/>
       <w:numFmt w:val="decimal"/>
@@ -31980,6 +31854,119 @@
     </w:lvl>
   </w:abstractNum>
   <w:abstractNum w:abstractNumId="38" w15:restartNumberingAfterBreak="0">
+    <w:nsid w:val="5FDF2F7F"/>
+    <w:multiLevelType w:val="hybridMultilevel"/>
+    <w:tmpl w:val="8ABA7E1E"/>
+    <w:lvl w:ilvl="0" w:tplc="0409000B">
+      <w:start w:val="1"/>
+      <w:numFmt w:val="bullet"/>
+      <w:lvlText w:val=""/>
+      <w:lvlJc w:val="left"/>
+      <w:pPr>
+        <w:ind w:left="360" w:hanging="360"/>
+      </w:pPr>
+      <w:rPr>
+        <w:rFonts w:ascii="Wingdings" w:hAnsi="Wingdings" w:hint="default"/>
+      </w:rPr>
+    </w:lvl>
+    <w:lvl w:ilvl="1" w:tplc="04090003" w:tentative="1">
+      <w:start w:val="1"/>
+      <w:numFmt w:val="bullet"/>
+      <w:lvlText w:val="o"/>
+      <w:lvlJc w:val="left"/>
+      <w:pPr>
+        <w:ind w:left="1080" w:hanging="360"/>
+      </w:pPr>
+      <w:rPr>
+        <w:rFonts w:ascii="Courier New" w:hAnsi="Courier New" w:cs="Courier New" w:hint="default"/>
+      </w:rPr>
+    </w:lvl>
+    <w:lvl w:ilvl="2" w:tplc="04090005" w:tentative="1">
+      <w:start w:val="1"/>
+      <w:numFmt w:val="bullet"/>
+      <w:lvlText w:val=""/>
+      <w:lvlJc w:val="left"/>
+      <w:pPr>
+        <w:ind w:left="1800" w:hanging="360"/>
+      </w:pPr>
+      <w:rPr>
+        <w:rFonts w:ascii="Wingdings" w:hAnsi="Wingdings" w:hint="default"/>
+      </w:rPr>
+    </w:lvl>
+    <w:lvl w:ilvl="3" w:tplc="04090001" w:tentative="1">
+      <w:start w:val="1"/>
+      <w:numFmt w:val="bullet"/>
+      <w:lvlText w:val=""/>
+      <w:lvlJc w:val="left"/>
+      <w:pPr>
+        <w:ind w:left="2520" w:hanging="360"/>
+      </w:pPr>
+      <w:rPr>
+        <w:rFonts w:ascii="Symbol" w:hAnsi="Symbol" w:hint="default"/>
+      </w:rPr>
+    </w:lvl>
+    <w:lvl w:ilvl="4" w:tplc="04090003" w:tentative="1">
+      <w:start w:val="1"/>
+      <w:numFmt w:val="bullet"/>
+      <w:lvlText w:val="o"/>
+      <w:lvlJc w:val="left"/>
+      <w:pPr>
+        <w:ind w:left="3240" w:hanging="360"/>
+      </w:pPr>
+      <w:rPr>
+        <w:rFonts w:ascii="Courier New" w:hAnsi="Courier New" w:cs="Courier New" w:hint="default"/>
+      </w:rPr>
+    </w:lvl>
+    <w:lvl w:ilvl="5" w:tplc="04090005" w:tentative="1">
+      <w:start w:val="1"/>
+      <w:numFmt w:val="bullet"/>
+      <w:lvlText w:val=""/>
+      <w:lvlJc w:val="left"/>
+      <w:pPr>
+        <w:ind w:left="3960" w:hanging="360"/>
+      </w:pPr>
+      <w:rPr>
+        <w:rFonts w:ascii="Wingdings" w:hAnsi="Wingdings" w:hint="default"/>
+      </w:rPr>
+    </w:lvl>
+    <w:lvl w:ilvl="6" w:tplc="04090001" w:tentative="1">
+      <w:start w:val="1"/>
+      <w:numFmt w:val="bullet"/>
+      <w:lvlText w:val=""/>
+      <w:lvlJc w:val="left"/>
+      <w:pPr>
+        <w:ind w:left="4680" w:hanging="360"/>
+      </w:pPr>
+      <w:rPr>
+        <w:rFonts w:ascii="Symbol" w:hAnsi="Symbol" w:hint="default"/>
+      </w:rPr>
+    </w:lvl>
+    <w:lvl w:ilvl="7" w:tplc="04090003" w:tentative="1">
+      <w:start w:val="1"/>
+      <w:numFmt w:val="bullet"/>
+      <w:lvlText w:val="o"/>
+      <w:lvlJc w:val="left"/>
+      <w:pPr>
+        <w:ind w:left="5400" w:hanging="360"/>
+      </w:pPr>
+      <w:rPr>
+        <w:rFonts w:ascii="Courier New" w:hAnsi="Courier New" w:cs="Courier New" w:hint="default"/>
+      </w:rPr>
+    </w:lvl>
+    <w:lvl w:ilvl="8" w:tplc="04090005" w:tentative="1">
+      <w:start w:val="1"/>
+      <w:numFmt w:val="bullet"/>
+      <w:lvlText w:val=""/>
+      <w:lvlJc w:val="left"/>
+      <w:pPr>
+        <w:ind w:left="6120" w:hanging="360"/>
+      </w:pPr>
+      <w:rPr>
+        <w:rFonts w:ascii="Wingdings" w:hAnsi="Wingdings" w:hint="default"/>
+      </w:rPr>
+    </w:lvl>
+  </w:abstractNum>
+  <w:abstractNum w:abstractNumId="39" w15:restartNumberingAfterBreak="0">
     <w:nsid w:val="61FA0F38"/>
     <w:multiLevelType w:val="multilevel"/>
     <w:tmpl w:val="F1CCA04E"/>
@@ -32128,7 +32115,7 @@
       </w:rPr>
     </w:lvl>
   </w:abstractNum>
-  <w:abstractNum w:abstractNumId="39" w15:restartNumberingAfterBreak="0">
+  <w:abstractNum w:abstractNumId="40" w15:restartNumberingAfterBreak="0">
     <w:nsid w:val="66052BB6"/>
     <w:multiLevelType w:val="hybridMultilevel"/>
     <w:tmpl w:val="8F16CDC4"/>
@@ -32217,7 +32204,7 @@
       </w:pPr>
     </w:lvl>
   </w:abstractNum>
-  <w:abstractNum w:abstractNumId="40" w15:restartNumberingAfterBreak="0">
+  <w:abstractNum w:abstractNumId="41" w15:restartNumberingAfterBreak="0">
     <w:nsid w:val="68A7191A"/>
     <w:multiLevelType w:val="multilevel"/>
     <w:tmpl w:val="426C7D10"/>
@@ -32330,7 +32317,7 @@
       </w:pPr>
     </w:lvl>
   </w:abstractNum>
-  <w:abstractNum w:abstractNumId="41" w15:restartNumberingAfterBreak="0">
+  <w:abstractNum w:abstractNumId="42" w15:restartNumberingAfterBreak="0">
     <w:nsid w:val="70704DD9"/>
     <w:multiLevelType w:val="multilevel"/>
     <w:tmpl w:val="85C441BC"/>
@@ -32390,7 +32377,7 @@
       <w:lvlJc w:val="left"/>
     </w:lvl>
   </w:abstractNum>
-  <w:abstractNum w:abstractNumId="42" w15:restartNumberingAfterBreak="0">
+  <w:abstractNum w:abstractNumId="43" w15:restartNumberingAfterBreak="0">
     <w:nsid w:val="70F4187C"/>
     <w:multiLevelType w:val="hybridMultilevel"/>
     <w:tmpl w:val="4762EF40"/>
@@ -32479,7 +32466,7 @@
       </w:pPr>
     </w:lvl>
   </w:abstractNum>
-  <w:abstractNum w:abstractNumId="43" w15:restartNumberingAfterBreak="0">
+  <w:abstractNum w:abstractNumId="44" w15:restartNumberingAfterBreak="0">
     <w:nsid w:val="77B0714F"/>
     <w:multiLevelType w:val="hybridMultilevel"/>
     <w:tmpl w:val="0078550A"/>
@@ -32568,7 +32555,7 @@
       </w:pPr>
     </w:lvl>
   </w:abstractNum>
-  <w:abstractNum w:abstractNumId="44" w15:restartNumberingAfterBreak="0">
+  <w:abstractNum w:abstractNumId="45" w15:restartNumberingAfterBreak="0">
     <w:nsid w:val="7A28189D"/>
     <w:multiLevelType w:val="multilevel"/>
     <w:tmpl w:val="426C7D10"/>
@@ -32703,7 +32690,7 @@
     <w:abstractNumId w:val="17"/>
   </w:num>
   <w:num w:numId="8">
-    <w:abstractNumId w:val="42"/>
+    <w:abstractNumId w:val="43"/>
   </w:num>
   <w:num w:numId="9">
     <w:abstractNumId w:val="14"/>
@@ -32715,7 +32702,7 @@
     <w:abstractNumId w:val="12"/>
   </w:num>
   <w:num w:numId="12">
-    <w:abstractNumId w:val="43"/>
+    <w:abstractNumId w:val="44"/>
   </w:num>
   <w:num w:numId="13">
     <w:abstractNumId w:val="8"/>
@@ -32724,7 +32711,7 @@
     <w:abstractNumId w:val="21"/>
   </w:num>
   <w:num w:numId="15">
-    <w:abstractNumId w:val="40"/>
+    <w:abstractNumId w:val="41"/>
   </w:num>
   <w:num w:numId="16">
     <w:abstractNumId w:val="16"/>
@@ -32736,7 +32723,7 @@
     <w:abstractNumId w:val="9"/>
   </w:num>
   <w:num w:numId="19">
-    <w:abstractNumId w:val="38"/>
+    <w:abstractNumId w:val="39"/>
   </w:num>
   <w:num w:numId="20">
     <w:abstractNumId w:val="19"/>
@@ -32751,7 +32738,7 @@
     <w:abstractNumId w:val="28"/>
   </w:num>
   <w:num w:numId="24">
-    <w:abstractNumId w:val="44"/>
+    <w:abstractNumId w:val="45"/>
   </w:num>
   <w:num w:numId="25">
     <w:abstractNumId w:val="6"/>
@@ -32787,7 +32774,7 @@
     <w:abstractNumId w:val="29"/>
   </w:num>
   <w:num w:numId="36">
-    <w:abstractNumId w:val="39"/>
+    <w:abstractNumId w:val="40"/>
   </w:num>
   <w:num w:numId="37">
     <w:abstractNumId w:val="33"/>
@@ -32842,6 +32829,39 @@
   </w:num>
   <w:num w:numId="45">
     <w:abstractNumId w:val="24"/>
+  </w:num>
+  <w:num w:numId="46">
+    <w:abstractNumId w:val="38"/>
+  </w:num>
+  <w:num w:numId="47">
+    <w:abstractNumId w:val="26"/>
+    <w:lvlOverride w:ilvl="0">
+      <w:startOverride w:val="1"/>
+    </w:lvlOverride>
+    <w:lvlOverride w:ilvl="1">
+      <w:startOverride w:val="1"/>
+    </w:lvlOverride>
+    <w:lvlOverride w:ilvl="2">
+      <w:startOverride w:val="1"/>
+    </w:lvlOverride>
+    <w:lvlOverride w:ilvl="3">
+      <w:startOverride w:val="1"/>
+    </w:lvlOverride>
+    <w:lvlOverride w:ilvl="4">
+      <w:startOverride w:val="1"/>
+    </w:lvlOverride>
+    <w:lvlOverride w:ilvl="5">
+      <w:startOverride w:val="1"/>
+    </w:lvlOverride>
+    <w:lvlOverride w:ilvl="6">
+      <w:startOverride w:val="1"/>
+    </w:lvlOverride>
+    <w:lvlOverride w:ilvl="7">
+      <w:startOverride w:val="1"/>
+    </w:lvlOverride>
+    <w:lvlOverride w:ilvl="8">
+      <w:startOverride w:val="1"/>
+    </w:lvlOverride>
   </w:num>
   <w:numIdMacAtCleanup w:val="45"/>
 </w:numbering>
@@ -33322,6 +33342,7 @@
   <w:style w:type="character" w:default="1" w:styleId="DefaultParagraphFont">
     <w:name w:val="Default Paragraph Font"/>
     <w:uiPriority w:val="1"/>
+    <w:semiHidden/>
     <w:unhideWhenUsed/>
   </w:style>
   <w:style w:type="table" w:default="1" w:styleId="TableNormal">

</xml_diff>